<commit_message>
Dokończyć 5.2.3 i zrobić 9.3.2
</commit_message>
<xml_diff>
--- a/Praca zaliczeniowa.docx
+++ b/Praca zaliczeniowa.docx
@@ -6087,7 +6087,7 @@
                     </pic:cNvPicPr>
                   </pic:nvPicPr>
                   <pic:blipFill>
-                    <a:blip r:embed="rId6">
+                    <a:blip r:embed="rId8">
                       <a:extLst>
                         <a:ext uri="{28A0092B-C50C-407E-A947-70E740481C1C}">
                           <a14:useLocalDpi xmlns:a14="http://schemas.microsoft.com/office/drawing/2010/main" val="0"/>
@@ -6139,19 +6139,2031 @@
           <w:lang w:val="pl-PL"/>
         </w:rPr>
       </w:pPr>
+    </w:p>
+    <w:p>
+      <w:pPr>
+        <w:rPr>
+          <w:lang w:val="pl-PL"/>
+        </w:rPr>
+      </w:pPr>
+    </w:p>
+    <w:p>
+      <w:pPr>
+        <w:pStyle w:val="Akapitzlist"/>
+        <w:numPr>
+          <w:ilvl w:val="0"/>
+          <w:numId w:val="35"/>
+        </w:numPr>
+        <w:rPr>
+          <w:sz w:val="28"/>
+          <w:szCs w:val="28"/>
+          <w:lang w:val="pl-PL"/>
+        </w:rPr>
+      </w:pPr>
+      <w:r>
+        <w:rPr>
+          <w:sz w:val="28"/>
+          <w:szCs w:val="28"/>
+          <w:lang w:val="pl-PL"/>
+        </w:rPr>
+        <w:t xml:space="preserve">Id. </w:t>
+      </w:r>
+      <w:r>
+        <w:rPr>
+          <w:sz w:val="28"/>
+          <w:szCs w:val="28"/>
+          <w:lang w:val="pl-PL"/>
+        </w:rPr>
+        <w:t>1.</w:t>
+      </w:r>
+    </w:p>
+    <w:p>
+      <w:pPr>
+        <w:pStyle w:val="Akapitzlist"/>
+        <w:numPr>
+          <w:ilvl w:val="0"/>
+          <w:numId w:val="35"/>
+        </w:numPr>
+        <w:rPr>
+          <w:sz w:val="28"/>
+          <w:szCs w:val="28"/>
+          <w:lang w:val="pl-PL"/>
+        </w:rPr>
+      </w:pPr>
+      <w:r>
+        <w:rPr>
+          <w:sz w:val="28"/>
+          <w:szCs w:val="28"/>
+          <w:lang w:val="pl-PL"/>
+        </w:rPr>
+        <w:t xml:space="preserve">Nazwa: </w:t>
+      </w:r>
+      <w:r>
+        <w:rPr>
+          <w:sz w:val="28"/>
+          <w:szCs w:val="28"/>
+          <w:lang w:val="pl-PL"/>
+        </w:rPr>
+        <w:t>Rozpoczęcie</w:t>
+      </w:r>
+      <w:r>
+        <w:rPr>
+          <w:sz w:val="28"/>
+          <w:szCs w:val="28"/>
+          <w:lang w:val="pl-PL"/>
+        </w:rPr>
+        <w:t xml:space="preserve"> pracy.</w:t>
+      </w:r>
+    </w:p>
+    <w:p>
+      <w:pPr>
+        <w:pStyle w:val="Akapitzlist"/>
+        <w:numPr>
+          <w:ilvl w:val="0"/>
+          <w:numId w:val="35"/>
+        </w:numPr>
+        <w:rPr>
+          <w:sz w:val="28"/>
+          <w:szCs w:val="28"/>
+          <w:lang w:val="pl-PL"/>
+        </w:rPr>
+      </w:pPr>
+      <w:r>
+        <w:rPr>
+          <w:sz w:val="28"/>
+          <w:szCs w:val="28"/>
+          <w:lang w:val="pl-PL"/>
+        </w:rPr>
+        <w:t>Ad. 1. Ewidencja pracy</w:t>
+      </w:r>
+    </w:p>
+    <w:p>
+      <w:pPr>
+        <w:pStyle w:val="Akapitzlist"/>
+        <w:numPr>
+          <w:ilvl w:val="0"/>
+          <w:numId w:val="35"/>
+        </w:numPr>
+        <w:rPr>
+          <w:sz w:val="28"/>
+          <w:szCs w:val="28"/>
+          <w:lang w:val="pl-PL"/>
+        </w:rPr>
+      </w:pPr>
+      <w:r>
+        <w:rPr>
+          <w:sz w:val="28"/>
+          <w:szCs w:val="28"/>
+          <w:lang w:val="pl-PL"/>
+        </w:rPr>
+        <w:t>Lekarz, Administrator systemu, Woźny, Pielęgniarka, Kierownik Szpitala</w:t>
+      </w:r>
+    </w:p>
+    <w:p>
+      <w:pPr>
+        <w:pStyle w:val="Akapitzlist"/>
+        <w:numPr>
+          <w:ilvl w:val="0"/>
+          <w:numId w:val="35"/>
+        </w:numPr>
+        <w:rPr>
+          <w:sz w:val="28"/>
+          <w:szCs w:val="28"/>
+          <w:lang w:val="pl-PL"/>
+        </w:rPr>
+      </w:pPr>
+      <w:r>
+        <w:rPr>
+          <w:sz w:val="28"/>
+          <w:szCs w:val="28"/>
+          <w:lang w:val="pl-PL"/>
+        </w:rPr>
+        <w:t>Scenariusz:</w:t>
+      </w:r>
+    </w:p>
+    <w:p>
+      <w:pPr>
+        <w:pStyle w:val="Akapitzlist"/>
+        <w:numPr>
+          <w:ilvl w:val="1"/>
+          <w:numId w:val="35"/>
+        </w:numPr>
+        <w:rPr>
+          <w:sz w:val="28"/>
+          <w:szCs w:val="28"/>
+          <w:lang w:val="pl-PL"/>
+        </w:rPr>
+      </w:pPr>
+      <w:r>
+        <w:rPr>
+          <w:b/>
+          <w:bCs/>
+          <w:sz w:val="28"/>
+          <w:szCs w:val="28"/>
+          <w:lang w:val="pl-PL"/>
+        </w:rPr>
+        <w:t>Nazwa</w:t>
+      </w:r>
+      <w:r>
+        <w:rPr>
+          <w:sz w:val="28"/>
+          <w:szCs w:val="28"/>
+          <w:lang w:val="pl-PL"/>
+        </w:rPr>
+        <w:t xml:space="preserve">: </w:t>
+      </w:r>
+      <w:r>
+        <w:rPr>
+          <w:sz w:val="28"/>
+          <w:szCs w:val="28"/>
+          <w:lang w:val="pl-PL"/>
+        </w:rPr>
+        <w:t>Meldunek rozpoczęcia pracy</w:t>
+      </w:r>
+    </w:p>
+    <w:p>
+      <w:pPr>
+        <w:pStyle w:val="Akapitzlist"/>
+        <w:numPr>
+          <w:ilvl w:val="1"/>
+          <w:numId w:val="35"/>
+        </w:numPr>
+        <w:rPr>
+          <w:sz w:val="28"/>
+          <w:szCs w:val="28"/>
+          <w:lang w:val="pl-PL"/>
+        </w:rPr>
+      </w:pPr>
+      <w:r>
+        <w:rPr>
+          <w:b/>
+          <w:bCs/>
+          <w:sz w:val="28"/>
+          <w:szCs w:val="28"/>
+          <w:lang w:val="pl-PL"/>
+        </w:rPr>
+        <w:t>Warunki początkowe</w:t>
+      </w:r>
+      <w:r>
+        <w:rPr>
+          <w:sz w:val="28"/>
+          <w:szCs w:val="28"/>
+          <w:lang w:val="pl-PL"/>
+        </w:rPr>
+        <w:t xml:space="preserve">: </w:t>
+      </w:r>
+      <w:r>
+        <w:rPr>
+          <w:sz w:val="28"/>
+          <w:szCs w:val="28"/>
+          <w:lang w:val="pl-PL"/>
+        </w:rPr>
+        <w:t>Pracownik nie jest jeszcze zalogowany do systemu</w:t>
+      </w:r>
+    </w:p>
+    <w:p>
+      <w:pPr>
+        <w:pStyle w:val="Akapitzlist"/>
+        <w:numPr>
+          <w:ilvl w:val="1"/>
+          <w:numId w:val="35"/>
+        </w:numPr>
+        <w:rPr>
+          <w:sz w:val="28"/>
+          <w:szCs w:val="28"/>
+          <w:lang w:val="pl-PL"/>
+        </w:rPr>
+      </w:pPr>
+      <w:r>
+        <w:rPr>
+          <w:sz w:val="28"/>
+          <w:szCs w:val="28"/>
+          <w:lang w:val="pl-PL"/>
+        </w:rPr>
+        <w:lastRenderedPageBreak/>
+        <w:t>Przebieg:</w:t>
+      </w:r>
+    </w:p>
+    <w:p>
+      <w:pPr>
+        <w:pStyle w:val="Akapitzlist"/>
+        <w:numPr>
+          <w:ilvl w:val="0"/>
+          <w:numId w:val="38"/>
+        </w:numPr>
+        <w:rPr>
+          <w:sz w:val="28"/>
+          <w:szCs w:val="28"/>
+          <w:lang w:val="pl-PL"/>
+        </w:rPr>
+      </w:pPr>
+      <w:r>
+        <w:rPr>
+          <w:sz w:val="28"/>
+          <w:szCs w:val="28"/>
+          <w:lang w:val="pl-PL"/>
+        </w:rPr>
+        <w:t>Pracownik przychodzi do pracy</w:t>
+      </w:r>
+    </w:p>
+    <w:p>
+      <w:pPr>
+        <w:pStyle w:val="Akapitzlist"/>
+        <w:numPr>
+          <w:ilvl w:val="0"/>
+          <w:numId w:val="38"/>
+        </w:numPr>
+        <w:rPr>
+          <w:sz w:val="28"/>
+          <w:szCs w:val="28"/>
+          <w:lang w:val="pl-PL"/>
+        </w:rPr>
+      </w:pPr>
+      <w:r>
+        <w:rPr>
+          <w:sz w:val="28"/>
+          <w:szCs w:val="28"/>
+          <w:lang w:val="pl-PL"/>
+        </w:rPr>
+        <w:t>Pracownik p</w:t>
+      </w:r>
+      <w:r>
+        <w:rPr>
+          <w:sz w:val="28"/>
+          <w:szCs w:val="28"/>
+          <w:lang w:val="pl-PL"/>
+        </w:rPr>
+        <w:t>obiera urządzenie służbowe</w:t>
+      </w:r>
+    </w:p>
+    <w:p>
+      <w:pPr>
+        <w:pStyle w:val="Akapitzlist"/>
+        <w:numPr>
+          <w:ilvl w:val="0"/>
+          <w:numId w:val="38"/>
+        </w:numPr>
+        <w:rPr>
+          <w:sz w:val="28"/>
+          <w:szCs w:val="28"/>
+          <w:lang w:val="pl-PL"/>
+        </w:rPr>
+      </w:pPr>
+      <w:r>
+        <w:rPr>
+          <w:sz w:val="28"/>
+          <w:szCs w:val="28"/>
+          <w:lang w:val="pl-PL"/>
+        </w:rPr>
+        <w:t>Pracownik l</w:t>
+      </w:r>
+      <w:r>
+        <w:rPr>
+          <w:sz w:val="28"/>
+          <w:szCs w:val="28"/>
+          <w:lang w:val="pl-PL"/>
+        </w:rPr>
+        <w:t>oguje się do systemu swoimi danymi</w:t>
+      </w:r>
+    </w:p>
+    <w:p>
+      <w:pPr>
+        <w:pStyle w:val="Akapitzlist"/>
+        <w:numPr>
+          <w:ilvl w:val="0"/>
+          <w:numId w:val="38"/>
+        </w:numPr>
+        <w:rPr>
+          <w:sz w:val="28"/>
+          <w:szCs w:val="28"/>
+          <w:lang w:val="pl-PL"/>
+        </w:rPr>
+      </w:pPr>
+      <w:r>
+        <w:rPr>
+          <w:sz w:val="28"/>
+          <w:szCs w:val="28"/>
+          <w:lang w:val="pl-PL"/>
+        </w:rPr>
+        <w:t xml:space="preserve">System sprawdza czy dane są prawidłowe. </w:t>
+      </w:r>
+    </w:p>
+    <w:p>
+      <w:pPr>
+        <w:pStyle w:val="Akapitzlist"/>
+        <w:numPr>
+          <w:ilvl w:val="0"/>
+          <w:numId w:val="38"/>
+        </w:numPr>
+        <w:rPr>
+          <w:sz w:val="28"/>
+          <w:szCs w:val="28"/>
+          <w:lang w:val="pl-PL"/>
+        </w:rPr>
+      </w:pPr>
+      <w:r>
+        <w:rPr>
+          <w:sz w:val="28"/>
+          <w:szCs w:val="28"/>
+          <w:lang w:val="pl-PL"/>
+        </w:rPr>
+        <w:t>Pracownik u</w:t>
+      </w:r>
+      <w:r>
+        <w:rPr>
+          <w:sz w:val="28"/>
+          <w:szCs w:val="28"/>
+          <w:lang w:val="pl-PL"/>
+        </w:rPr>
+        <w:t>zyskuje dostęp do odpowiednich sektorów aplikacji</w:t>
+      </w:r>
+    </w:p>
+    <w:p>
+      <w:pPr>
+        <w:pStyle w:val="Akapitzlist"/>
+        <w:numPr>
+          <w:ilvl w:val="0"/>
+          <w:numId w:val="38"/>
+        </w:numPr>
+        <w:rPr>
+          <w:sz w:val="28"/>
+          <w:szCs w:val="28"/>
+          <w:lang w:val="pl-PL"/>
+        </w:rPr>
+      </w:pPr>
+      <w:r>
+        <w:rPr>
+          <w:sz w:val="28"/>
+          <w:szCs w:val="28"/>
+          <w:lang w:val="pl-PL"/>
+        </w:rPr>
+        <w:t>System tworzy w bazie danych log użytkownika.</w:t>
+      </w:r>
+    </w:p>
+    <w:p>
+      <w:pPr>
+        <w:pStyle w:val="Akapitzlist"/>
+        <w:numPr>
+          <w:ilvl w:val="1"/>
+          <w:numId w:val="35"/>
+        </w:numPr>
+        <w:rPr>
+          <w:sz w:val="28"/>
+          <w:szCs w:val="28"/>
+          <w:lang w:val="pl-PL"/>
+        </w:rPr>
+      </w:pPr>
+      <w:r>
+        <w:rPr>
+          <w:sz w:val="28"/>
+          <w:szCs w:val="28"/>
+          <w:lang w:val="pl-PL"/>
+        </w:rPr>
+        <w:t>Efektem jest aktywność pracownika w AID System w danych godzinach pracy</w:t>
+      </w:r>
+      <w:r>
+        <w:rPr>
+          <w:sz w:val="28"/>
+          <w:szCs w:val="28"/>
+          <w:lang w:val="pl-PL"/>
+        </w:rPr>
+        <w:t>.</w:t>
+      </w:r>
+    </w:p>
+    <w:p>
+      <w:pPr>
+        <w:pStyle w:val="Akapitzlist"/>
+        <w:numPr>
+          <w:ilvl w:val="1"/>
+          <w:numId w:val="35"/>
+        </w:numPr>
+        <w:rPr>
+          <w:sz w:val="28"/>
+          <w:szCs w:val="28"/>
+          <w:lang w:val="pl-PL"/>
+        </w:rPr>
+      </w:pPr>
+      <w:r>
+        <w:rPr>
+          <w:sz w:val="28"/>
+          <w:szCs w:val="28"/>
+          <w:lang w:val="pl-PL"/>
+        </w:rPr>
+        <w:t>Częstotliwość: Bardzo wysoka</w:t>
+      </w:r>
+    </w:p>
+    <w:p>
+      <w:pPr>
+        <w:pStyle w:val="Akapitzlist"/>
+        <w:numPr>
+          <w:ilvl w:val="1"/>
+          <w:numId w:val="35"/>
+        </w:numPr>
+        <w:rPr>
+          <w:sz w:val="28"/>
+          <w:szCs w:val="28"/>
+          <w:lang w:val="pl-PL"/>
+        </w:rPr>
+      </w:pPr>
+      <w:r>
+        <w:rPr>
+          <w:sz w:val="28"/>
+          <w:szCs w:val="28"/>
+          <w:lang w:val="pl-PL"/>
+        </w:rPr>
+        <w:t>Istotność: Bardzo wysoka</w:t>
+      </w:r>
+    </w:p>
+    <w:p>
+      <w:pPr>
+        <w:rPr>
+          <w:lang w:val="pl-PL"/>
+        </w:rPr>
+      </w:pPr>
+    </w:p>
+    <w:p>
+      <w:pPr>
+        <w:rPr>
+          <w:lang w:val="pl-PL"/>
+        </w:rPr>
+      </w:pPr>
+    </w:p>
+    <w:p>
+      <w:pPr>
+        <w:rPr>
+          <w:lang w:val="pl-PL"/>
+        </w:rPr>
+      </w:pPr>
+    </w:p>
+    <w:p>
+      <w:pPr>
+        <w:pStyle w:val="Akapitzlist"/>
+        <w:numPr>
+          <w:ilvl w:val="0"/>
+          <w:numId w:val="35"/>
+        </w:numPr>
+        <w:rPr>
+          <w:sz w:val="28"/>
+          <w:szCs w:val="28"/>
+          <w:lang w:val="pl-PL"/>
+        </w:rPr>
+      </w:pPr>
+      <w:r>
+        <w:rPr>
+          <w:sz w:val="28"/>
+          <w:szCs w:val="28"/>
+          <w:lang w:val="pl-PL"/>
+        </w:rPr>
+        <w:t xml:space="preserve">Id. </w:t>
+      </w:r>
+      <w:r>
+        <w:rPr>
+          <w:sz w:val="28"/>
+          <w:szCs w:val="28"/>
+          <w:lang w:val="pl-PL"/>
+        </w:rPr>
+        <w:t>2</w:t>
+      </w:r>
+      <w:r>
+        <w:rPr>
+          <w:sz w:val="28"/>
+          <w:szCs w:val="28"/>
+          <w:lang w:val="pl-PL"/>
+        </w:rPr>
+        <w:t>.</w:t>
+      </w:r>
+    </w:p>
+    <w:p>
+      <w:pPr>
+        <w:pStyle w:val="Akapitzlist"/>
+        <w:numPr>
+          <w:ilvl w:val="0"/>
+          <w:numId w:val="35"/>
+        </w:numPr>
+        <w:rPr>
+          <w:sz w:val="28"/>
+          <w:szCs w:val="28"/>
+          <w:lang w:val="pl-PL"/>
+        </w:rPr>
+      </w:pPr>
+      <w:r>
+        <w:rPr>
+          <w:sz w:val="28"/>
+          <w:szCs w:val="28"/>
+          <w:lang w:val="pl-PL"/>
+        </w:rPr>
+        <w:t xml:space="preserve">Nazwa: </w:t>
+      </w:r>
+      <w:r>
+        <w:rPr>
+          <w:sz w:val="28"/>
+          <w:szCs w:val="28"/>
+          <w:lang w:val="pl-PL"/>
+        </w:rPr>
+        <w:t>Zakończenie</w:t>
+      </w:r>
+      <w:r>
+        <w:rPr>
+          <w:sz w:val="28"/>
+          <w:szCs w:val="28"/>
+          <w:lang w:val="pl-PL"/>
+        </w:rPr>
+        <w:t xml:space="preserve"> pracy.</w:t>
+      </w:r>
+    </w:p>
+    <w:p>
+      <w:pPr>
+        <w:pStyle w:val="Akapitzlist"/>
+        <w:numPr>
+          <w:ilvl w:val="0"/>
+          <w:numId w:val="35"/>
+        </w:numPr>
+        <w:rPr>
+          <w:sz w:val="28"/>
+          <w:szCs w:val="28"/>
+          <w:lang w:val="pl-PL"/>
+        </w:rPr>
+      </w:pPr>
+      <w:r>
+        <w:rPr>
+          <w:sz w:val="28"/>
+          <w:szCs w:val="28"/>
+          <w:lang w:val="pl-PL"/>
+        </w:rPr>
+        <w:t>Ad. 1. Ewidencja pracy</w:t>
+      </w:r>
+    </w:p>
+    <w:p>
+      <w:pPr>
+        <w:pStyle w:val="Akapitzlist"/>
+        <w:numPr>
+          <w:ilvl w:val="0"/>
+          <w:numId w:val="35"/>
+        </w:numPr>
+        <w:rPr>
+          <w:sz w:val="28"/>
+          <w:szCs w:val="28"/>
+          <w:lang w:val="pl-PL"/>
+        </w:rPr>
+      </w:pPr>
+      <w:r>
+        <w:rPr>
+          <w:sz w:val="28"/>
+          <w:szCs w:val="28"/>
+          <w:lang w:val="pl-PL"/>
+        </w:rPr>
+        <w:t>Lekarz, Administrator systemu, Woźny, Pielęgniarka, Kierownik Szpitala</w:t>
+      </w:r>
+    </w:p>
+    <w:p>
+      <w:pPr>
+        <w:pStyle w:val="Akapitzlist"/>
+        <w:numPr>
+          <w:ilvl w:val="0"/>
+          <w:numId w:val="35"/>
+        </w:numPr>
+        <w:rPr>
+          <w:sz w:val="28"/>
+          <w:szCs w:val="28"/>
+          <w:lang w:val="pl-PL"/>
+        </w:rPr>
+      </w:pPr>
+      <w:r>
+        <w:rPr>
+          <w:sz w:val="28"/>
+          <w:szCs w:val="28"/>
+          <w:lang w:val="pl-PL"/>
+        </w:rPr>
+        <w:t>Scenariusz:</w:t>
+      </w:r>
+    </w:p>
+    <w:p>
+      <w:pPr>
+        <w:pStyle w:val="Akapitzlist"/>
+        <w:numPr>
+          <w:ilvl w:val="1"/>
+          <w:numId w:val="35"/>
+        </w:numPr>
+        <w:rPr>
+          <w:sz w:val="28"/>
+          <w:szCs w:val="28"/>
+          <w:lang w:val="pl-PL"/>
+        </w:rPr>
+      </w:pPr>
+      <w:r>
+        <w:rPr>
+          <w:b/>
+          <w:bCs/>
+          <w:sz w:val="28"/>
+          <w:szCs w:val="28"/>
+          <w:lang w:val="pl-PL"/>
+        </w:rPr>
+        <w:t>Nazwa</w:t>
+      </w:r>
+      <w:r>
+        <w:rPr>
+          <w:sz w:val="28"/>
+          <w:szCs w:val="28"/>
+          <w:lang w:val="pl-PL"/>
+        </w:rPr>
+        <w:t xml:space="preserve">: </w:t>
+      </w:r>
+      <w:r>
+        <w:rPr>
+          <w:sz w:val="28"/>
+          <w:szCs w:val="28"/>
+          <w:lang w:val="pl-PL"/>
+        </w:rPr>
+        <w:t xml:space="preserve">Meldunek </w:t>
+      </w:r>
+      <w:r>
+        <w:rPr>
+          <w:sz w:val="28"/>
+          <w:szCs w:val="28"/>
+          <w:lang w:val="pl-PL"/>
+        </w:rPr>
+        <w:t>zakończenia</w:t>
+      </w:r>
+      <w:r>
+        <w:rPr>
+          <w:sz w:val="28"/>
+          <w:szCs w:val="28"/>
+          <w:lang w:val="pl-PL"/>
+        </w:rPr>
+        <w:t xml:space="preserve"> pracy</w:t>
+      </w:r>
+    </w:p>
+    <w:p>
+      <w:pPr>
+        <w:pStyle w:val="Akapitzlist"/>
+        <w:numPr>
+          <w:ilvl w:val="1"/>
+          <w:numId w:val="35"/>
+        </w:numPr>
+        <w:rPr>
+          <w:sz w:val="28"/>
+          <w:szCs w:val="28"/>
+          <w:lang w:val="pl-PL"/>
+        </w:rPr>
+      </w:pPr>
+      <w:r>
+        <w:rPr>
+          <w:b/>
+          <w:bCs/>
+          <w:sz w:val="28"/>
+          <w:szCs w:val="28"/>
+          <w:lang w:val="pl-PL"/>
+        </w:rPr>
+        <w:t>Warunki początkowe</w:t>
+      </w:r>
+      <w:r>
+        <w:rPr>
+          <w:sz w:val="28"/>
+          <w:szCs w:val="28"/>
+          <w:lang w:val="pl-PL"/>
+        </w:rPr>
+        <w:t xml:space="preserve">: </w:t>
+      </w:r>
+      <w:r>
+        <w:rPr>
+          <w:sz w:val="28"/>
+          <w:szCs w:val="28"/>
+          <w:lang w:val="pl-PL"/>
+        </w:rPr>
+        <w:t>Pracownik jest zalogowany do systemu</w:t>
+      </w:r>
+    </w:p>
+    <w:p>
+      <w:pPr>
+        <w:pStyle w:val="Akapitzlist"/>
+        <w:numPr>
+          <w:ilvl w:val="1"/>
+          <w:numId w:val="35"/>
+        </w:numPr>
+        <w:rPr>
+          <w:sz w:val="28"/>
+          <w:szCs w:val="28"/>
+          <w:lang w:val="pl-PL"/>
+        </w:rPr>
+      </w:pPr>
+      <w:r>
+        <w:rPr>
+          <w:b/>
+          <w:bCs/>
+          <w:sz w:val="28"/>
+          <w:szCs w:val="28"/>
+          <w:lang w:val="pl-PL"/>
+        </w:rPr>
+        <w:t>Przebieg</w:t>
+      </w:r>
+      <w:r>
+        <w:rPr>
+          <w:sz w:val="28"/>
+          <w:szCs w:val="28"/>
+          <w:lang w:val="pl-PL"/>
+        </w:rPr>
+        <w:t>:</w:t>
+      </w:r>
+    </w:p>
+    <w:p>
+      <w:pPr>
+        <w:pStyle w:val="Akapitzlist"/>
+        <w:numPr>
+          <w:ilvl w:val="0"/>
+          <w:numId w:val="39"/>
+        </w:numPr>
+        <w:rPr>
+          <w:sz w:val="28"/>
+          <w:szCs w:val="28"/>
+          <w:lang w:val="pl-PL"/>
+        </w:rPr>
+      </w:pPr>
+      <w:r>
+        <w:rPr>
+          <w:sz w:val="28"/>
+          <w:szCs w:val="28"/>
+          <w:lang w:val="pl-PL"/>
+        </w:rPr>
+        <w:t>Pracownik wylogowuje się z systemu.</w:t>
+      </w:r>
+    </w:p>
+    <w:p>
+      <w:pPr>
+        <w:pStyle w:val="Akapitzlist"/>
+        <w:numPr>
+          <w:ilvl w:val="0"/>
+          <w:numId w:val="39"/>
+        </w:numPr>
+        <w:rPr>
+          <w:sz w:val="28"/>
+          <w:szCs w:val="28"/>
+          <w:lang w:val="pl-PL"/>
+        </w:rPr>
+      </w:pPr>
+      <w:r>
+        <w:rPr>
+          <w:sz w:val="28"/>
+          <w:szCs w:val="28"/>
+          <w:lang w:val="pl-PL"/>
+        </w:rPr>
+        <w:t>Pracownik o</w:t>
+      </w:r>
+      <w:r>
+        <w:rPr>
+          <w:sz w:val="28"/>
+          <w:szCs w:val="28"/>
+          <w:lang w:val="pl-PL"/>
+        </w:rPr>
+        <w:t>ddaje urządzenie służbowe.</w:t>
+      </w:r>
+    </w:p>
+    <w:p>
+      <w:pPr>
+        <w:pStyle w:val="Akapitzlist"/>
+        <w:numPr>
+          <w:ilvl w:val="0"/>
+          <w:numId w:val="39"/>
+        </w:numPr>
+        <w:rPr>
+          <w:sz w:val="28"/>
+          <w:szCs w:val="28"/>
+          <w:lang w:val="pl-PL"/>
+        </w:rPr>
+      </w:pPr>
+      <w:r>
+        <w:rPr>
+          <w:sz w:val="28"/>
+          <w:szCs w:val="28"/>
+          <w:lang w:val="pl-PL"/>
+        </w:rPr>
+        <w:t>Pracownik w</w:t>
+      </w:r>
+      <w:r>
+        <w:rPr>
+          <w:sz w:val="28"/>
+          <w:szCs w:val="28"/>
+          <w:lang w:val="pl-PL"/>
+        </w:rPr>
+        <w:t>ychodzi z pracy</w:t>
+      </w:r>
+    </w:p>
+    <w:p>
+      <w:pPr>
+        <w:pStyle w:val="Akapitzlist"/>
+        <w:numPr>
+          <w:ilvl w:val="0"/>
+          <w:numId w:val="39"/>
+        </w:numPr>
+        <w:rPr>
+          <w:sz w:val="28"/>
+          <w:szCs w:val="28"/>
+          <w:lang w:val="pl-PL"/>
+        </w:rPr>
+      </w:pPr>
+      <w:r>
+        <w:rPr>
+          <w:sz w:val="28"/>
+          <w:szCs w:val="28"/>
+          <w:lang w:val="pl-PL"/>
+        </w:rPr>
+        <w:t>System wyszukuje log, wcześniej stworzony i aktualizuje go dopisując godzinę zakończenia pracy.</w:t>
+      </w:r>
+    </w:p>
+    <w:p>
+      <w:pPr>
+        <w:pStyle w:val="Akapitzlist"/>
+        <w:numPr>
+          <w:ilvl w:val="1"/>
+          <w:numId w:val="35"/>
+        </w:numPr>
+        <w:rPr>
+          <w:sz w:val="28"/>
+          <w:szCs w:val="28"/>
+          <w:lang w:val="pl-PL"/>
+        </w:rPr>
+      </w:pPr>
+      <w:r>
+        <w:rPr>
+          <w:sz w:val="28"/>
+          <w:szCs w:val="28"/>
+          <w:lang w:val="pl-PL"/>
+        </w:rPr>
+        <w:t xml:space="preserve">Efektem jest </w:t>
+      </w:r>
+      <w:r>
+        <w:rPr>
+          <w:sz w:val="28"/>
+          <w:szCs w:val="28"/>
+          <w:lang w:val="pl-PL"/>
+        </w:rPr>
+        <w:t xml:space="preserve">podsumowanie </w:t>
+      </w:r>
+      <w:r>
+        <w:rPr>
+          <w:sz w:val="28"/>
+          <w:szCs w:val="28"/>
+          <w:lang w:val="pl-PL"/>
+        </w:rPr>
+        <w:t>aktywność pracownika w AID System w danych godzinach pracy</w:t>
+      </w:r>
+      <w:r>
+        <w:rPr>
+          <w:sz w:val="28"/>
+          <w:szCs w:val="28"/>
+          <w:lang w:val="pl-PL"/>
+        </w:rPr>
+        <w:t xml:space="preserve"> oraz zakończenie jej</w:t>
+      </w:r>
+    </w:p>
+    <w:p>
+      <w:pPr>
+        <w:pStyle w:val="Akapitzlist"/>
+        <w:numPr>
+          <w:ilvl w:val="1"/>
+          <w:numId w:val="35"/>
+        </w:numPr>
+        <w:rPr>
+          <w:sz w:val="28"/>
+          <w:szCs w:val="28"/>
+          <w:lang w:val="pl-PL"/>
+        </w:rPr>
+      </w:pPr>
+      <w:r>
+        <w:rPr>
+          <w:sz w:val="28"/>
+          <w:szCs w:val="28"/>
+          <w:lang w:val="pl-PL"/>
+        </w:rPr>
+        <w:t>Częstotliwość: Bardzo wysoka</w:t>
+      </w:r>
+    </w:p>
+    <w:p>
+      <w:pPr>
+        <w:pStyle w:val="Akapitzlist"/>
+        <w:numPr>
+          <w:ilvl w:val="1"/>
+          <w:numId w:val="35"/>
+        </w:numPr>
+        <w:rPr>
+          <w:sz w:val="28"/>
+          <w:szCs w:val="28"/>
+          <w:lang w:val="pl-PL"/>
+        </w:rPr>
+      </w:pPr>
+      <w:r>
+        <w:rPr>
+          <w:sz w:val="28"/>
+          <w:szCs w:val="28"/>
+          <w:lang w:val="pl-PL"/>
+        </w:rPr>
+        <w:t>Istotność: Bardzo wysoka</w:t>
+      </w:r>
+    </w:p>
+    <w:p>
+      <w:pPr>
+        <w:rPr>
+          <w:lang w:val="pl-PL"/>
+        </w:rPr>
+      </w:pPr>
+    </w:p>
+    <w:p>
+      <w:pPr>
+        <w:rPr>
+          <w:lang w:val="pl-PL"/>
+        </w:rPr>
+      </w:pPr>
+    </w:p>
+    <w:p>
+      <w:pPr>
+        <w:pStyle w:val="Akapitzlist"/>
+        <w:numPr>
+          <w:ilvl w:val="0"/>
+          <w:numId w:val="35"/>
+        </w:numPr>
+        <w:rPr>
+          <w:sz w:val="28"/>
+          <w:szCs w:val="28"/>
+          <w:lang w:val="pl-PL"/>
+        </w:rPr>
+      </w:pPr>
+      <w:r>
+        <w:rPr>
+          <w:sz w:val="28"/>
+          <w:szCs w:val="28"/>
+          <w:lang w:val="pl-PL"/>
+        </w:rPr>
+        <w:t xml:space="preserve">Id. </w:t>
+      </w:r>
+      <w:r>
+        <w:rPr>
+          <w:sz w:val="28"/>
+          <w:szCs w:val="28"/>
+          <w:lang w:val="pl-PL"/>
+        </w:rPr>
+        <w:t>3</w:t>
+      </w:r>
+      <w:r>
+        <w:rPr>
+          <w:sz w:val="28"/>
+          <w:szCs w:val="28"/>
+          <w:lang w:val="pl-PL"/>
+        </w:rPr>
+        <w:t>.</w:t>
+      </w:r>
+    </w:p>
+    <w:p>
+      <w:pPr>
+        <w:pStyle w:val="Akapitzlist"/>
+        <w:numPr>
+          <w:ilvl w:val="0"/>
+          <w:numId w:val="35"/>
+        </w:numPr>
+        <w:rPr>
+          <w:sz w:val="28"/>
+          <w:szCs w:val="28"/>
+          <w:lang w:val="pl-PL"/>
+        </w:rPr>
+      </w:pPr>
+      <w:r>
+        <w:rPr>
+          <w:sz w:val="28"/>
+          <w:szCs w:val="28"/>
+          <w:lang w:val="pl-PL"/>
+        </w:rPr>
+        <w:t xml:space="preserve">Nazwa: </w:t>
+      </w:r>
+      <w:r>
+        <w:rPr>
+          <w:sz w:val="28"/>
+          <w:szCs w:val="28"/>
+          <w:lang w:val="pl-PL"/>
+        </w:rPr>
+        <w:t>Obchód oddziału</w:t>
+      </w:r>
+      <w:r>
+        <w:rPr>
+          <w:sz w:val="28"/>
+          <w:szCs w:val="28"/>
+          <w:lang w:val="pl-PL"/>
+        </w:rPr>
+        <w:t>.</w:t>
+      </w:r>
+    </w:p>
+    <w:p>
+      <w:pPr>
+        <w:pStyle w:val="Akapitzlist"/>
+        <w:numPr>
+          <w:ilvl w:val="0"/>
+          <w:numId w:val="35"/>
+        </w:numPr>
+        <w:rPr>
+          <w:sz w:val="28"/>
+          <w:szCs w:val="28"/>
+          <w:lang w:val="pl-PL"/>
+        </w:rPr>
+      </w:pPr>
+      <w:r>
+        <w:rPr>
+          <w:sz w:val="28"/>
+          <w:szCs w:val="28"/>
+          <w:lang w:val="pl-PL"/>
+        </w:rPr>
+        <w:t xml:space="preserve">Ad. </w:t>
+      </w:r>
+      <w:r>
+        <w:rPr>
+          <w:sz w:val="28"/>
+          <w:szCs w:val="28"/>
+          <w:lang w:val="pl-PL"/>
+        </w:rPr>
+        <w:t>2</w:t>
+      </w:r>
+      <w:r>
+        <w:rPr>
+          <w:sz w:val="28"/>
+          <w:szCs w:val="28"/>
+          <w:lang w:val="pl-PL"/>
+        </w:rPr>
+        <w:t xml:space="preserve">. </w:t>
+      </w:r>
+      <w:r>
+        <w:rPr>
+          <w:sz w:val="28"/>
+          <w:szCs w:val="28"/>
+          <w:lang w:val="pl-PL"/>
+        </w:rPr>
+        <w:t>Dostęp do bazy pacjentów</w:t>
+      </w:r>
+      <w:r>
+        <w:rPr>
+          <w:sz w:val="28"/>
+          <w:szCs w:val="28"/>
+          <w:lang w:val="pl-PL"/>
+        </w:rPr>
+        <w:t>, Ad. 3. Dostęp do bazy asortymentu</w:t>
+      </w:r>
+    </w:p>
+    <w:p>
+      <w:pPr>
+        <w:pStyle w:val="Akapitzlist"/>
+        <w:numPr>
+          <w:ilvl w:val="0"/>
+          <w:numId w:val="35"/>
+        </w:numPr>
+        <w:rPr>
+          <w:sz w:val="28"/>
+          <w:szCs w:val="28"/>
+          <w:lang w:val="pl-PL"/>
+        </w:rPr>
+      </w:pPr>
+      <w:r>
+        <w:rPr>
+          <w:sz w:val="28"/>
+          <w:szCs w:val="28"/>
+          <w:lang w:val="pl-PL"/>
+        </w:rPr>
+        <w:t>Lekarz, Pielęgniarka</w:t>
+      </w:r>
+    </w:p>
+    <w:p>
+      <w:pPr>
+        <w:pStyle w:val="Akapitzlist"/>
+        <w:numPr>
+          <w:ilvl w:val="0"/>
+          <w:numId w:val="35"/>
+        </w:numPr>
+        <w:rPr>
+          <w:sz w:val="28"/>
+          <w:szCs w:val="28"/>
+          <w:lang w:val="pl-PL"/>
+        </w:rPr>
+      </w:pPr>
+      <w:r>
+        <w:rPr>
+          <w:sz w:val="28"/>
+          <w:szCs w:val="28"/>
+          <w:lang w:val="pl-PL"/>
+        </w:rPr>
+        <w:lastRenderedPageBreak/>
+        <w:t>Scenariusz:</w:t>
+      </w:r>
+    </w:p>
+    <w:p>
+      <w:pPr>
+        <w:pStyle w:val="Akapitzlist"/>
+        <w:numPr>
+          <w:ilvl w:val="1"/>
+          <w:numId w:val="35"/>
+        </w:numPr>
+        <w:rPr>
+          <w:sz w:val="28"/>
+          <w:szCs w:val="28"/>
+          <w:lang w:val="pl-PL"/>
+        </w:rPr>
+      </w:pPr>
+      <w:r>
+        <w:rPr>
+          <w:b/>
+          <w:bCs/>
+          <w:sz w:val="28"/>
+          <w:szCs w:val="28"/>
+          <w:lang w:val="pl-PL"/>
+        </w:rPr>
+        <w:t>Nazwa</w:t>
+      </w:r>
+      <w:r>
+        <w:rPr>
+          <w:sz w:val="28"/>
+          <w:szCs w:val="28"/>
+          <w:lang w:val="pl-PL"/>
+        </w:rPr>
+        <w:t xml:space="preserve">: </w:t>
+      </w:r>
+      <w:r>
+        <w:rPr>
+          <w:sz w:val="28"/>
+          <w:szCs w:val="28"/>
+          <w:lang w:val="pl-PL"/>
+        </w:rPr>
+        <w:t>Obchód wybranego oddziału</w:t>
+      </w:r>
+    </w:p>
+    <w:p>
+      <w:pPr>
+        <w:pStyle w:val="Akapitzlist"/>
+        <w:numPr>
+          <w:ilvl w:val="1"/>
+          <w:numId w:val="35"/>
+        </w:numPr>
+        <w:rPr>
+          <w:sz w:val="28"/>
+          <w:szCs w:val="28"/>
+          <w:lang w:val="pl-PL"/>
+        </w:rPr>
+      </w:pPr>
+      <w:r>
+        <w:rPr>
+          <w:b/>
+          <w:bCs/>
+          <w:sz w:val="28"/>
+          <w:szCs w:val="28"/>
+          <w:lang w:val="pl-PL"/>
+        </w:rPr>
+        <w:t>Warunki początkowe</w:t>
+      </w:r>
+      <w:r>
+        <w:rPr>
+          <w:sz w:val="28"/>
+          <w:szCs w:val="28"/>
+          <w:lang w:val="pl-PL"/>
+        </w:rPr>
+        <w:t xml:space="preserve">: </w:t>
+      </w:r>
+      <w:r>
+        <w:rPr>
+          <w:sz w:val="28"/>
+          <w:szCs w:val="28"/>
+          <w:lang w:val="pl-PL"/>
+        </w:rPr>
+        <w:t>Wszyscy użytkownicy muszą być zalogowani do systemu, wybrany oddział musi mieć przynajmniej jednego pacjenta</w:t>
+      </w:r>
+    </w:p>
+    <w:p>
+      <w:pPr>
+        <w:pStyle w:val="Akapitzlist"/>
+        <w:numPr>
+          <w:ilvl w:val="1"/>
+          <w:numId w:val="35"/>
+        </w:numPr>
+        <w:rPr>
+          <w:sz w:val="28"/>
+          <w:szCs w:val="28"/>
+          <w:lang w:val="pl-PL"/>
+        </w:rPr>
+      </w:pPr>
+      <w:r>
+        <w:rPr>
+          <w:b/>
+          <w:bCs/>
+          <w:sz w:val="28"/>
+          <w:szCs w:val="28"/>
+          <w:lang w:val="pl-PL"/>
+        </w:rPr>
+        <w:t>Przebieg</w:t>
+      </w:r>
+      <w:r>
+        <w:rPr>
+          <w:sz w:val="28"/>
+          <w:szCs w:val="28"/>
+          <w:lang w:val="pl-PL"/>
+        </w:rPr>
+        <w:t>:</w:t>
+      </w:r>
+    </w:p>
+    <w:p>
+      <w:pPr>
+        <w:pStyle w:val="Akapitzlist"/>
+        <w:numPr>
+          <w:ilvl w:val="0"/>
+          <w:numId w:val="41"/>
+        </w:numPr>
+        <w:rPr>
+          <w:sz w:val="28"/>
+          <w:szCs w:val="28"/>
+          <w:lang w:val="pl-PL"/>
+        </w:rPr>
+      </w:pPr>
+      <w:r>
+        <w:rPr>
+          <w:sz w:val="28"/>
+          <w:szCs w:val="28"/>
+          <w:lang w:val="pl-PL"/>
+        </w:rPr>
+        <w:t>Lekarz wysyła powiadomienie o zbliżającym się obchodzie</w:t>
+      </w:r>
+    </w:p>
+    <w:p>
+      <w:pPr>
+        <w:pStyle w:val="Akapitzlist"/>
+        <w:numPr>
+          <w:ilvl w:val="0"/>
+          <w:numId w:val="41"/>
+        </w:numPr>
+        <w:rPr>
+          <w:sz w:val="28"/>
+          <w:szCs w:val="28"/>
+          <w:lang w:val="pl-PL"/>
+        </w:rPr>
+      </w:pPr>
+      <w:r>
+        <w:rPr>
+          <w:sz w:val="28"/>
+          <w:szCs w:val="28"/>
+          <w:lang w:val="pl-PL"/>
+        </w:rPr>
+        <w:t>Zebrany oddział pracowników przeprowadza obchód</w:t>
+      </w:r>
+    </w:p>
+    <w:p>
+      <w:pPr>
+        <w:pStyle w:val="Akapitzlist"/>
+        <w:numPr>
+          <w:ilvl w:val="0"/>
+          <w:numId w:val="41"/>
+        </w:numPr>
+        <w:rPr>
+          <w:sz w:val="28"/>
+          <w:szCs w:val="28"/>
+          <w:lang w:val="pl-PL"/>
+        </w:rPr>
+      </w:pPr>
+      <w:r>
+        <w:rPr>
+          <w:sz w:val="28"/>
+          <w:szCs w:val="28"/>
+          <w:lang w:val="pl-PL"/>
+        </w:rPr>
+        <w:t>Wszystkie braki i nowości związane z pacjentami lub asortymentem są od razu zgłaszane w systemie</w:t>
+      </w:r>
+      <w:r>
+        <w:rPr>
+          <w:sz w:val="28"/>
+          <w:szCs w:val="28"/>
+          <w:lang w:val="pl-PL"/>
+        </w:rPr>
+        <w:t xml:space="preserve"> i wysyłane do bazy danych.</w:t>
+      </w:r>
+    </w:p>
+    <w:p>
+      <w:pPr>
+        <w:pStyle w:val="Akapitzlist"/>
+        <w:numPr>
+          <w:ilvl w:val="0"/>
+          <w:numId w:val="41"/>
+        </w:numPr>
+        <w:rPr>
+          <w:sz w:val="28"/>
+          <w:szCs w:val="28"/>
+          <w:lang w:val="pl-PL"/>
+        </w:rPr>
+      </w:pPr>
+      <w:r>
+        <w:rPr>
+          <w:sz w:val="28"/>
+          <w:szCs w:val="28"/>
+          <w:lang w:val="pl-PL"/>
+        </w:rPr>
+        <w:t>Na koniec obchodu wyświetlane jest podsumowanie, które jest zapisywane w systemie i dostępne do podglądu uprawnionym użytkownikom</w:t>
+      </w:r>
+      <w:r>
+        <w:rPr>
+          <w:sz w:val="28"/>
+          <w:szCs w:val="28"/>
+          <w:lang w:val="pl-PL"/>
+        </w:rPr>
+        <w:t>.</w:t>
+      </w:r>
+    </w:p>
+    <w:p>
+      <w:pPr>
+        <w:pStyle w:val="Akapitzlist"/>
+        <w:numPr>
+          <w:ilvl w:val="1"/>
+          <w:numId w:val="35"/>
+        </w:numPr>
+        <w:rPr>
+          <w:sz w:val="28"/>
+          <w:szCs w:val="28"/>
+          <w:lang w:val="pl-PL"/>
+        </w:rPr>
+      </w:pPr>
+      <w:r>
+        <w:rPr>
+          <w:sz w:val="28"/>
+          <w:szCs w:val="28"/>
+          <w:lang w:val="pl-PL"/>
+        </w:rPr>
+        <w:t xml:space="preserve">Efektem </w:t>
+      </w:r>
+      <w:r>
+        <w:rPr>
+          <w:sz w:val="28"/>
+          <w:szCs w:val="28"/>
+          <w:lang w:val="pl-PL"/>
+        </w:rPr>
+        <w:t xml:space="preserve">jest </w:t>
+      </w:r>
+      <w:r>
+        <w:rPr>
+          <w:sz w:val="28"/>
+          <w:szCs w:val="28"/>
+          <w:lang w:val="pl-PL"/>
+        </w:rPr>
+        <w:t>uzyskanie podsumowania z funkcjonowania danego oddziału w pewnym przedziale czasowym</w:t>
+      </w:r>
+    </w:p>
+    <w:p>
+      <w:pPr>
+        <w:pStyle w:val="Akapitzlist"/>
+        <w:numPr>
+          <w:ilvl w:val="1"/>
+          <w:numId w:val="35"/>
+        </w:numPr>
+        <w:rPr>
+          <w:sz w:val="28"/>
+          <w:szCs w:val="28"/>
+          <w:lang w:val="pl-PL"/>
+        </w:rPr>
+      </w:pPr>
+      <w:r>
+        <w:rPr>
+          <w:sz w:val="28"/>
+          <w:szCs w:val="28"/>
+          <w:lang w:val="pl-PL"/>
+        </w:rPr>
+        <w:t xml:space="preserve">Częstotliwość: </w:t>
+      </w:r>
+      <w:r>
+        <w:rPr>
+          <w:sz w:val="28"/>
+          <w:szCs w:val="28"/>
+          <w:lang w:val="pl-PL"/>
+        </w:rPr>
+        <w:t>W</w:t>
+      </w:r>
+      <w:r>
+        <w:rPr>
+          <w:sz w:val="28"/>
+          <w:szCs w:val="28"/>
+          <w:lang w:val="pl-PL"/>
+        </w:rPr>
+        <w:t>ysoka</w:t>
+      </w:r>
+    </w:p>
+    <w:p>
+      <w:pPr>
+        <w:pStyle w:val="Akapitzlist"/>
+        <w:numPr>
+          <w:ilvl w:val="1"/>
+          <w:numId w:val="35"/>
+        </w:numPr>
+        <w:rPr>
+          <w:sz w:val="28"/>
+          <w:szCs w:val="28"/>
+          <w:lang w:val="pl-PL"/>
+        </w:rPr>
+      </w:pPr>
+      <w:r>
+        <w:rPr>
+          <w:sz w:val="28"/>
+          <w:szCs w:val="28"/>
+          <w:lang w:val="pl-PL"/>
+        </w:rPr>
+        <w:t>Istotność: Bardzo wysoka</w:t>
+      </w:r>
+    </w:p>
+    <w:p>
+      <w:pPr>
+        <w:rPr>
+          <w:lang w:val="pl-PL"/>
+        </w:rPr>
+      </w:pPr>
+    </w:p>
+    <w:p>
+      <w:pPr>
+        <w:rPr>
+          <w:lang w:val="pl-PL"/>
+        </w:rPr>
+      </w:pPr>
+    </w:p>
+    <w:p>
+      <w:pPr>
+        <w:rPr>
+          <w:lang w:val="pl-PL"/>
+        </w:rPr>
+      </w:pPr>
+    </w:p>
+    <w:p>
+      <w:pPr>
+        <w:pStyle w:val="Akapitzlist"/>
+        <w:numPr>
+          <w:ilvl w:val="0"/>
+          <w:numId w:val="35"/>
+        </w:numPr>
+        <w:rPr>
+          <w:sz w:val="28"/>
+          <w:szCs w:val="28"/>
+          <w:lang w:val="pl-PL"/>
+        </w:rPr>
+      </w:pPr>
+      <w:r>
+        <w:rPr>
+          <w:sz w:val="28"/>
+          <w:szCs w:val="28"/>
+          <w:lang w:val="pl-PL"/>
+        </w:rPr>
+        <w:t xml:space="preserve">Id. </w:t>
+      </w:r>
+      <w:r>
+        <w:rPr>
+          <w:sz w:val="28"/>
+          <w:szCs w:val="28"/>
+          <w:lang w:val="pl-PL"/>
+        </w:rPr>
+        <w:t>4</w:t>
+      </w:r>
+      <w:r>
+        <w:rPr>
+          <w:sz w:val="28"/>
+          <w:szCs w:val="28"/>
+          <w:lang w:val="pl-PL"/>
+        </w:rPr>
+        <w:t>.</w:t>
+      </w:r>
+    </w:p>
+    <w:p>
+      <w:pPr>
+        <w:pStyle w:val="Akapitzlist"/>
+        <w:numPr>
+          <w:ilvl w:val="0"/>
+          <w:numId w:val="35"/>
+        </w:numPr>
+        <w:rPr>
+          <w:sz w:val="28"/>
+          <w:szCs w:val="28"/>
+          <w:lang w:val="pl-PL"/>
+        </w:rPr>
+      </w:pPr>
+      <w:r>
+        <w:rPr>
+          <w:sz w:val="28"/>
+          <w:szCs w:val="28"/>
+          <w:lang w:val="pl-PL"/>
+        </w:rPr>
+        <w:t xml:space="preserve">Nazwa: </w:t>
+      </w:r>
+      <w:r>
+        <w:rPr>
+          <w:sz w:val="28"/>
+          <w:szCs w:val="28"/>
+          <w:lang w:val="pl-PL"/>
+        </w:rPr>
+        <w:t>Przyjęcie pacjenta</w:t>
+      </w:r>
+      <w:r>
+        <w:rPr>
+          <w:sz w:val="28"/>
+          <w:szCs w:val="28"/>
+          <w:lang w:val="pl-PL"/>
+        </w:rPr>
+        <w:t>.</w:t>
+      </w:r>
+    </w:p>
+    <w:p>
+      <w:pPr>
+        <w:pStyle w:val="Akapitzlist"/>
+        <w:numPr>
+          <w:ilvl w:val="0"/>
+          <w:numId w:val="35"/>
+        </w:numPr>
+        <w:rPr>
+          <w:sz w:val="28"/>
+          <w:szCs w:val="28"/>
+          <w:lang w:val="pl-PL"/>
+        </w:rPr>
+      </w:pPr>
+      <w:r>
+        <w:rPr>
+          <w:sz w:val="28"/>
+          <w:szCs w:val="28"/>
+          <w:lang w:val="pl-PL"/>
+        </w:rPr>
+        <w:t xml:space="preserve">Ad. </w:t>
+      </w:r>
+      <w:r>
+        <w:rPr>
+          <w:sz w:val="28"/>
+          <w:szCs w:val="28"/>
+          <w:lang w:val="pl-PL"/>
+        </w:rPr>
+        <w:t>2</w:t>
+      </w:r>
+      <w:r>
+        <w:rPr>
+          <w:sz w:val="28"/>
+          <w:szCs w:val="28"/>
+          <w:lang w:val="pl-PL"/>
+        </w:rPr>
+        <w:t xml:space="preserve">. </w:t>
+      </w:r>
+      <w:r>
+        <w:rPr>
+          <w:sz w:val="28"/>
+          <w:szCs w:val="28"/>
+          <w:lang w:val="pl-PL"/>
+        </w:rPr>
+        <w:t xml:space="preserve">Dostęp do bazy pacjentów </w:t>
+      </w:r>
+    </w:p>
+    <w:p>
+      <w:pPr>
+        <w:pStyle w:val="Akapitzlist"/>
+        <w:numPr>
+          <w:ilvl w:val="0"/>
+          <w:numId w:val="35"/>
+        </w:numPr>
+        <w:rPr>
+          <w:sz w:val="28"/>
+          <w:szCs w:val="28"/>
+          <w:lang w:val="pl-PL"/>
+        </w:rPr>
+      </w:pPr>
+      <w:r>
+        <w:rPr>
+          <w:sz w:val="28"/>
+          <w:szCs w:val="28"/>
+          <w:lang w:val="pl-PL"/>
+        </w:rPr>
+        <w:t>Pielęgniarka</w:t>
+      </w:r>
+    </w:p>
+    <w:p>
+      <w:pPr>
+        <w:pStyle w:val="Akapitzlist"/>
+        <w:numPr>
+          <w:ilvl w:val="0"/>
+          <w:numId w:val="35"/>
+        </w:numPr>
+        <w:rPr>
+          <w:sz w:val="28"/>
+          <w:szCs w:val="28"/>
+          <w:lang w:val="pl-PL"/>
+        </w:rPr>
+      </w:pPr>
+      <w:r>
+        <w:rPr>
+          <w:sz w:val="28"/>
+          <w:szCs w:val="28"/>
+          <w:lang w:val="pl-PL"/>
+        </w:rPr>
+        <w:t>Scenariusz:</w:t>
+      </w:r>
+    </w:p>
+    <w:p>
+      <w:pPr>
+        <w:pStyle w:val="Akapitzlist"/>
+        <w:numPr>
+          <w:ilvl w:val="1"/>
+          <w:numId w:val="35"/>
+        </w:numPr>
+        <w:rPr>
+          <w:sz w:val="28"/>
+          <w:szCs w:val="28"/>
+          <w:lang w:val="pl-PL"/>
+        </w:rPr>
+      </w:pPr>
+      <w:r>
+        <w:rPr>
+          <w:b/>
+          <w:bCs/>
+          <w:sz w:val="28"/>
+          <w:szCs w:val="28"/>
+          <w:lang w:val="pl-PL"/>
+        </w:rPr>
+        <w:t>Nazwa</w:t>
+      </w:r>
+      <w:r>
+        <w:rPr>
+          <w:sz w:val="28"/>
+          <w:szCs w:val="28"/>
+          <w:lang w:val="pl-PL"/>
+        </w:rPr>
+        <w:t xml:space="preserve">: </w:t>
+      </w:r>
+      <w:r>
+        <w:rPr>
+          <w:sz w:val="28"/>
+          <w:szCs w:val="28"/>
+          <w:lang w:val="pl-PL"/>
+        </w:rPr>
+        <w:t>Przyjęcie pacjenta wraz z jego rejestracją</w:t>
+      </w:r>
+    </w:p>
+    <w:p>
+      <w:pPr>
+        <w:pStyle w:val="Akapitzlist"/>
+        <w:numPr>
+          <w:ilvl w:val="1"/>
+          <w:numId w:val="35"/>
+        </w:numPr>
+        <w:rPr>
+          <w:sz w:val="28"/>
+          <w:szCs w:val="28"/>
+          <w:lang w:val="pl-PL"/>
+        </w:rPr>
+      </w:pPr>
+      <w:r>
+        <w:rPr>
+          <w:b/>
+          <w:bCs/>
+          <w:sz w:val="28"/>
+          <w:szCs w:val="28"/>
+          <w:lang w:val="pl-PL"/>
+        </w:rPr>
+        <w:t>Warunki początkowe</w:t>
+      </w:r>
+      <w:r>
+        <w:rPr>
+          <w:sz w:val="28"/>
+          <w:szCs w:val="28"/>
+          <w:lang w:val="pl-PL"/>
+        </w:rPr>
+        <w:t xml:space="preserve">: </w:t>
+      </w:r>
+      <w:r>
+        <w:rPr>
+          <w:sz w:val="28"/>
+          <w:szCs w:val="28"/>
+          <w:lang w:val="pl-PL"/>
+        </w:rPr>
+        <w:t>Pacjent z ważnym skierowaniem, a także nie zarejestrowany na żadnym oddziale</w:t>
+      </w:r>
+    </w:p>
+    <w:p>
+      <w:pPr>
+        <w:pStyle w:val="Akapitzlist"/>
+        <w:numPr>
+          <w:ilvl w:val="1"/>
+          <w:numId w:val="35"/>
+        </w:numPr>
+        <w:rPr>
+          <w:sz w:val="28"/>
+          <w:szCs w:val="28"/>
+          <w:lang w:val="pl-PL"/>
+        </w:rPr>
+      </w:pPr>
+      <w:r>
+        <w:rPr>
+          <w:b/>
+          <w:bCs/>
+          <w:sz w:val="28"/>
+          <w:szCs w:val="28"/>
+          <w:lang w:val="pl-PL"/>
+        </w:rPr>
+        <w:t>Przebieg</w:t>
+      </w:r>
+      <w:r>
+        <w:rPr>
+          <w:sz w:val="28"/>
+          <w:szCs w:val="28"/>
+          <w:lang w:val="pl-PL"/>
+        </w:rPr>
+        <w:t>:</w:t>
+      </w:r>
+    </w:p>
+    <w:p>
+      <w:pPr>
+        <w:pStyle w:val="Akapitzlist"/>
+        <w:numPr>
+          <w:ilvl w:val="0"/>
+          <w:numId w:val="42"/>
+        </w:numPr>
+        <w:rPr>
+          <w:sz w:val="28"/>
+          <w:szCs w:val="28"/>
+          <w:lang w:val="pl-PL"/>
+        </w:rPr>
+      </w:pPr>
+      <w:r>
+        <w:rPr>
+          <w:sz w:val="28"/>
+          <w:szCs w:val="28"/>
+          <w:lang w:val="pl-PL"/>
+        </w:rPr>
+        <w:t>Pacjent wraz ze skierowaniem</w:t>
+      </w:r>
+      <w:r>
+        <w:rPr>
+          <w:sz w:val="28"/>
+          <w:szCs w:val="28"/>
+          <w:lang w:val="pl-PL"/>
+        </w:rPr>
+        <w:t xml:space="preserve"> przychodzi do placówki medycznej.</w:t>
+      </w:r>
+    </w:p>
+    <w:p>
+      <w:pPr>
+        <w:pStyle w:val="Akapitzlist"/>
+        <w:numPr>
+          <w:ilvl w:val="0"/>
+          <w:numId w:val="42"/>
+        </w:numPr>
+        <w:rPr>
+          <w:sz w:val="28"/>
+          <w:szCs w:val="28"/>
+          <w:lang w:val="pl-PL"/>
+        </w:rPr>
+      </w:pPr>
+      <w:r>
+        <w:rPr>
+          <w:sz w:val="28"/>
+          <w:szCs w:val="28"/>
+          <w:lang w:val="pl-PL"/>
+        </w:rPr>
+        <w:t>Pielęgniarka po numerze PESEL wyszukuje pacjenta</w:t>
+      </w:r>
+    </w:p>
+    <w:p>
+      <w:pPr>
+        <w:pStyle w:val="Akapitzlist"/>
+        <w:numPr>
+          <w:ilvl w:val="0"/>
+          <w:numId w:val="42"/>
+        </w:numPr>
+        <w:rPr>
+          <w:sz w:val="28"/>
+          <w:szCs w:val="28"/>
+          <w:lang w:val="pl-PL"/>
+        </w:rPr>
+      </w:pPr>
+      <w:r>
+        <w:rPr>
+          <w:sz w:val="28"/>
+          <w:szCs w:val="28"/>
+          <w:lang w:val="pl-PL"/>
+        </w:rPr>
+        <w:t>System zwraca rekord, w razie niepowodzenia przekierowuje do formularza tworzenia karty pacjenta.</w:t>
+      </w:r>
+    </w:p>
+    <w:p>
+      <w:pPr>
+        <w:pStyle w:val="Akapitzlist"/>
+        <w:numPr>
+          <w:ilvl w:val="0"/>
+          <w:numId w:val="42"/>
+        </w:numPr>
+        <w:rPr>
+          <w:sz w:val="28"/>
+          <w:szCs w:val="28"/>
+          <w:lang w:val="pl-PL"/>
+        </w:rPr>
+      </w:pPr>
+      <w:r>
+        <w:rPr>
+          <w:sz w:val="28"/>
+          <w:szCs w:val="28"/>
+          <w:lang w:val="pl-PL"/>
+        </w:rPr>
+        <w:lastRenderedPageBreak/>
+        <w:t>Pielęgniarka przydziela pacjentowi oddział, wysyłając przy tym dane do systemu o numerze oddziału.</w:t>
+      </w:r>
+    </w:p>
+    <w:p>
+      <w:pPr>
+        <w:pStyle w:val="Akapitzlist"/>
+        <w:numPr>
+          <w:ilvl w:val="0"/>
+          <w:numId w:val="42"/>
+        </w:numPr>
+        <w:rPr>
+          <w:sz w:val="28"/>
+          <w:szCs w:val="28"/>
+          <w:lang w:val="pl-PL"/>
+        </w:rPr>
+      </w:pPr>
+      <w:r>
+        <w:rPr>
+          <w:sz w:val="28"/>
+          <w:szCs w:val="28"/>
+          <w:lang w:val="pl-PL"/>
+        </w:rPr>
+        <w:t>System aktualizuje kartę pacjenta w bazie pacjentów.</w:t>
+      </w:r>
+    </w:p>
+    <w:p>
+      <w:pPr>
+        <w:pStyle w:val="Akapitzlist"/>
+        <w:numPr>
+          <w:ilvl w:val="0"/>
+          <w:numId w:val="42"/>
+        </w:numPr>
+        <w:rPr>
+          <w:sz w:val="28"/>
+          <w:szCs w:val="28"/>
+          <w:lang w:val="pl-PL"/>
+        </w:rPr>
+      </w:pPr>
+      <w:r>
+        <w:rPr>
+          <w:sz w:val="28"/>
+          <w:szCs w:val="28"/>
+          <w:lang w:val="pl-PL"/>
+        </w:rPr>
+        <w:t>Pacjent jest wysyłany na swój oddział.</w:t>
+      </w:r>
+    </w:p>
+    <w:p>
+      <w:pPr>
+        <w:pStyle w:val="Akapitzlist"/>
+        <w:numPr>
+          <w:ilvl w:val="1"/>
+          <w:numId w:val="35"/>
+        </w:numPr>
+        <w:rPr>
+          <w:sz w:val="28"/>
+          <w:szCs w:val="28"/>
+          <w:lang w:val="pl-PL"/>
+        </w:rPr>
+      </w:pPr>
+      <w:r>
+        <w:rPr>
+          <w:sz w:val="28"/>
+          <w:szCs w:val="28"/>
+          <w:lang w:val="pl-PL"/>
+        </w:rPr>
+        <w:t>Efektem jest aktywność pracownika w AID System w danych godzinach pracy</w:t>
+      </w:r>
+    </w:p>
+    <w:p>
+      <w:pPr>
+        <w:pStyle w:val="Akapitzlist"/>
+        <w:numPr>
+          <w:ilvl w:val="1"/>
+          <w:numId w:val="35"/>
+        </w:numPr>
+        <w:rPr>
+          <w:sz w:val="28"/>
+          <w:szCs w:val="28"/>
+          <w:lang w:val="pl-PL"/>
+        </w:rPr>
+      </w:pPr>
+      <w:r>
+        <w:rPr>
+          <w:sz w:val="28"/>
+          <w:szCs w:val="28"/>
+          <w:lang w:val="pl-PL"/>
+        </w:rPr>
+        <w:t>Częstotliwość: Bardzo wysoka</w:t>
+      </w:r>
+    </w:p>
+    <w:p>
+      <w:pPr>
+        <w:pStyle w:val="Akapitzlist"/>
+        <w:numPr>
+          <w:ilvl w:val="1"/>
+          <w:numId w:val="35"/>
+        </w:numPr>
+        <w:rPr>
+          <w:sz w:val="28"/>
+          <w:szCs w:val="28"/>
+          <w:lang w:val="pl-PL"/>
+        </w:rPr>
+      </w:pPr>
+      <w:r>
+        <w:rPr>
+          <w:sz w:val="28"/>
+          <w:szCs w:val="28"/>
+          <w:lang w:val="pl-PL"/>
+        </w:rPr>
+        <w:t>Istotność: Bardzo wysoka</w:t>
+      </w:r>
+    </w:p>
+    <w:p>
+      <w:pPr>
+        <w:rPr>
+          <w:lang w:val="pl-PL"/>
+        </w:rPr>
+      </w:pPr>
+    </w:p>
+    <w:p>
+      <w:pPr>
+        <w:rPr>
+          <w:lang w:val="pl-PL"/>
+        </w:rPr>
+      </w:pPr>
+    </w:p>
+    <w:p>
+      <w:pPr>
+        <w:rPr>
+          <w:lang w:val="pl-PL"/>
+        </w:rPr>
+      </w:pPr>
+    </w:p>
+    <w:p>
+      <w:pPr>
+        <w:rPr>
+          <w:lang w:val="pl-PL"/>
+        </w:rPr>
+      </w:pPr>
+    </w:p>
+    <w:p>
+      <w:pPr>
+        <w:rPr>
+          <w:lang w:val="pl-PL"/>
+        </w:rPr>
+      </w:pPr>
+    </w:p>
+    <w:p>
+      <w:pPr>
+        <w:rPr>
+          <w:lang w:val="pl-PL"/>
+        </w:rPr>
+      </w:pPr>
       <w:r>
         <w:rPr>
           <w:lang w:val="pl-PL"/>
         </w:rPr>
         <w:t xml:space="preserve">dla 5-7 wybranych </w:t>
       </w:r>
+      <w:proofErr w:type="spellStart"/>
       <w:r>
         <w:rPr>
           <w:u w:val="single"/>
           <w:lang w:val="pl-PL"/>
         </w:rPr>
-        <w:t>najważniejszych</w:t>
-      </w:r>
+        <w:t>najważiejszych</w:t>
+      </w:r>
+      <w:proofErr w:type="spellEnd"/>
       <w:r>
         <w:rPr>
           <w:lang w:val="pl-PL"/>
@@ -6431,7 +8443,6 @@
         <w:rPr>
           <w:lang w:val="pl-PL"/>
         </w:rPr>
-        <w:lastRenderedPageBreak/>
         <w:t>W</w:t>
       </w:r>
       <w:r>
@@ -6592,6 +8603,33 @@
         </w:rPr>
         <w:t>- wiele przebiegów głównych wraz z ew. scenariuszami alternatywnymi – wtedy każdy z przebiegów głównych powinien być opisany wg tych punktów (od warunków początkowych do końca).</w:t>
       </w:r>
+    </w:p>
+    <w:p>
+      <w:pPr>
+        <w:ind w:left="1080"/>
+        <w:rPr>
+          <w:i/>
+          <w:lang w:val="pl-PL"/>
+        </w:rPr>
+      </w:pPr>
+    </w:p>
+    <w:p>
+      <w:pPr>
+        <w:ind w:left="1080"/>
+        <w:rPr>
+          <w:i/>
+          <w:lang w:val="pl-PL"/>
+        </w:rPr>
+      </w:pPr>
+    </w:p>
+    <w:p>
+      <w:pPr>
+        <w:ind w:left="1080"/>
+        <w:rPr>
+          <w:i/>
+          <w:lang w:val="pl-PL"/>
+        </w:rPr>
+      </w:pPr>
     </w:p>
     <w:p>
       <w:pPr>
@@ -8440,6 +10478,44 @@
 </w:document>
 </file>
 
+<file path=word/endnotes.xml><?xml version="1.0" encoding="utf-8"?>
+<w:endnotes xmlns:wpc="http://schemas.microsoft.com/office/word/2010/wordprocessingCanvas" xmlns:cx="http://schemas.microsoft.com/office/drawing/2014/chartex" xmlns:cx1="http://schemas.microsoft.com/office/drawing/2015/9/8/chartex" xmlns:cx2="http://schemas.microsoft.com/office/drawing/2015/10/21/chartex" xmlns:cx3="http://schemas.microsoft.com/office/drawing/2016/5/9/chartex" xmlns:cx4="http://schemas.microsoft.com/office/drawing/2016/5/10/chartex" xmlns:cx5="http://schemas.microsoft.com/office/drawing/2016/5/11/chartex" xmlns:cx6="http://schemas.microsoft.com/office/drawing/2016/5/12/chartex" xmlns:cx7="http://schemas.microsoft.com/office/drawing/2016/5/13/chartex" xmlns:cx8="http://schemas.microsoft.com/office/drawing/2016/5/14/chartex" xmlns:mc="http://schemas.openxmlformats.org/markup-compatibility/2006" xmlns:aink="http://schemas.microsoft.com/office/drawing/2016/ink" xmlns:am3d="http://schemas.microsoft.com/office/drawing/2017/model3d" xmlns:o="urn:schemas-microsoft-com:office:office" xmlns:r="http://schemas.openxmlformats.org/officeDocument/2006/relationships" xmlns:m="http://schemas.openxmlformats.org/officeDocument/2006/math" xmlns:v="urn:schemas-microsoft-com:vml" xmlns:wp14="http://schemas.microsoft.com/office/word/2010/wordprocessingDrawing" xmlns:wp="http://schemas.openxmlformats.org/drawingml/2006/wordprocessingDrawing" xmlns:w10="urn:schemas-microsoft-com:office:word" xmlns:w="http://schemas.openxmlformats.org/wordprocessingml/2006/main" xmlns:w14="http://schemas.microsoft.com/office/word/2010/wordml" xmlns:w15="http://schemas.microsoft.com/office/word/2012/wordml" xmlns:w16cex="http://schemas.microsoft.com/office/word/2018/wordml/cex" xmlns:w16cid="http://schemas.microsoft.com/office/word/2016/wordml/cid" xmlns:w16="http://schemas.microsoft.com/office/word/2018/wordml" xmlns:w16sdtdh="http://schemas.microsoft.com/office/word/2020/wordml/sdtdatahash" xmlns:w16se="http://schemas.microsoft.com/office/word/2015/wordml/symex" xmlns:wpg="http://schemas.microsoft.com/office/word/2010/wordprocessingGroup" xmlns:wpi="http://schemas.microsoft.com/office/word/2010/wordprocessingInk" xmlns:wne="http://schemas.microsoft.com/office/word/2006/wordml" xmlns:wps="http://schemas.microsoft.com/office/word/2010/wordprocessingShape" mc:Ignorable="w14 w15 w16se w16cid w16 w16cex w16sdtdh wp14">
+  <w:endnote w:type="separator" w:id="-1">
+    <w:p>
+      <w:r>
+        <w:separator/>
+      </w:r>
+    </w:p>
+  </w:endnote>
+  <w:endnote w:type="continuationSeparator" w:id="0">
+    <w:p>
+      <w:r>
+        <w:continuationSeparator/>
+      </w:r>
+    </w:p>
+  </w:endnote>
+</w:endnotes>
+</file>
+
+<file path=word/footnotes.xml><?xml version="1.0" encoding="utf-8"?>
+<w:footnotes xmlns:wpc="http://schemas.microsoft.com/office/word/2010/wordprocessingCanvas" xmlns:cx="http://schemas.microsoft.com/office/drawing/2014/chartex" xmlns:cx1="http://schemas.microsoft.com/office/drawing/2015/9/8/chartex" xmlns:cx2="http://schemas.microsoft.com/office/drawing/2015/10/21/chartex" xmlns:cx3="http://schemas.microsoft.com/office/drawing/2016/5/9/chartex" xmlns:cx4="http://schemas.microsoft.com/office/drawing/2016/5/10/chartex" xmlns:cx5="http://schemas.microsoft.com/office/drawing/2016/5/11/chartex" xmlns:cx6="http://schemas.microsoft.com/office/drawing/2016/5/12/chartex" xmlns:cx7="http://schemas.microsoft.com/office/drawing/2016/5/13/chartex" xmlns:cx8="http://schemas.microsoft.com/office/drawing/2016/5/14/chartex" xmlns:mc="http://schemas.openxmlformats.org/markup-compatibility/2006" xmlns:aink="http://schemas.microsoft.com/office/drawing/2016/ink" xmlns:am3d="http://schemas.microsoft.com/office/drawing/2017/model3d" xmlns:o="urn:schemas-microsoft-com:office:office" xmlns:r="http://schemas.openxmlformats.org/officeDocument/2006/relationships" xmlns:m="http://schemas.openxmlformats.org/officeDocument/2006/math" xmlns:v="urn:schemas-microsoft-com:vml" xmlns:wp14="http://schemas.microsoft.com/office/word/2010/wordprocessingDrawing" xmlns:wp="http://schemas.openxmlformats.org/drawingml/2006/wordprocessingDrawing" xmlns:w10="urn:schemas-microsoft-com:office:word" xmlns:w="http://schemas.openxmlformats.org/wordprocessingml/2006/main" xmlns:w14="http://schemas.microsoft.com/office/word/2010/wordml" xmlns:w15="http://schemas.microsoft.com/office/word/2012/wordml" xmlns:w16cex="http://schemas.microsoft.com/office/word/2018/wordml/cex" xmlns:w16cid="http://schemas.microsoft.com/office/word/2016/wordml/cid" xmlns:w16="http://schemas.microsoft.com/office/word/2018/wordml" xmlns:w16sdtdh="http://schemas.microsoft.com/office/word/2020/wordml/sdtdatahash" xmlns:w16se="http://schemas.microsoft.com/office/word/2015/wordml/symex" xmlns:wpg="http://schemas.microsoft.com/office/word/2010/wordprocessingGroup" xmlns:wpi="http://schemas.microsoft.com/office/word/2010/wordprocessingInk" xmlns:wne="http://schemas.microsoft.com/office/word/2006/wordml" xmlns:wps="http://schemas.microsoft.com/office/word/2010/wordprocessingShape" mc:Ignorable="w14 w15 w16se w16cid w16 w16cex w16sdtdh wp14">
+  <w:footnote w:type="separator" w:id="-1">
+    <w:p>
+      <w:r>
+        <w:separator/>
+      </w:r>
+    </w:p>
+  </w:footnote>
+  <w:footnote w:type="continuationSeparator" w:id="0">
+    <w:p>
+      <w:r>
+        <w:continuationSeparator/>
+      </w:r>
+    </w:p>
+  </w:footnote>
+</w:footnotes>
+</file>
+
 <file path=word/numbering.xml><?xml version="1.0" encoding="utf-8"?>
 <w:numbering xmlns:wpc="http://schemas.microsoft.com/office/word/2010/wordprocessingCanvas" xmlns:cx="http://schemas.microsoft.com/office/drawing/2014/chartex" xmlns:cx1="http://schemas.microsoft.com/office/drawing/2015/9/8/chartex" xmlns:cx2="http://schemas.microsoft.com/office/drawing/2015/10/21/chartex" xmlns:cx3="http://schemas.microsoft.com/office/drawing/2016/5/9/chartex" xmlns:cx4="http://schemas.microsoft.com/office/drawing/2016/5/10/chartex" xmlns:cx5="http://schemas.microsoft.com/office/drawing/2016/5/11/chartex" xmlns:cx6="http://schemas.microsoft.com/office/drawing/2016/5/12/chartex" xmlns:cx7="http://schemas.microsoft.com/office/drawing/2016/5/13/chartex" xmlns:cx8="http://schemas.microsoft.com/office/drawing/2016/5/14/chartex" xmlns:mc="http://schemas.openxmlformats.org/markup-compatibility/2006" xmlns:aink="http://schemas.microsoft.com/office/drawing/2016/ink" xmlns:am3d="http://schemas.microsoft.com/office/drawing/2017/model3d" xmlns:o="urn:schemas-microsoft-com:office:office" xmlns:r="http://schemas.openxmlformats.org/officeDocument/2006/relationships" xmlns:m="http://schemas.openxmlformats.org/officeDocument/2006/math" xmlns:v="urn:schemas-microsoft-com:vml" xmlns:wp14="http://schemas.microsoft.com/office/word/2010/wordprocessingDrawing" xmlns:wp="http://schemas.openxmlformats.org/drawingml/2006/wordprocessingDrawing" xmlns:w10="urn:schemas-microsoft-com:office:word" xmlns:w="http://schemas.openxmlformats.org/wordprocessingml/2006/main" xmlns:w14="http://schemas.microsoft.com/office/word/2010/wordml" xmlns:w15="http://schemas.microsoft.com/office/word/2012/wordml" xmlns:w16cex="http://schemas.microsoft.com/office/word/2018/wordml/cex" xmlns:w16cid="http://schemas.microsoft.com/office/word/2016/wordml/cid" xmlns:w16="http://schemas.microsoft.com/office/word/2018/wordml" xmlns:w16sdtdh="http://schemas.microsoft.com/office/word/2020/wordml/sdtdatahash" xmlns:w16se="http://schemas.microsoft.com/office/word/2015/wordml/symex" xmlns:wpg="http://schemas.microsoft.com/office/word/2010/wordprocessingGroup" xmlns:wpi="http://schemas.microsoft.com/office/word/2010/wordprocessingInk" xmlns:wne="http://schemas.microsoft.com/office/word/2006/wordml" xmlns:wps="http://schemas.microsoft.com/office/word/2010/wordprocessingShape" mc:Ignorable="w14 w15 w16se w16cid w16 w16cex w16sdtdh wp14">
   <w:abstractNum w:abstractNumId="0" w15:restartNumberingAfterBreak="0">
@@ -8668,6 +10744,92 @@
     </w:lvl>
   </w:abstractNum>
   <w:abstractNum w:abstractNumId="2" w15:restartNumberingAfterBreak="0">
+    <w:nsid w:val="032972FF"/>
+    <w:multiLevelType w:val="hybridMultilevel"/>
+    <w:tmpl w:val="CA7216C0"/>
+    <w:lvl w:ilvl="0" w:tplc="0415000F">
+      <w:start w:val="1"/>
+      <w:numFmt w:val="decimal"/>
+      <w:lvlText w:val="%1."/>
+      <w:lvlJc w:val="left"/>
+      <w:pPr>
+        <w:ind w:left="720" w:hanging="360"/>
+      </w:pPr>
+    </w:lvl>
+    <w:lvl w:ilvl="1" w:tplc="04150019" w:tentative="1">
+      <w:start w:val="1"/>
+      <w:numFmt w:val="lowerLetter"/>
+      <w:lvlText w:val="%2."/>
+      <w:lvlJc w:val="left"/>
+      <w:pPr>
+        <w:ind w:left="1440" w:hanging="360"/>
+      </w:pPr>
+    </w:lvl>
+    <w:lvl w:ilvl="2" w:tplc="0415001B" w:tentative="1">
+      <w:start w:val="1"/>
+      <w:numFmt w:val="lowerRoman"/>
+      <w:lvlText w:val="%3."/>
+      <w:lvlJc w:val="right"/>
+      <w:pPr>
+        <w:ind w:left="2160" w:hanging="180"/>
+      </w:pPr>
+    </w:lvl>
+    <w:lvl w:ilvl="3" w:tplc="0415000F" w:tentative="1">
+      <w:start w:val="1"/>
+      <w:numFmt w:val="decimal"/>
+      <w:lvlText w:val="%4."/>
+      <w:lvlJc w:val="left"/>
+      <w:pPr>
+        <w:ind w:left="2880" w:hanging="360"/>
+      </w:pPr>
+    </w:lvl>
+    <w:lvl w:ilvl="4" w:tplc="04150019" w:tentative="1">
+      <w:start w:val="1"/>
+      <w:numFmt w:val="lowerLetter"/>
+      <w:lvlText w:val="%5."/>
+      <w:lvlJc w:val="left"/>
+      <w:pPr>
+        <w:ind w:left="3600" w:hanging="360"/>
+      </w:pPr>
+    </w:lvl>
+    <w:lvl w:ilvl="5" w:tplc="0415001B" w:tentative="1">
+      <w:start w:val="1"/>
+      <w:numFmt w:val="lowerRoman"/>
+      <w:lvlText w:val="%6."/>
+      <w:lvlJc w:val="right"/>
+      <w:pPr>
+        <w:ind w:left="4320" w:hanging="180"/>
+      </w:pPr>
+    </w:lvl>
+    <w:lvl w:ilvl="6" w:tplc="0415000F" w:tentative="1">
+      <w:start w:val="1"/>
+      <w:numFmt w:val="decimal"/>
+      <w:lvlText w:val="%7."/>
+      <w:lvlJc w:val="left"/>
+      <w:pPr>
+        <w:ind w:left="5040" w:hanging="360"/>
+      </w:pPr>
+    </w:lvl>
+    <w:lvl w:ilvl="7" w:tplc="04150019" w:tentative="1">
+      <w:start w:val="1"/>
+      <w:numFmt w:val="lowerLetter"/>
+      <w:lvlText w:val="%8."/>
+      <w:lvlJc w:val="left"/>
+      <w:pPr>
+        <w:ind w:left="5760" w:hanging="360"/>
+      </w:pPr>
+    </w:lvl>
+    <w:lvl w:ilvl="8" w:tplc="0415001B" w:tentative="1">
+      <w:start w:val="1"/>
+      <w:numFmt w:val="lowerRoman"/>
+      <w:lvlText w:val="%9."/>
+      <w:lvlJc w:val="right"/>
+      <w:pPr>
+        <w:ind w:left="6480" w:hanging="180"/>
+      </w:pPr>
+    </w:lvl>
+  </w:abstractNum>
+  <w:abstractNum w:abstractNumId="3" w15:restartNumberingAfterBreak="0">
     <w:nsid w:val="0487548E"/>
     <w:multiLevelType w:val="multilevel"/>
     <w:tmpl w:val="219EFD44"/>
@@ -8780,7 +10942,93 @@
       </w:rPr>
     </w:lvl>
   </w:abstractNum>
-  <w:abstractNum w:abstractNumId="3" w15:restartNumberingAfterBreak="0">
+  <w:abstractNum w:abstractNumId="4" w15:restartNumberingAfterBreak="0">
+    <w:nsid w:val="04F30DE8"/>
+    <w:multiLevelType w:val="hybridMultilevel"/>
+    <w:tmpl w:val="718A1674"/>
+    <w:lvl w:ilvl="0" w:tplc="0415000F">
+      <w:start w:val="1"/>
+      <w:numFmt w:val="decimal"/>
+      <w:lvlText w:val="%1."/>
+      <w:lvlJc w:val="left"/>
+      <w:pPr>
+        <w:ind w:left="720" w:hanging="360"/>
+      </w:pPr>
+    </w:lvl>
+    <w:lvl w:ilvl="1" w:tplc="04150019" w:tentative="1">
+      <w:start w:val="1"/>
+      <w:numFmt w:val="lowerLetter"/>
+      <w:lvlText w:val="%2."/>
+      <w:lvlJc w:val="left"/>
+      <w:pPr>
+        <w:ind w:left="1440" w:hanging="360"/>
+      </w:pPr>
+    </w:lvl>
+    <w:lvl w:ilvl="2" w:tplc="0415001B" w:tentative="1">
+      <w:start w:val="1"/>
+      <w:numFmt w:val="lowerRoman"/>
+      <w:lvlText w:val="%3."/>
+      <w:lvlJc w:val="right"/>
+      <w:pPr>
+        <w:ind w:left="2160" w:hanging="180"/>
+      </w:pPr>
+    </w:lvl>
+    <w:lvl w:ilvl="3" w:tplc="0415000F" w:tentative="1">
+      <w:start w:val="1"/>
+      <w:numFmt w:val="decimal"/>
+      <w:lvlText w:val="%4."/>
+      <w:lvlJc w:val="left"/>
+      <w:pPr>
+        <w:ind w:left="2880" w:hanging="360"/>
+      </w:pPr>
+    </w:lvl>
+    <w:lvl w:ilvl="4" w:tplc="04150019" w:tentative="1">
+      <w:start w:val="1"/>
+      <w:numFmt w:val="lowerLetter"/>
+      <w:lvlText w:val="%5."/>
+      <w:lvlJc w:val="left"/>
+      <w:pPr>
+        <w:ind w:left="3600" w:hanging="360"/>
+      </w:pPr>
+    </w:lvl>
+    <w:lvl w:ilvl="5" w:tplc="0415001B" w:tentative="1">
+      <w:start w:val="1"/>
+      <w:numFmt w:val="lowerRoman"/>
+      <w:lvlText w:val="%6."/>
+      <w:lvlJc w:val="right"/>
+      <w:pPr>
+        <w:ind w:left="4320" w:hanging="180"/>
+      </w:pPr>
+    </w:lvl>
+    <w:lvl w:ilvl="6" w:tplc="0415000F" w:tentative="1">
+      <w:start w:val="1"/>
+      <w:numFmt w:val="decimal"/>
+      <w:lvlText w:val="%7."/>
+      <w:lvlJc w:val="left"/>
+      <w:pPr>
+        <w:ind w:left="5040" w:hanging="360"/>
+      </w:pPr>
+    </w:lvl>
+    <w:lvl w:ilvl="7" w:tplc="04150019" w:tentative="1">
+      <w:start w:val="1"/>
+      <w:numFmt w:val="lowerLetter"/>
+      <w:lvlText w:val="%8."/>
+      <w:lvlJc w:val="left"/>
+      <w:pPr>
+        <w:ind w:left="5760" w:hanging="360"/>
+      </w:pPr>
+    </w:lvl>
+    <w:lvl w:ilvl="8" w:tplc="0415001B" w:tentative="1">
+      <w:start w:val="1"/>
+      <w:numFmt w:val="lowerRoman"/>
+      <w:lvlText w:val="%9."/>
+      <w:lvlJc w:val="right"/>
+      <w:pPr>
+        <w:ind w:left="6480" w:hanging="180"/>
+      </w:pPr>
+    </w:lvl>
+  </w:abstractNum>
+  <w:abstractNum w:abstractNumId="5" w15:restartNumberingAfterBreak="0">
     <w:nsid w:val="05A70F23"/>
     <w:multiLevelType w:val="multilevel"/>
     <w:tmpl w:val="19C03C30"/>
@@ -8892,7 +11140,179 @@
       </w:rPr>
     </w:lvl>
   </w:abstractNum>
-  <w:abstractNum w:abstractNumId="4" w15:restartNumberingAfterBreak="0">
+  <w:abstractNum w:abstractNumId="6" w15:restartNumberingAfterBreak="0">
+    <w:nsid w:val="06B50504"/>
+    <w:multiLevelType w:val="hybridMultilevel"/>
+    <w:tmpl w:val="2D184840"/>
+    <w:lvl w:ilvl="0" w:tplc="0415000F">
+      <w:start w:val="1"/>
+      <w:numFmt w:val="decimal"/>
+      <w:lvlText w:val="%1."/>
+      <w:lvlJc w:val="left"/>
+      <w:pPr>
+        <w:ind w:left="2886" w:hanging="360"/>
+      </w:pPr>
+    </w:lvl>
+    <w:lvl w:ilvl="1" w:tplc="04150019" w:tentative="1">
+      <w:start w:val="1"/>
+      <w:numFmt w:val="lowerLetter"/>
+      <w:lvlText w:val="%2."/>
+      <w:lvlJc w:val="left"/>
+      <w:pPr>
+        <w:ind w:left="3606" w:hanging="360"/>
+      </w:pPr>
+    </w:lvl>
+    <w:lvl w:ilvl="2" w:tplc="0415001B" w:tentative="1">
+      <w:start w:val="1"/>
+      <w:numFmt w:val="lowerRoman"/>
+      <w:lvlText w:val="%3."/>
+      <w:lvlJc w:val="right"/>
+      <w:pPr>
+        <w:ind w:left="4326" w:hanging="180"/>
+      </w:pPr>
+    </w:lvl>
+    <w:lvl w:ilvl="3" w:tplc="0415000F" w:tentative="1">
+      <w:start w:val="1"/>
+      <w:numFmt w:val="decimal"/>
+      <w:lvlText w:val="%4."/>
+      <w:lvlJc w:val="left"/>
+      <w:pPr>
+        <w:ind w:left="5046" w:hanging="360"/>
+      </w:pPr>
+    </w:lvl>
+    <w:lvl w:ilvl="4" w:tplc="04150019" w:tentative="1">
+      <w:start w:val="1"/>
+      <w:numFmt w:val="lowerLetter"/>
+      <w:lvlText w:val="%5."/>
+      <w:lvlJc w:val="left"/>
+      <w:pPr>
+        <w:ind w:left="5766" w:hanging="360"/>
+      </w:pPr>
+    </w:lvl>
+    <w:lvl w:ilvl="5" w:tplc="0415001B" w:tentative="1">
+      <w:start w:val="1"/>
+      <w:numFmt w:val="lowerRoman"/>
+      <w:lvlText w:val="%6."/>
+      <w:lvlJc w:val="right"/>
+      <w:pPr>
+        <w:ind w:left="6486" w:hanging="180"/>
+      </w:pPr>
+    </w:lvl>
+    <w:lvl w:ilvl="6" w:tplc="0415000F" w:tentative="1">
+      <w:start w:val="1"/>
+      <w:numFmt w:val="decimal"/>
+      <w:lvlText w:val="%7."/>
+      <w:lvlJc w:val="left"/>
+      <w:pPr>
+        <w:ind w:left="7206" w:hanging="360"/>
+      </w:pPr>
+    </w:lvl>
+    <w:lvl w:ilvl="7" w:tplc="04150019" w:tentative="1">
+      <w:start w:val="1"/>
+      <w:numFmt w:val="lowerLetter"/>
+      <w:lvlText w:val="%8."/>
+      <w:lvlJc w:val="left"/>
+      <w:pPr>
+        <w:ind w:left="7926" w:hanging="360"/>
+      </w:pPr>
+    </w:lvl>
+    <w:lvl w:ilvl="8" w:tplc="0415001B" w:tentative="1">
+      <w:start w:val="1"/>
+      <w:numFmt w:val="lowerRoman"/>
+      <w:lvlText w:val="%9."/>
+      <w:lvlJc w:val="right"/>
+      <w:pPr>
+        <w:ind w:left="8646" w:hanging="180"/>
+      </w:pPr>
+    </w:lvl>
+  </w:abstractNum>
+  <w:abstractNum w:abstractNumId="7" w15:restartNumberingAfterBreak="0">
+    <w:nsid w:val="0DEC5857"/>
+    <w:multiLevelType w:val="multilevel"/>
+    <w:tmpl w:val="0415001D"/>
+    <w:lvl w:ilvl="0">
+      <w:start w:val="1"/>
+      <w:numFmt w:val="decimal"/>
+      <w:lvlText w:val="%1)"/>
+      <w:lvlJc w:val="left"/>
+      <w:pPr>
+        <w:ind w:left="360" w:hanging="360"/>
+      </w:pPr>
+    </w:lvl>
+    <w:lvl w:ilvl="1">
+      <w:start w:val="1"/>
+      <w:numFmt w:val="lowerLetter"/>
+      <w:lvlText w:val="%2)"/>
+      <w:lvlJc w:val="left"/>
+      <w:pPr>
+        <w:ind w:left="720" w:hanging="360"/>
+      </w:pPr>
+    </w:lvl>
+    <w:lvl w:ilvl="2">
+      <w:start w:val="1"/>
+      <w:numFmt w:val="lowerRoman"/>
+      <w:lvlText w:val="%3)"/>
+      <w:lvlJc w:val="left"/>
+      <w:pPr>
+        <w:ind w:left="1080" w:hanging="360"/>
+      </w:pPr>
+    </w:lvl>
+    <w:lvl w:ilvl="3">
+      <w:start w:val="1"/>
+      <w:numFmt w:val="decimal"/>
+      <w:lvlText w:val="(%4)"/>
+      <w:lvlJc w:val="left"/>
+      <w:pPr>
+        <w:ind w:left="1440" w:hanging="360"/>
+      </w:pPr>
+    </w:lvl>
+    <w:lvl w:ilvl="4">
+      <w:start w:val="1"/>
+      <w:numFmt w:val="lowerLetter"/>
+      <w:lvlText w:val="(%5)"/>
+      <w:lvlJc w:val="left"/>
+      <w:pPr>
+        <w:ind w:left="1800" w:hanging="360"/>
+      </w:pPr>
+    </w:lvl>
+    <w:lvl w:ilvl="5">
+      <w:start w:val="1"/>
+      <w:numFmt w:val="lowerRoman"/>
+      <w:lvlText w:val="(%6)"/>
+      <w:lvlJc w:val="left"/>
+      <w:pPr>
+        <w:ind w:left="2160" w:hanging="360"/>
+      </w:pPr>
+    </w:lvl>
+    <w:lvl w:ilvl="6">
+      <w:start w:val="1"/>
+      <w:numFmt w:val="decimal"/>
+      <w:lvlText w:val="%7."/>
+      <w:lvlJc w:val="left"/>
+      <w:pPr>
+        <w:ind w:left="2520" w:hanging="360"/>
+      </w:pPr>
+    </w:lvl>
+    <w:lvl w:ilvl="7">
+      <w:start w:val="1"/>
+      <w:numFmt w:val="lowerLetter"/>
+      <w:lvlText w:val="%8."/>
+      <w:lvlJc w:val="left"/>
+      <w:pPr>
+        <w:ind w:left="2880" w:hanging="360"/>
+      </w:pPr>
+    </w:lvl>
+    <w:lvl w:ilvl="8">
+      <w:start w:val="1"/>
+      <w:numFmt w:val="lowerRoman"/>
+      <w:lvlText w:val="%9."/>
+      <w:lvlJc w:val="left"/>
+      <w:pPr>
+        <w:ind w:left="3240" w:hanging="360"/>
+      </w:pPr>
+    </w:lvl>
+  </w:abstractNum>
+  <w:abstractNum w:abstractNumId="8" w15:restartNumberingAfterBreak="0">
     <w:nsid w:val="152854AD"/>
     <w:multiLevelType w:val="multilevel"/>
     <w:tmpl w:val="694857D2"/>
@@ -9004,7 +11424,7 @@
       </w:rPr>
     </w:lvl>
   </w:abstractNum>
-  <w:abstractNum w:abstractNumId="5" w15:restartNumberingAfterBreak="0">
+  <w:abstractNum w:abstractNumId="9" w15:restartNumberingAfterBreak="0">
     <w:nsid w:val="1A210990"/>
     <w:multiLevelType w:val="multilevel"/>
     <w:tmpl w:val="19C03C30"/>
@@ -9116,7 +11536,93 @@
       </w:rPr>
     </w:lvl>
   </w:abstractNum>
-  <w:abstractNum w:abstractNumId="6" w15:restartNumberingAfterBreak="0">
+  <w:abstractNum w:abstractNumId="10" w15:restartNumberingAfterBreak="0">
+    <w:nsid w:val="216F4E76"/>
+    <w:multiLevelType w:val="hybridMultilevel"/>
+    <w:tmpl w:val="A4E6999A"/>
+    <w:lvl w:ilvl="0" w:tplc="0415000F">
+      <w:start w:val="1"/>
+      <w:numFmt w:val="decimal"/>
+      <w:lvlText w:val="%1."/>
+      <w:lvlJc w:val="left"/>
+      <w:pPr>
+        <w:ind w:left="2886" w:hanging="360"/>
+      </w:pPr>
+    </w:lvl>
+    <w:lvl w:ilvl="1" w:tplc="04150019" w:tentative="1">
+      <w:start w:val="1"/>
+      <w:numFmt w:val="lowerLetter"/>
+      <w:lvlText w:val="%2."/>
+      <w:lvlJc w:val="left"/>
+      <w:pPr>
+        <w:ind w:left="3606" w:hanging="360"/>
+      </w:pPr>
+    </w:lvl>
+    <w:lvl w:ilvl="2" w:tplc="0415001B" w:tentative="1">
+      <w:start w:val="1"/>
+      <w:numFmt w:val="lowerRoman"/>
+      <w:lvlText w:val="%3."/>
+      <w:lvlJc w:val="right"/>
+      <w:pPr>
+        <w:ind w:left="4326" w:hanging="180"/>
+      </w:pPr>
+    </w:lvl>
+    <w:lvl w:ilvl="3" w:tplc="0415000F" w:tentative="1">
+      <w:start w:val="1"/>
+      <w:numFmt w:val="decimal"/>
+      <w:lvlText w:val="%4."/>
+      <w:lvlJc w:val="left"/>
+      <w:pPr>
+        <w:ind w:left="5046" w:hanging="360"/>
+      </w:pPr>
+    </w:lvl>
+    <w:lvl w:ilvl="4" w:tplc="04150019" w:tentative="1">
+      <w:start w:val="1"/>
+      <w:numFmt w:val="lowerLetter"/>
+      <w:lvlText w:val="%5."/>
+      <w:lvlJc w:val="left"/>
+      <w:pPr>
+        <w:ind w:left="5766" w:hanging="360"/>
+      </w:pPr>
+    </w:lvl>
+    <w:lvl w:ilvl="5" w:tplc="0415001B" w:tentative="1">
+      <w:start w:val="1"/>
+      <w:numFmt w:val="lowerRoman"/>
+      <w:lvlText w:val="%6."/>
+      <w:lvlJc w:val="right"/>
+      <w:pPr>
+        <w:ind w:left="6486" w:hanging="180"/>
+      </w:pPr>
+    </w:lvl>
+    <w:lvl w:ilvl="6" w:tplc="0415000F" w:tentative="1">
+      <w:start w:val="1"/>
+      <w:numFmt w:val="decimal"/>
+      <w:lvlText w:val="%7."/>
+      <w:lvlJc w:val="left"/>
+      <w:pPr>
+        <w:ind w:left="7206" w:hanging="360"/>
+      </w:pPr>
+    </w:lvl>
+    <w:lvl w:ilvl="7" w:tplc="04150019" w:tentative="1">
+      <w:start w:val="1"/>
+      <w:numFmt w:val="lowerLetter"/>
+      <w:lvlText w:val="%8."/>
+      <w:lvlJc w:val="left"/>
+      <w:pPr>
+        <w:ind w:left="7926" w:hanging="360"/>
+      </w:pPr>
+    </w:lvl>
+    <w:lvl w:ilvl="8" w:tplc="0415001B" w:tentative="1">
+      <w:start w:val="1"/>
+      <w:numFmt w:val="lowerRoman"/>
+      <w:lvlText w:val="%9."/>
+      <w:lvlJc w:val="right"/>
+      <w:pPr>
+        <w:ind w:left="8646" w:hanging="180"/>
+      </w:pPr>
+    </w:lvl>
+  </w:abstractNum>
+  <w:abstractNum w:abstractNumId="11" w15:restartNumberingAfterBreak="0">
     <w:nsid w:val="2298513D"/>
     <w:multiLevelType w:val="multilevel"/>
     <w:tmpl w:val="CB645F06"/>
@@ -9228,7 +11734,7 @@
       </w:rPr>
     </w:lvl>
   </w:abstractNum>
-  <w:abstractNum w:abstractNumId="7" w15:restartNumberingAfterBreak="0">
+  <w:abstractNum w:abstractNumId="12" w15:restartNumberingAfterBreak="0">
     <w:nsid w:val="260011B0"/>
     <w:multiLevelType w:val="hybridMultilevel"/>
     <w:tmpl w:val="85FC8D48"/>
@@ -9341,7 +11847,7 @@
       </w:rPr>
     </w:lvl>
   </w:abstractNum>
-  <w:abstractNum w:abstractNumId="8" w15:restartNumberingAfterBreak="0">
+  <w:abstractNum w:abstractNumId="13" w15:restartNumberingAfterBreak="0">
     <w:nsid w:val="2A1071C1"/>
     <w:multiLevelType w:val="multilevel"/>
     <w:tmpl w:val="3AD4213A"/>
@@ -9454,7 +11960,7 @@
       </w:rPr>
     </w:lvl>
   </w:abstractNum>
-  <w:abstractNum w:abstractNumId="9" w15:restartNumberingAfterBreak="0">
+  <w:abstractNum w:abstractNumId="14" w15:restartNumberingAfterBreak="0">
     <w:nsid w:val="2A5E0A20"/>
     <w:multiLevelType w:val="multilevel"/>
     <w:tmpl w:val="219EFD44"/>
@@ -9567,7 +12073,7 @@
       </w:rPr>
     </w:lvl>
   </w:abstractNum>
-  <w:abstractNum w:abstractNumId="10" w15:restartNumberingAfterBreak="0">
+  <w:abstractNum w:abstractNumId="15" w15:restartNumberingAfterBreak="0">
     <w:nsid w:val="2E04029F"/>
     <w:multiLevelType w:val="multilevel"/>
     <w:tmpl w:val="694857D2"/>
@@ -9679,7 +12185,7 @@
       </w:rPr>
     </w:lvl>
   </w:abstractNum>
-  <w:abstractNum w:abstractNumId="11" w15:restartNumberingAfterBreak="0">
+  <w:abstractNum w:abstractNumId="16" w15:restartNumberingAfterBreak="0">
     <w:nsid w:val="3588666B"/>
     <w:multiLevelType w:val="multilevel"/>
     <w:tmpl w:val="19C03C30"/>
@@ -9791,7 +12297,120 @@
       </w:rPr>
     </w:lvl>
   </w:abstractNum>
-  <w:abstractNum w:abstractNumId="12" w15:restartNumberingAfterBreak="0">
+  <w:abstractNum w:abstractNumId="17" w15:restartNumberingAfterBreak="0">
+    <w:nsid w:val="35FD697B"/>
+    <w:multiLevelType w:val="hybridMultilevel"/>
+    <w:tmpl w:val="D166C4B8"/>
+    <w:lvl w:ilvl="0" w:tplc="04150001">
+      <w:start w:val="1"/>
+      <w:numFmt w:val="bullet"/>
+      <w:lvlText w:val=""/>
+      <w:lvlJc w:val="left"/>
+      <w:pPr>
+        <w:ind w:left="360" w:hanging="360"/>
+      </w:pPr>
+      <w:rPr>
+        <w:rFonts w:ascii="Symbol" w:hAnsi="Symbol" w:hint="default"/>
+      </w:rPr>
+    </w:lvl>
+    <w:lvl w:ilvl="1" w:tplc="04150003" w:tentative="1">
+      <w:start w:val="1"/>
+      <w:numFmt w:val="bullet"/>
+      <w:lvlText w:val="o"/>
+      <w:lvlJc w:val="left"/>
+      <w:pPr>
+        <w:ind w:left="1080" w:hanging="360"/>
+      </w:pPr>
+      <w:rPr>
+        <w:rFonts w:ascii="Courier New" w:hAnsi="Courier New" w:cs="Courier New" w:hint="default"/>
+      </w:rPr>
+    </w:lvl>
+    <w:lvl w:ilvl="2" w:tplc="04150005" w:tentative="1">
+      <w:start w:val="1"/>
+      <w:numFmt w:val="bullet"/>
+      <w:lvlText w:val=""/>
+      <w:lvlJc w:val="left"/>
+      <w:pPr>
+        <w:ind w:left="1800" w:hanging="360"/>
+      </w:pPr>
+      <w:rPr>
+        <w:rFonts w:ascii="Wingdings" w:hAnsi="Wingdings" w:hint="default"/>
+      </w:rPr>
+    </w:lvl>
+    <w:lvl w:ilvl="3" w:tplc="04150001" w:tentative="1">
+      <w:start w:val="1"/>
+      <w:numFmt w:val="bullet"/>
+      <w:lvlText w:val=""/>
+      <w:lvlJc w:val="left"/>
+      <w:pPr>
+        <w:ind w:left="2520" w:hanging="360"/>
+      </w:pPr>
+      <w:rPr>
+        <w:rFonts w:ascii="Symbol" w:hAnsi="Symbol" w:hint="default"/>
+      </w:rPr>
+    </w:lvl>
+    <w:lvl w:ilvl="4" w:tplc="04150003" w:tentative="1">
+      <w:start w:val="1"/>
+      <w:numFmt w:val="bullet"/>
+      <w:lvlText w:val="o"/>
+      <w:lvlJc w:val="left"/>
+      <w:pPr>
+        <w:ind w:left="3240" w:hanging="360"/>
+      </w:pPr>
+      <w:rPr>
+        <w:rFonts w:ascii="Courier New" w:hAnsi="Courier New" w:cs="Courier New" w:hint="default"/>
+      </w:rPr>
+    </w:lvl>
+    <w:lvl w:ilvl="5" w:tplc="04150005" w:tentative="1">
+      <w:start w:val="1"/>
+      <w:numFmt w:val="bullet"/>
+      <w:lvlText w:val=""/>
+      <w:lvlJc w:val="left"/>
+      <w:pPr>
+        <w:ind w:left="3960" w:hanging="360"/>
+      </w:pPr>
+      <w:rPr>
+        <w:rFonts w:ascii="Wingdings" w:hAnsi="Wingdings" w:hint="default"/>
+      </w:rPr>
+    </w:lvl>
+    <w:lvl w:ilvl="6" w:tplc="04150001" w:tentative="1">
+      <w:start w:val="1"/>
+      <w:numFmt w:val="bullet"/>
+      <w:lvlText w:val=""/>
+      <w:lvlJc w:val="left"/>
+      <w:pPr>
+        <w:ind w:left="4680" w:hanging="360"/>
+      </w:pPr>
+      <w:rPr>
+        <w:rFonts w:ascii="Symbol" w:hAnsi="Symbol" w:hint="default"/>
+      </w:rPr>
+    </w:lvl>
+    <w:lvl w:ilvl="7" w:tplc="04150003" w:tentative="1">
+      <w:start w:val="1"/>
+      <w:numFmt w:val="bullet"/>
+      <w:lvlText w:val="o"/>
+      <w:lvlJc w:val="left"/>
+      <w:pPr>
+        <w:ind w:left="5400" w:hanging="360"/>
+      </w:pPr>
+      <w:rPr>
+        <w:rFonts w:ascii="Courier New" w:hAnsi="Courier New" w:cs="Courier New" w:hint="default"/>
+      </w:rPr>
+    </w:lvl>
+    <w:lvl w:ilvl="8" w:tplc="04150005" w:tentative="1">
+      <w:start w:val="1"/>
+      <w:numFmt w:val="bullet"/>
+      <w:lvlText w:val=""/>
+      <w:lvlJc w:val="left"/>
+      <w:pPr>
+        <w:ind w:left="6120" w:hanging="360"/>
+      </w:pPr>
+      <w:rPr>
+        <w:rFonts w:ascii="Wingdings" w:hAnsi="Wingdings" w:hint="default"/>
+      </w:rPr>
+    </w:lvl>
+  </w:abstractNum>
+  <w:abstractNum w:abstractNumId="18" w15:restartNumberingAfterBreak="0">
     <w:nsid w:val="3CBA6846"/>
     <w:multiLevelType w:val="hybridMultilevel"/>
     <w:tmpl w:val="45CE501E"/>
@@ -9904,7 +12523,7 @@
       </w:rPr>
     </w:lvl>
   </w:abstractNum>
-  <w:abstractNum w:abstractNumId="13" w15:restartNumberingAfterBreak="0">
+  <w:abstractNum w:abstractNumId="19" w15:restartNumberingAfterBreak="0">
     <w:nsid w:val="403C7992"/>
     <w:multiLevelType w:val="hybridMultilevel"/>
     <w:tmpl w:val="441AEC1A"/>
@@ -10017,7 +12636,115 @@
       </w:rPr>
     </w:lvl>
   </w:abstractNum>
-  <w:abstractNum w:abstractNumId="14" w15:restartNumberingAfterBreak="0">
+  <w:abstractNum w:abstractNumId="20" w15:restartNumberingAfterBreak="0">
+    <w:nsid w:val="442B63E8"/>
+    <w:multiLevelType w:val="multilevel"/>
+    <w:tmpl w:val="E408BA32"/>
+    <w:styleLink w:val="Biecalista1"/>
+    <w:lvl w:ilvl="0">
+      <w:start w:val="1"/>
+      <w:numFmt w:val="bullet"/>
+      <w:lvlText w:val=""/>
+      <w:lvlJc w:val="left"/>
+      <w:pPr>
+        <w:ind w:left="720" w:hanging="360"/>
+      </w:pPr>
+      <w:rPr>
+        <w:rFonts w:ascii="Symbol" w:hAnsi="Symbol" w:hint="default"/>
+      </w:rPr>
+    </w:lvl>
+    <w:lvl w:ilvl="1">
+      <w:start w:val="1"/>
+      <w:numFmt w:val="bullet"/>
+      <w:lvlText w:val="o"/>
+      <w:lvlJc w:val="left"/>
+      <w:pPr>
+        <w:ind w:left="1440" w:hanging="360"/>
+      </w:pPr>
+      <w:rPr>
+        <w:rFonts w:ascii="Courier New" w:hAnsi="Courier New" w:cs="Courier New" w:hint="default"/>
+      </w:rPr>
+    </w:lvl>
+    <w:lvl w:ilvl="2">
+      <w:start w:val="1"/>
+      <w:numFmt w:val="decimal"/>
+      <w:lvlText w:val="%3."/>
+      <w:lvlJc w:val="left"/>
+      <w:pPr>
+        <w:ind w:left="720" w:hanging="360"/>
+      </w:pPr>
+    </w:lvl>
+    <w:lvl w:ilvl="3">
+      <w:start w:val="1"/>
+      <w:numFmt w:val="decimal"/>
+      <w:lvlText w:val="%4."/>
+      <w:lvlJc w:val="left"/>
+      <w:pPr>
+        <w:ind w:left="720" w:hanging="360"/>
+      </w:pPr>
+    </w:lvl>
+    <w:lvl w:ilvl="4">
+      <w:start w:val="1"/>
+      <w:numFmt w:val="bullet"/>
+      <w:lvlText w:val="o"/>
+      <w:lvlJc w:val="left"/>
+      <w:pPr>
+        <w:ind w:left="3600" w:hanging="360"/>
+      </w:pPr>
+      <w:rPr>
+        <w:rFonts w:ascii="Courier New" w:hAnsi="Courier New" w:cs="Courier New" w:hint="default"/>
+      </w:rPr>
+    </w:lvl>
+    <w:lvl w:ilvl="5">
+      <w:start w:val="1"/>
+      <w:numFmt w:val="bullet"/>
+      <w:lvlText w:val=""/>
+      <w:lvlJc w:val="left"/>
+      <w:pPr>
+        <w:ind w:left="4320" w:hanging="360"/>
+      </w:pPr>
+      <w:rPr>
+        <w:rFonts w:ascii="Wingdings" w:hAnsi="Wingdings" w:hint="default"/>
+      </w:rPr>
+    </w:lvl>
+    <w:lvl w:ilvl="6">
+      <w:start w:val="1"/>
+      <w:numFmt w:val="bullet"/>
+      <w:lvlText w:val=""/>
+      <w:lvlJc w:val="left"/>
+      <w:pPr>
+        <w:ind w:left="5040" w:hanging="360"/>
+      </w:pPr>
+      <w:rPr>
+        <w:rFonts w:ascii="Symbol" w:hAnsi="Symbol" w:hint="default"/>
+      </w:rPr>
+    </w:lvl>
+    <w:lvl w:ilvl="7">
+      <w:start w:val="1"/>
+      <w:numFmt w:val="bullet"/>
+      <w:lvlText w:val="o"/>
+      <w:lvlJc w:val="left"/>
+      <w:pPr>
+        <w:ind w:left="5760" w:hanging="360"/>
+      </w:pPr>
+      <w:rPr>
+        <w:rFonts w:ascii="Courier New" w:hAnsi="Courier New" w:cs="Courier New" w:hint="default"/>
+      </w:rPr>
+    </w:lvl>
+    <w:lvl w:ilvl="8">
+      <w:start w:val="1"/>
+      <w:numFmt w:val="bullet"/>
+      <w:lvlText w:val=""/>
+      <w:lvlJc w:val="left"/>
+      <w:pPr>
+        <w:ind w:left="6480" w:hanging="360"/>
+      </w:pPr>
+      <w:rPr>
+        <w:rFonts w:ascii="Wingdings" w:hAnsi="Wingdings" w:hint="default"/>
+      </w:rPr>
+    </w:lvl>
+  </w:abstractNum>
+  <w:abstractNum w:abstractNumId="21" w15:restartNumberingAfterBreak="0">
     <w:nsid w:val="46572BA8"/>
     <w:multiLevelType w:val="multilevel"/>
     <w:tmpl w:val="219EFD44"/>
@@ -10130,7 +12857,7 @@
       </w:rPr>
     </w:lvl>
   </w:abstractNum>
-  <w:abstractNum w:abstractNumId="15" w15:restartNumberingAfterBreak="0">
+  <w:abstractNum w:abstractNumId="22" w15:restartNumberingAfterBreak="0">
     <w:nsid w:val="4CA5170A"/>
     <w:multiLevelType w:val="hybridMultilevel"/>
     <w:tmpl w:val="289C4842"/>
@@ -10243,7 +12970,114 @@
       </w:rPr>
     </w:lvl>
   </w:abstractNum>
-  <w:abstractNum w:abstractNumId="16" w15:restartNumberingAfterBreak="0">
+  <w:abstractNum w:abstractNumId="23" w15:restartNumberingAfterBreak="0">
+    <w:nsid w:val="4F675C47"/>
+    <w:multiLevelType w:val="hybridMultilevel"/>
+    <w:tmpl w:val="E408BA32"/>
+    <w:lvl w:ilvl="0" w:tplc="04150001">
+      <w:start w:val="1"/>
+      <w:numFmt w:val="bullet"/>
+      <w:lvlText w:val=""/>
+      <w:lvlJc w:val="left"/>
+      <w:pPr>
+        <w:ind w:left="720" w:hanging="360"/>
+      </w:pPr>
+      <w:rPr>
+        <w:rFonts w:ascii="Symbol" w:hAnsi="Symbol" w:hint="default"/>
+      </w:rPr>
+    </w:lvl>
+    <w:lvl w:ilvl="1" w:tplc="04150003">
+      <w:start w:val="1"/>
+      <w:numFmt w:val="bullet"/>
+      <w:lvlText w:val="o"/>
+      <w:lvlJc w:val="left"/>
+      <w:pPr>
+        <w:ind w:left="1440" w:hanging="360"/>
+      </w:pPr>
+      <w:rPr>
+        <w:rFonts w:ascii="Courier New" w:hAnsi="Courier New" w:cs="Courier New" w:hint="default"/>
+      </w:rPr>
+    </w:lvl>
+    <w:lvl w:ilvl="2" w:tplc="0415000F">
+      <w:start w:val="1"/>
+      <w:numFmt w:val="decimal"/>
+      <w:lvlText w:val="%3."/>
+      <w:lvlJc w:val="left"/>
+      <w:pPr>
+        <w:ind w:left="720" w:hanging="360"/>
+      </w:pPr>
+    </w:lvl>
+    <w:lvl w:ilvl="3" w:tplc="0415000F">
+      <w:start w:val="1"/>
+      <w:numFmt w:val="decimal"/>
+      <w:lvlText w:val="%4."/>
+      <w:lvlJc w:val="left"/>
+      <w:pPr>
+        <w:ind w:left="720" w:hanging="360"/>
+      </w:pPr>
+    </w:lvl>
+    <w:lvl w:ilvl="4" w:tplc="04150003">
+      <w:start w:val="1"/>
+      <w:numFmt w:val="bullet"/>
+      <w:lvlText w:val="o"/>
+      <w:lvlJc w:val="left"/>
+      <w:pPr>
+        <w:ind w:left="3600" w:hanging="360"/>
+      </w:pPr>
+      <w:rPr>
+        <w:rFonts w:ascii="Courier New" w:hAnsi="Courier New" w:cs="Courier New" w:hint="default"/>
+      </w:rPr>
+    </w:lvl>
+    <w:lvl w:ilvl="5" w:tplc="04150005">
+      <w:start w:val="1"/>
+      <w:numFmt w:val="bullet"/>
+      <w:lvlText w:val=""/>
+      <w:lvlJc w:val="left"/>
+      <w:pPr>
+        <w:ind w:left="4320" w:hanging="360"/>
+      </w:pPr>
+      <w:rPr>
+        <w:rFonts w:ascii="Wingdings" w:hAnsi="Wingdings" w:hint="default"/>
+      </w:rPr>
+    </w:lvl>
+    <w:lvl w:ilvl="6" w:tplc="04150001">
+      <w:start w:val="1"/>
+      <w:numFmt w:val="bullet"/>
+      <w:lvlText w:val=""/>
+      <w:lvlJc w:val="left"/>
+      <w:pPr>
+        <w:ind w:left="5040" w:hanging="360"/>
+      </w:pPr>
+      <w:rPr>
+        <w:rFonts w:ascii="Symbol" w:hAnsi="Symbol" w:hint="default"/>
+      </w:rPr>
+    </w:lvl>
+    <w:lvl w:ilvl="7" w:tplc="04150003">
+      <w:start w:val="1"/>
+      <w:numFmt w:val="bullet"/>
+      <w:lvlText w:val="o"/>
+      <w:lvlJc w:val="left"/>
+      <w:pPr>
+        <w:ind w:left="5760" w:hanging="360"/>
+      </w:pPr>
+      <w:rPr>
+        <w:rFonts w:ascii="Courier New" w:hAnsi="Courier New" w:cs="Courier New" w:hint="default"/>
+      </w:rPr>
+    </w:lvl>
+    <w:lvl w:ilvl="8" w:tplc="04150005">
+      <w:start w:val="1"/>
+      <w:numFmt w:val="bullet"/>
+      <w:lvlText w:val=""/>
+      <w:lvlJc w:val="left"/>
+      <w:pPr>
+        <w:ind w:left="6480" w:hanging="360"/>
+      </w:pPr>
+      <w:rPr>
+        <w:rFonts w:ascii="Wingdings" w:hAnsi="Wingdings" w:hint="default"/>
+      </w:rPr>
+    </w:lvl>
+  </w:abstractNum>
+  <w:abstractNum w:abstractNumId="24" w15:restartNumberingAfterBreak="0">
     <w:nsid w:val="5044084C"/>
     <w:multiLevelType w:val="hybridMultilevel"/>
     <w:tmpl w:val="93244302"/>
@@ -10355,7 +13189,7 @@
       </w:rPr>
     </w:lvl>
   </w:abstractNum>
-  <w:abstractNum w:abstractNumId="17" w15:restartNumberingAfterBreak="0">
+  <w:abstractNum w:abstractNumId="25" w15:restartNumberingAfterBreak="0">
     <w:nsid w:val="5611254B"/>
     <w:multiLevelType w:val="hybridMultilevel"/>
     <w:tmpl w:val="E28482BE"/>
@@ -10468,7 +13302,93 @@
       </w:rPr>
     </w:lvl>
   </w:abstractNum>
-  <w:abstractNum w:abstractNumId="18" w15:restartNumberingAfterBreak="0">
+  <w:abstractNum w:abstractNumId="26" w15:restartNumberingAfterBreak="0">
+    <w:nsid w:val="56802275"/>
+    <w:multiLevelType w:val="hybridMultilevel"/>
+    <w:tmpl w:val="556450E4"/>
+    <w:lvl w:ilvl="0" w:tplc="0415000F">
+      <w:start w:val="1"/>
+      <w:numFmt w:val="decimal"/>
+      <w:lvlText w:val="%1."/>
+      <w:lvlJc w:val="left"/>
+      <w:pPr>
+        <w:ind w:left="2885" w:hanging="360"/>
+      </w:pPr>
+    </w:lvl>
+    <w:lvl w:ilvl="1" w:tplc="04150019" w:tentative="1">
+      <w:start w:val="1"/>
+      <w:numFmt w:val="lowerLetter"/>
+      <w:lvlText w:val="%2."/>
+      <w:lvlJc w:val="left"/>
+      <w:pPr>
+        <w:ind w:left="3605" w:hanging="360"/>
+      </w:pPr>
+    </w:lvl>
+    <w:lvl w:ilvl="2" w:tplc="0415001B" w:tentative="1">
+      <w:start w:val="1"/>
+      <w:numFmt w:val="lowerRoman"/>
+      <w:lvlText w:val="%3."/>
+      <w:lvlJc w:val="right"/>
+      <w:pPr>
+        <w:ind w:left="4325" w:hanging="180"/>
+      </w:pPr>
+    </w:lvl>
+    <w:lvl w:ilvl="3" w:tplc="0415000F" w:tentative="1">
+      <w:start w:val="1"/>
+      <w:numFmt w:val="decimal"/>
+      <w:lvlText w:val="%4."/>
+      <w:lvlJc w:val="left"/>
+      <w:pPr>
+        <w:ind w:left="5045" w:hanging="360"/>
+      </w:pPr>
+    </w:lvl>
+    <w:lvl w:ilvl="4" w:tplc="04150019" w:tentative="1">
+      <w:start w:val="1"/>
+      <w:numFmt w:val="lowerLetter"/>
+      <w:lvlText w:val="%5."/>
+      <w:lvlJc w:val="left"/>
+      <w:pPr>
+        <w:ind w:left="5765" w:hanging="360"/>
+      </w:pPr>
+    </w:lvl>
+    <w:lvl w:ilvl="5" w:tplc="0415001B" w:tentative="1">
+      <w:start w:val="1"/>
+      <w:numFmt w:val="lowerRoman"/>
+      <w:lvlText w:val="%6."/>
+      <w:lvlJc w:val="right"/>
+      <w:pPr>
+        <w:ind w:left="6485" w:hanging="180"/>
+      </w:pPr>
+    </w:lvl>
+    <w:lvl w:ilvl="6" w:tplc="0415000F" w:tentative="1">
+      <w:start w:val="1"/>
+      <w:numFmt w:val="decimal"/>
+      <w:lvlText w:val="%7."/>
+      <w:lvlJc w:val="left"/>
+      <w:pPr>
+        <w:ind w:left="7205" w:hanging="360"/>
+      </w:pPr>
+    </w:lvl>
+    <w:lvl w:ilvl="7" w:tplc="04150019" w:tentative="1">
+      <w:start w:val="1"/>
+      <w:numFmt w:val="lowerLetter"/>
+      <w:lvlText w:val="%8."/>
+      <w:lvlJc w:val="left"/>
+      <w:pPr>
+        <w:ind w:left="7925" w:hanging="360"/>
+      </w:pPr>
+    </w:lvl>
+    <w:lvl w:ilvl="8" w:tplc="0415001B" w:tentative="1">
+      <w:start w:val="1"/>
+      <w:numFmt w:val="lowerRoman"/>
+      <w:lvlText w:val="%9."/>
+      <w:lvlJc w:val="right"/>
+      <w:pPr>
+        <w:ind w:left="8645" w:hanging="180"/>
+      </w:pPr>
+    </w:lvl>
+  </w:abstractNum>
+  <w:abstractNum w:abstractNumId="27" w15:restartNumberingAfterBreak="0">
     <w:nsid w:val="5A5F2F4C"/>
     <w:multiLevelType w:val="multilevel"/>
     <w:tmpl w:val="8586EB7A"/>
@@ -10581,7 +13501,7 @@
       </w:rPr>
     </w:lvl>
   </w:abstractNum>
-  <w:abstractNum w:abstractNumId="19" w15:restartNumberingAfterBreak="0">
+  <w:abstractNum w:abstractNumId="28" w15:restartNumberingAfterBreak="0">
     <w:nsid w:val="5A6348D9"/>
     <w:multiLevelType w:val="multilevel"/>
     <w:tmpl w:val="04150025"/>
@@ -10676,7 +13596,7 @@
       </w:pPr>
     </w:lvl>
   </w:abstractNum>
-  <w:abstractNum w:abstractNumId="20" w15:restartNumberingAfterBreak="0">
+  <w:abstractNum w:abstractNumId="29" w15:restartNumberingAfterBreak="0">
     <w:nsid w:val="5B842786"/>
     <w:multiLevelType w:val="hybridMultilevel"/>
     <w:tmpl w:val="EC9CD03A"/>
@@ -10789,7 +13709,7 @@
       </w:rPr>
     </w:lvl>
   </w:abstractNum>
-  <w:abstractNum w:abstractNumId="21" w15:restartNumberingAfterBreak="0">
+  <w:abstractNum w:abstractNumId="30" w15:restartNumberingAfterBreak="0">
     <w:nsid w:val="5EC14FAE"/>
     <w:multiLevelType w:val="multilevel"/>
     <w:tmpl w:val="19C03C30"/>
@@ -10901,7 +13821,93 @@
       </w:rPr>
     </w:lvl>
   </w:abstractNum>
-  <w:abstractNum w:abstractNumId="22" w15:restartNumberingAfterBreak="0">
+  <w:abstractNum w:abstractNumId="31" w15:restartNumberingAfterBreak="0">
+    <w:nsid w:val="6002675E"/>
+    <w:multiLevelType w:val="hybridMultilevel"/>
+    <w:tmpl w:val="7CF2C50C"/>
+    <w:lvl w:ilvl="0" w:tplc="0415000F">
+      <w:start w:val="1"/>
+      <w:numFmt w:val="decimal"/>
+      <w:lvlText w:val="%1."/>
+      <w:lvlJc w:val="left"/>
+      <w:pPr>
+        <w:ind w:left="2886" w:hanging="360"/>
+      </w:pPr>
+    </w:lvl>
+    <w:lvl w:ilvl="1" w:tplc="04150019" w:tentative="1">
+      <w:start w:val="1"/>
+      <w:numFmt w:val="lowerLetter"/>
+      <w:lvlText w:val="%2."/>
+      <w:lvlJc w:val="left"/>
+      <w:pPr>
+        <w:ind w:left="3606" w:hanging="360"/>
+      </w:pPr>
+    </w:lvl>
+    <w:lvl w:ilvl="2" w:tplc="0415001B" w:tentative="1">
+      <w:start w:val="1"/>
+      <w:numFmt w:val="lowerRoman"/>
+      <w:lvlText w:val="%3."/>
+      <w:lvlJc w:val="right"/>
+      <w:pPr>
+        <w:ind w:left="4326" w:hanging="180"/>
+      </w:pPr>
+    </w:lvl>
+    <w:lvl w:ilvl="3" w:tplc="0415000F" w:tentative="1">
+      <w:start w:val="1"/>
+      <w:numFmt w:val="decimal"/>
+      <w:lvlText w:val="%4."/>
+      <w:lvlJc w:val="left"/>
+      <w:pPr>
+        <w:ind w:left="5046" w:hanging="360"/>
+      </w:pPr>
+    </w:lvl>
+    <w:lvl w:ilvl="4" w:tplc="04150019" w:tentative="1">
+      <w:start w:val="1"/>
+      <w:numFmt w:val="lowerLetter"/>
+      <w:lvlText w:val="%5."/>
+      <w:lvlJc w:val="left"/>
+      <w:pPr>
+        <w:ind w:left="5766" w:hanging="360"/>
+      </w:pPr>
+    </w:lvl>
+    <w:lvl w:ilvl="5" w:tplc="0415001B" w:tentative="1">
+      <w:start w:val="1"/>
+      <w:numFmt w:val="lowerRoman"/>
+      <w:lvlText w:val="%6."/>
+      <w:lvlJc w:val="right"/>
+      <w:pPr>
+        <w:ind w:left="6486" w:hanging="180"/>
+      </w:pPr>
+    </w:lvl>
+    <w:lvl w:ilvl="6" w:tplc="0415000F" w:tentative="1">
+      <w:start w:val="1"/>
+      <w:numFmt w:val="decimal"/>
+      <w:lvlText w:val="%7."/>
+      <w:lvlJc w:val="left"/>
+      <w:pPr>
+        <w:ind w:left="7206" w:hanging="360"/>
+      </w:pPr>
+    </w:lvl>
+    <w:lvl w:ilvl="7" w:tplc="04150019" w:tentative="1">
+      <w:start w:val="1"/>
+      <w:numFmt w:val="lowerLetter"/>
+      <w:lvlText w:val="%8."/>
+      <w:lvlJc w:val="left"/>
+      <w:pPr>
+        <w:ind w:left="7926" w:hanging="360"/>
+      </w:pPr>
+    </w:lvl>
+    <w:lvl w:ilvl="8" w:tplc="0415001B" w:tentative="1">
+      <w:start w:val="1"/>
+      <w:numFmt w:val="lowerRoman"/>
+      <w:lvlText w:val="%9."/>
+      <w:lvlJc w:val="right"/>
+      <w:pPr>
+        <w:ind w:left="8646" w:hanging="180"/>
+      </w:pPr>
+    </w:lvl>
+  </w:abstractNum>
+  <w:abstractNum w:abstractNumId="32" w15:restartNumberingAfterBreak="0">
     <w:nsid w:val="67683D5F"/>
     <w:multiLevelType w:val="hybridMultilevel"/>
     <w:tmpl w:val="F4F2B170"/>
@@ -11014,7 +14020,93 @@
       </w:rPr>
     </w:lvl>
   </w:abstractNum>
-  <w:abstractNum w:abstractNumId="23" w15:restartNumberingAfterBreak="0">
+  <w:abstractNum w:abstractNumId="33" w15:restartNumberingAfterBreak="0">
+    <w:nsid w:val="67A32ACC"/>
+    <w:multiLevelType w:val="hybridMultilevel"/>
+    <w:tmpl w:val="FFA89EAC"/>
+    <w:lvl w:ilvl="0" w:tplc="0415000F">
+      <w:start w:val="1"/>
+      <w:numFmt w:val="decimal"/>
+      <w:lvlText w:val="%1."/>
+      <w:lvlJc w:val="left"/>
+      <w:pPr>
+        <w:ind w:left="3600" w:hanging="360"/>
+      </w:pPr>
+    </w:lvl>
+    <w:lvl w:ilvl="1" w:tplc="04150019" w:tentative="1">
+      <w:start w:val="1"/>
+      <w:numFmt w:val="lowerLetter"/>
+      <w:lvlText w:val="%2."/>
+      <w:lvlJc w:val="left"/>
+      <w:pPr>
+        <w:ind w:left="4320" w:hanging="360"/>
+      </w:pPr>
+    </w:lvl>
+    <w:lvl w:ilvl="2" w:tplc="0415001B" w:tentative="1">
+      <w:start w:val="1"/>
+      <w:numFmt w:val="lowerRoman"/>
+      <w:lvlText w:val="%3."/>
+      <w:lvlJc w:val="right"/>
+      <w:pPr>
+        <w:ind w:left="5040" w:hanging="180"/>
+      </w:pPr>
+    </w:lvl>
+    <w:lvl w:ilvl="3" w:tplc="0415000F" w:tentative="1">
+      <w:start w:val="1"/>
+      <w:numFmt w:val="decimal"/>
+      <w:lvlText w:val="%4."/>
+      <w:lvlJc w:val="left"/>
+      <w:pPr>
+        <w:ind w:left="5760" w:hanging="360"/>
+      </w:pPr>
+    </w:lvl>
+    <w:lvl w:ilvl="4" w:tplc="04150019" w:tentative="1">
+      <w:start w:val="1"/>
+      <w:numFmt w:val="lowerLetter"/>
+      <w:lvlText w:val="%5."/>
+      <w:lvlJc w:val="left"/>
+      <w:pPr>
+        <w:ind w:left="6480" w:hanging="360"/>
+      </w:pPr>
+    </w:lvl>
+    <w:lvl w:ilvl="5" w:tplc="0415001B" w:tentative="1">
+      <w:start w:val="1"/>
+      <w:numFmt w:val="lowerRoman"/>
+      <w:lvlText w:val="%6."/>
+      <w:lvlJc w:val="right"/>
+      <w:pPr>
+        <w:ind w:left="7200" w:hanging="180"/>
+      </w:pPr>
+    </w:lvl>
+    <w:lvl w:ilvl="6" w:tplc="0415000F" w:tentative="1">
+      <w:start w:val="1"/>
+      <w:numFmt w:val="decimal"/>
+      <w:lvlText w:val="%7."/>
+      <w:lvlJc w:val="left"/>
+      <w:pPr>
+        <w:ind w:left="7920" w:hanging="360"/>
+      </w:pPr>
+    </w:lvl>
+    <w:lvl w:ilvl="7" w:tplc="04150019" w:tentative="1">
+      <w:start w:val="1"/>
+      <w:numFmt w:val="lowerLetter"/>
+      <w:lvlText w:val="%8."/>
+      <w:lvlJc w:val="left"/>
+      <w:pPr>
+        <w:ind w:left="8640" w:hanging="360"/>
+      </w:pPr>
+    </w:lvl>
+    <w:lvl w:ilvl="8" w:tplc="0415001B" w:tentative="1">
+      <w:start w:val="1"/>
+      <w:numFmt w:val="lowerRoman"/>
+      <w:lvlText w:val="%9."/>
+      <w:lvlJc w:val="right"/>
+      <w:pPr>
+        <w:ind w:left="9360" w:hanging="180"/>
+      </w:pPr>
+    </w:lvl>
+  </w:abstractNum>
+  <w:abstractNum w:abstractNumId="34" w15:restartNumberingAfterBreak="0">
     <w:nsid w:val="697153D1"/>
     <w:multiLevelType w:val="hybridMultilevel"/>
     <w:tmpl w:val="7B04B744"/>
@@ -11127,7 +14219,7 @@
       </w:rPr>
     </w:lvl>
   </w:abstractNum>
-  <w:abstractNum w:abstractNumId="24" w15:restartNumberingAfterBreak="0">
+  <w:abstractNum w:abstractNumId="35" w15:restartNumberingAfterBreak="0">
     <w:nsid w:val="71B611A4"/>
     <w:multiLevelType w:val="multilevel"/>
     <w:tmpl w:val="19C03C30"/>
@@ -11239,7 +14331,7 @@
       </w:rPr>
     </w:lvl>
   </w:abstractNum>
-  <w:abstractNum w:abstractNumId="25" w15:restartNumberingAfterBreak="0">
+  <w:abstractNum w:abstractNumId="36" w15:restartNumberingAfterBreak="0">
     <w:nsid w:val="770F4D26"/>
     <w:multiLevelType w:val="hybridMultilevel"/>
     <w:tmpl w:val="0054F98C"/>
@@ -11352,7 +14444,7 @@
       </w:rPr>
     </w:lvl>
   </w:abstractNum>
-  <w:abstractNum w:abstractNumId="26" w15:restartNumberingAfterBreak="0">
+  <w:abstractNum w:abstractNumId="37" w15:restartNumberingAfterBreak="0">
     <w:nsid w:val="779E2E18"/>
     <w:multiLevelType w:val="hybridMultilevel"/>
     <w:tmpl w:val="FEC68DA0"/>
@@ -11438,7 +14530,7 @@
       </w:pPr>
     </w:lvl>
   </w:abstractNum>
-  <w:abstractNum w:abstractNumId="27" w15:restartNumberingAfterBreak="0">
+  <w:abstractNum w:abstractNumId="38" w15:restartNumberingAfterBreak="0">
     <w:nsid w:val="77FE2F63"/>
     <w:multiLevelType w:val="multilevel"/>
     <w:tmpl w:val="19C03C30"/>
@@ -11550,7 +14642,7 @@
       </w:rPr>
     </w:lvl>
   </w:abstractNum>
-  <w:abstractNum w:abstractNumId="28" w15:restartNumberingAfterBreak="0">
+  <w:abstractNum w:abstractNumId="39" w15:restartNumberingAfterBreak="0">
     <w:nsid w:val="7AEA33D2"/>
     <w:multiLevelType w:val="hybridMultilevel"/>
     <w:tmpl w:val="5FE2D218"/>
@@ -11662,7 +14754,7 @@
       </w:rPr>
     </w:lvl>
   </w:abstractNum>
-  <w:abstractNum w:abstractNumId="29" w15:restartNumberingAfterBreak="0">
+  <w:abstractNum w:abstractNumId="40" w15:restartNumberingAfterBreak="0">
     <w:nsid w:val="7B722A02"/>
     <w:multiLevelType w:val="hybridMultilevel"/>
     <w:tmpl w:val="8B56E06C"/>
@@ -11775,7 +14867,7 @@
       </w:rPr>
     </w:lvl>
   </w:abstractNum>
-  <w:abstractNum w:abstractNumId="30" w15:restartNumberingAfterBreak="0">
+  <w:abstractNum w:abstractNumId="41" w15:restartNumberingAfterBreak="0">
     <w:nsid w:val="7BA23922"/>
     <w:multiLevelType w:val="hybridMultilevel"/>
     <w:tmpl w:val="20F2263C"/>
@@ -11892,93 +14984,126 @@
     <w:abstractNumId w:val="0"/>
   </w:num>
   <w:num w:numId="2">
+    <w:abstractNumId w:val="13"/>
+  </w:num>
+  <w:num w:numId="3">
+    <w:abstractNumId w:val="19"/>
+  </w:num>
+  <w:num w:numId="4">
+    <w:abstractNumId w:val="25"/>
+  </w:num>
+  <w:num w:numId="5">
+    <w:abstractNumId w:val="24"/>
+  </w:num>
+  <w:num w:numId="6">
+    <w:abstractNumId w:val="39"/>
+  </w:num>
+  <w:num w:numId="7">
+    <w:abstractNumId w:val="22"/>
+  </w:num>
+  <w:num w:numId="8">
+    <w:abstractNumId w:val="34"/>
+  </w:num>
+  <w:num w:numId="9">
     <w:abstractNumId w:val="8"/>
   </w:num>
-  <w:num w:numId="3">
-    <w:abstractNumId w:val="13"/>
-  </w:num>
-  <w:num w:numId="4">
-    <w:abstractNumId w:val="17"/>
-  </w:num>
-  <w:num w:numId="5">
-    <w:abstractNumId w:val="16"/>
-  </w:num>
-  <w:num w:numId="6">
-    <w:abstractNumId w:val="28"/>
-  </w:num>
-  <w:num w:numId="7">
-    <w:abstractNumId w:val="15"/>
-  </w:num>
-  <w:num w:numId="8">
-    <w:abstractNumId w:val="23"/>
-  </w:num>
-  <w:num w:numId="9">
-    <w:abstractNumId w:val="4"/>
-  </w:num>
   <w:num w:numId="10">
-    <w:abstractNumId w:val="22"/>
+    <w:abstractNumId w:val="32"/>
   </w:num>
   <w:num w:numId="11">
     <w:abstractNumId w:val="1"/>
   </w:num>
   <w:num w:numId="12">
+    <w:abstractNumId w:val="5"/>
+  </w:num>
+  <w:num w:numId="13">
+    <w:abstractNumId w:val="9"/>
+  </w:num>
+  <w:num w:numId="14">
+    <w:abstractNumId w:val="30"/>
+  </w:num>
+  <w:num w:numId="15">
+    <w:abstractNumId w:val="38"/>
+  </w:num>
+  <w:num w:numId="16">
+    <w:abstractNumId w:val="35"/>
+  </w:num>
+  <w:num w:numId="17">
+    <w:abstractNumId w:val="16"/>
+  </w:num>
+  <w:num w:numId="18">
     <w:abstractNumId w:val="3"/>
   </w:num>
-  <w:num w:numId="13">
-    <w:abstractNumId w:val="5"/>
-  </w:num>
-  <w:num w:numId="14">
+  <w:num w:numId="19">
     <w:abstractNumId w:val="21"/>
   </w:num>
-  <w:num w:numId="15">
+  <w:num w:numId="20">
+    <w:abstractNumId w:val="14"/>
+  </w:num>
+  <w:num w:numId="21">
+    <w:abstractNumId w:val="15"/>
+  </w:num>
+  <w:num w:numId="22">
+    <w:abstractNumId w:val="11"/>
+  </w:num>
+  <w:num w:numId="23">
+    <w:abstractNumId w:val="28"/>
+  </w:num>
+  <w:num w:numId="24">
     <w:abstractNumId w:val="27"/>
   </w:num>
-  <w:num w:numId="16">
-    <w:abstractNumId w:val="24"/>
+  <w:num w:numId="25">
+    <w:abstractNumId w:val="36"/>
   </w:num>
-  <w:num w:numId="17">
-    <w:abstractNumId w:val="11"/>
+  <w:num w:numId="26">
+    <w:abstractNumId w:val="12"/>
   </w:num>
-  <w:num w:numId="18">
+  <w:num w:numId="27">
+    <w:abstractNumId w:val="29"/>
+  </w:num>
+  <w:num w:numId="28">
+    <w:abstractNumId w:val="40"/>
+  </w:num>
+  <w:num w:numId="29">
+    <w:abstractNumId w:val="18"/>
+  </w:num>
+  <w:num w:numId="30">
+    <w:abstractNumId w:val="41"/>
+  </w:num>
+  <w:num w:numId="31">
+    <w:abstractNumId w:val="37"/>
+  </w:num>
+  <w:num w:numId="32">
     <w:abstractNumId w:val="2"/>
   </w:num>
-  <w:num w:numId="19">
-    <w:abstractNumId w:val="14"/>
+  <w:num w:numId="33">
+    <w:abstractNumId w:val="4"/>
   </w:num>
-  <w:num w:numId="20">
-    <w:abstractNumId w:val="9"/>
+  <w:num w:numId="34">
+    <w:abstractNumId w:val="17"/>
   </w:num>
-  <w:num w:numId="21">
+  <w:num w:numId="35">
+    <w:abstractNumId w:val="23"/>
+  </w:num>
+  <w:num w:numId="36">
+    <w:abstractNumId w:val="7"/>
+  </w:num>
+  <w:num w:numId="37">
+    <w:abstractNumId w:val="20"/>
+  </w:num>
+  <w:num w:numId="38">
+    <w:abstractNumId w:val="6"/>
+  </w:num>
+  <w:num w:numId="39">
     <w:abstractNumId w:val="10"/>
   </w:num>
-  <w:num w:numId="22">
-    <w:abstractNumId w:val="6"/>
+  <w:num w:numId="40">
+    <w:abstractNumId w:val="33"/>
   </w:num>
-  <w:num w:numId="23">
-    <w:abstractNumId w:val="19"/>
+  <w:num w:numId="41">
+    <w:abstractNumId w:val="31"/>
   </w:num>
-  <w:num w:numId="24">
-    <w:abstractNumId w:val="18"/>
-  </w:num>
-  <w:num w:numId="25">
-    <w:abstractNumId w:val="25"/>
-  </w:num>
-  <w:num w:numId="26">
-    <w:abstractNumId w:val="7"/>
-  </w:num>
-  <w:num w:numId="27">
-    <w:abstractNumId w:val="20"/>
-  </w:num>
-  <w:num w:numId="28">
-    <w:abstractNumId w:val="29"/>
-  </w:num>
-  <w:num w:numId="29">
-    <w:abstractNumId w:val="12"/>
-  </w:num>
-  <w:num w:numId="30">
-    <w:abstractNumId w:val="30"/>
-  </w:num>
-  <w:num w:numId="31">
+  <w:num w:numId="42">
     <w:abstractNumId w:val="26"/>
   </w:num>
 </w:numbering>
@@ -12382,7 +15507,7 @@
   <w:style w:type="paragraph" w:default="1" w:styleId="Normalny">
     <w:name w:val="Normal"/>
     <w:qFormat/>
-    <w:rsid w:val="00026B9C"/>
+    <w:rsid w:val="005B63BB"/>
     <w:rPr>
       <w:sz w:val="24"/>
       <w:szCs w:val="24"/>
@@ -13120,6 +16245,66 @@
       <w:shd w:val="clear" w:color="auto" w:fill="E1DFDD"/>
     </w:rPr>
   </w:style>
+  <w:style w:type="paragraph" w:styleId="Nagwek">
+    <w:name w:val="header"/>
+    <w:basedOn w:val="Normalny"/>
+    <w:link w:val="NagwekZnak"/>
+    <w:uiPriority w:val="99"/>
+    <w:unhideWhenUsed/>
+    <w:rsid w:val="00E46988"/>
+    <w:pPr>
+      <w:tabs>
+        <w:tab w:val="center" w:pos="4536"/>
+        <w:tab w:val="right" w:pos="9072"/>
+      </w:tabs>
+    </w:pPr>
+  </w:style>
+  <w:style w:type="character" w:customStyle="1" w:styleId="NagwekZnak">
+    <w:name w:val="Nagłówek Znak"/>
+    <w:basedOn w:val="Domylnaczcionkaakapitu"/>
+    <w:link w:val="Nagwek"/>
+    <w:uiPriority w:val="99"/>
+    <w:rsid w:val="00E46988"/>
+    <w:rPr>
+      <w:sz w:val="24"/>
+      <w:szCs w:val="24"/>
+    </w:rPr>
+  </w:style>
+  <w:style w:type="paragraph" w:styleId="Stopka">
+    <w:name w:val="footer"/>
+    <w:basedOn w:val="Normalny"/>
+    <w:link w:val="StopkaZnak"/>
+    <w:uiPriority w:val="99"/>
+    <w:unhideWhenUsed/>
+    <w:rsid w:val="00E46988"/>
+    <w:pPr>
+      <w:tabs>
+        <w:tab w:val="center" w:pos="4536"/>
+        <w:tab w:val="right" w:pos="9072"/>
+      </w:tabs>
+    </w:pPr>
+  </w:style>
+  <w:style w:type="character" w:customStyle="1" w:styleId="StopkaZnak">
+    <w:name w:val="Stopka Znak"/>
+    <w:basedOn w:val="Domylnaczcionkaakapitu"/>
+    <w:link w:val="Stopka"/>
+    <w:uiPriority w:val="99"/>
+    <w:rsid w:val="00E46988"/>
+    <w:rPr>
+      <w:sz w:val="24"/>
+      <w:szCs w:val="24"/>
+    </w:rPr>
+  </w:style>
+  <w:style w:type="numbering" w:customStyle="1" w:styleId="Biecalista1">
+    <w:name w:val="Bieżąca lista1"/>
+    <w:uiPriority w:val="99"/>
+    <w:rsid w:val="00034137"/>
+    <w:pPr>
+      <w:numPr>
+        <w:numId w:val="37"/>
+      </w:numPr>
+    </w:pPr>
+  </w:style>
 </w:styles>
 </file>
 

</xml_diff>

<commit_message>
TODO // add diagram + 9.2
</commit_message>
<xml_diff>
--- a/Praca zaliczeniowa.docx
+++ b/Praca zaliczeniowa.docx
@@ -6121,6 +6121,34 @@
     </w:p>
     <w:p>
       <w:pPr>
+        <w:rPr>
+          <w:lang w:val="pl-PL"/>
+        </w:rPr>
+      </w:pPr>
+    </w:p>
+    <w:p>
+      <w:pPr>
+        <w:rPr>
+          <w:lang w:val="pl-PL"/>
+        </w:rPr>
+      </w:pPr>
+    </w:p>
+    <w:p>
+      <w:pPr>
+        <w:rPr>
+          <w:lang w:val="pl-PL"/>
+        </w:rPr>
+      </w:pPr>
+    </w:p>
+    <w:p>
+      <w:pPr>
+        <w:rPr>
+          <w:lang w:val="pl-PL"/>
+        </w:rPr>
+      </w:pPr>
+    </w:p>
+    <w:p>
+      <w:pPr>
         <w:pStyle w:val="Nagwek3"/>
         <w:rPr>
           <w:lang w:val="pl-PL"/>
@@ -6204,15 +6232,7 @@
           <w:szCs w:val="28"/>
           <w:lang w:val="pl-PL"/>
         </w:rPr>
-        <w:t>Rozpoczęcie</w:t>
-      </w:r>
-      <w:r>
-        <w:rPr>
-          <w:sz w:val="28"/>
-          <w:szCs w:val="28"/>
-          <w:lang w:val="pl-PL"/>
-        </w:rPr>
-        <w:t xml:space="preserve"> pracy.</w:t>
+        <w:t>Rozpoczęcie pracy.</w:t>
       </w:r>
     </w:p>
     <w:p>
@@ -6302,6 +6322,7 @@
           <w:szCs w:val="28"/>
           <w:lang w:val="pl-PL"/>
         </w:rPr>
+        <w:lastRenderedPageBreak/>
         <w:t>Nazwa</w:t>
       </w:r>
       <w:r>
@@ -6380,7 +6401,6 @@
           <w:szCs w:val="28"/>
           <w:lang w:val="pl-PL"/>
         </w:rPr>
-        <w:lastRenderedPageBreak/>
         <w:t>Przebieg:</w:t>
       </w:r>
     </w:p>
@@ -6662,15 +6682,7 @@
           <w:szCs w:val="28"/>
           <w:lang w:val="pl-PL"/>
         </w:rPr>
-        <w:t>2</w:t>
-      </w:r>
-      <w:r>
-        <w:rPr>
-          <w:sz w:val="28"/>
-          <w:szCs w:val="28"/>
-          <w:lang w:val="pl-PL"/>
-        </w:rPr>
-        <w:t>.</w:t>
+        <w:t>2.</w:t>
       </w:r>
     </w:p>
     <w:p>
@@ -6700,15 +6712,7 @@
           <w:szCs w:val="28"/>
           <w:lang w:val="pl-PL"/>
         </w:rPr>
-        <w:t>Zakończenie</w:t>
-      </w:r>
-      <w:r>
-        <w:rPr>
-          <w:sz w:val="28"/>
-          <w:szCs w:val="28"/>
-          <w:lang w:val="pl-PL"/>
-        </w:rPr>
-        <w:t xml:space="preserve"> pracy.</w:t>
+        <w:t>Zakończenie pracy.</w:t>
       </w:r>
     </w:p>
     <w:p>
@@ -6814,23 +6818,7 @@
           <w:szCs w:val="28"/>
           <w:lang w:val="pl-PL"/>
         </w:rPr>
-        <w:t xml:space="preserve">Meldunek </w:t>
-      </w:r>
-      <w:r>
-        <w:rPr>
-          <w:sz w:val="28"/>
-          <w:szCs w:val="28"/>
-          <w:lang w:val="pl-PL"/>
-        </w:rPr>
-        <w:t>zakończenia</w:t>
-      </w:r>
-      <w:r>
-        <w:rPr>
-          <w:sz w:val="28"/>
-          <w:szCs w:val="28"/>
-          <w:lang w:val="pl-PL"/>
-        </w:rPr>
-        <w:t xml:space="preserve"> pracy</w:t>
+        <w:t>Meldunek zakończenia pracy</w:t>
       </w:r>
     </w:p>
     <w:p>
@@ -7140,15 +7128,7 @@
           <w:szCs w:val="28"/>
           <w:lang w:val="pl-PL"/>
         </w:rPr>
-        <w:t>3</w:t>
-      </w:r>
-      <w:r>
-        <w:rPr>
-          <w:sz w:val="28"/>
-          <w:szCs w:val="28"/>
-          <w:lang w:val="pl-PL"/>
-        </w:rPr>
-        <w:t>.</w:t>
+        <w:t>3.</w:t>
       </w:r>
     </w:p>
     <w:p>
@@ -7170,6 +7150,7 @@
           <w:szCs w:val="28"/>
           <w:lang w:val="pl-PL"/>
         </w:rPr>
+        <w:lastRenderedPageBreak/>
         <w:t xml:space="preserve">Nazwa: </w:t>
       </w:r>
       <w:r>
@@ -7178,15 +7159,7 @@
           <w:szCs w:val="28"/>
           <w:lang w:val="pl-PL"/>
         </w:rPr>
-        <w:t>Obchód oddziału</w:t>
-      </w:r>
-      <w:r>
-        <w:rPr>
-          <w:sz w:val="28"/>
-          <w:szCs w:val="28"/>
-          <w:lang w:val="pl-PL"/>
-        </w:rPr>
-        <w:t>.</w:t>
+        <w:t>Obchód oddziału.</w:t>
       </w:r>
     </w:p>
     <w:p>
@@ -7208,31 +7181,7 @@
           <w:szCs w:val="28"/>
           <w:lang w:val="pl-PL"/>
         </w:rPr>
-        <w:t xml:space="preserve">Ad. </w:t>
-      </w:r>
-      <w:r>
-        <w:rPr>
-          <w:sz w:val="28"/>
-          <w:szCs w:val="28"/>
-          <w:lang w:val="pl-PL"/>
-        </w:rPr>
-        <w:t>2</w:t>
-      </w:r>
-      <w:r>
-        <w:rPr>
-          <w:sz w:val="28"/>
-          <w:szCs w:val="28"/>
-          <w:lang w:val="pl-PL"/>
-        </w:rPr>
-        <w:t xml:space="preserve">. </w:t>
-      </w:r>
-      <w:r>
-        <w:rPr>
-          <w:sz w:val="28"/>
-          <w:szCs w:val="28"/>
-          <w:lang w:val="pl-PL"/>
-        </w:rPr>
-        <w:t>Dostęp do bazy pacjentów</w:t>
+        <w:t>Ad. 2. Dostęp do bazy pacjentów</w:t>
       </w:r>
       <w:r>
         <w:rPr>
@@ -7284,7 +7233,6 @@
           <w:szCs w:val="28"/>
           <w:lang w:val="pl-PL"/>
         </w:rPr>
-        <w:lastRenderedPageBreak/>
         <w:t>Scenariusz:</w:t>
       </w:r>
     </w:p>
@@ -7650,15 +7598,7 @@
           <w:szCs w:val="28"/>
           <w:lang w:val="pl-PL"/>
         </w:rPr>
-        <w:t>4</w:t>
-      </w:r>
-      <w:r>
-        <w:rPr>
-          <w:sz w:val="28"/>
-          <w:szCs w:val="28"/>
-          <w:lang w:val="pl-PL"/>
-        </w:rPr>
-        <w:t>.</w:t>
+        <w:t>4.</w:t>
       </w:r>
     </w:p>
     <w:p>
@@ -7688,15 +7628,7 @@
           <w:szCs w:val="28"/>
           <w:lang w:val="pl-PL"/>
         </w:rPr>
-        <w:t>Przyjęcie pacjenta</w:t>
-      </w:r>
-      <w:r>
-        <w:rPr>
-          <w:sz w:val="28"/>
-          <w:szCs w:val="28"/>
-          <w:lang w:val="pl-PL"/>
-        </w:rPr>
-        <w:t>.</w:t>
+        <w:t>Przyjęcie pacjenta.</w:t>
       </w:r>
     </w:p>
     <w:p>
@@ -7726,23 +7658,15 @@
           <w:szCs w:val="28"/>
           <w:lang w:val="pl-PL"/>
         </w:rPr>
-        <w:t>2</w:t>
-      </w:r>
-      <w:r>
-        <w:rPr>
-          <w:sz w:val="28"/>
-          <w:szCs w:val="28"/>
-          <w:lang w:val="pl-PL"/>
-        </w:rPr>
-        <w:t xml:space="preserve">. </w:t>
-      </w:r>
-      <w:r>
-        <w:rPr>
-          <w:sz w:val="28"/>
-          <w:szCs w:val="28"/>
-          <w:lang w:val="pl-PL"/>
-        </w:rPr>
-        <w:t xml:space="preserve">Dostęp do bazy pacjentów </w:t>
+        <w:t>4</w:t>
+      </w:r>
+      <w:r>
+        <w:rPr>
+          <w:sz w:val="28"/>
+          <w:szCs w:val="28"/>
+          <w:lang w:val="pl-PL"/>
+        </w:rPr>
+        <w:t xml:space="preserve">. Dostęp do bazy pacjentów </w:t>
       </w:r>
     </w:p>
     <w:p>
@@ -7972,6 +7896,7 @@
           <w:szCs w:val="28"/>
           <w:lang w:val="pl-PL"/>
         </w:rPr>
+        <w:lastRenderedPageBreak/>
         <w:t>System zwraca rekord, w razie niepowodzenia przekierowuje do formularza tworzenia karty pacjenta.</w:t>
       </w:r>
     </w:p>
@@ -7994,7 +7919,6 @@
           <w:szCs w:val="28"/>
           <w:lang w:val="pl-PL"/>
         </w:rPr>
-        <w:lastRenderedPageBreak/>
         <w:t>Pielęgniarka przydziela pacjentowi oddział, wysyłając przy tym dane do systemu o numerze oddziału.</w:t>
       </w:r>
     </w:p>
@@ -8061,7 +7985,7 @@
           <w:szCs w:val="28"/>
           <w:lang w:val="pl-PL"/>
         </w:rPr>
-        <w:t>Efektem jest aktywność pracownika w AID System w danych godzinach pracy</w:t>
+        <w:t>Efektem jest przejrzysty sposób przyjmowania pacjenta na oddział wraz z możliwością uaktualnienia jego karty.</w:t>
       </w:r>
     </w:p>
     <w:p>
@@ -8083,7 +8007,15 @@
           <w:szCs w:val="28"/>
           <w:lang w:val="pl-PL"/>
         </w:rPr>
-        <w:t>Częstotliwość: Bardzo wysoka</w:t>
+        <w:t xml:space="preserve">Częstotliwość: </w:t>
+      </w:r>
+      <w:r>
+        <w:rPr>
+          <w:sz w:val="28"/>
+          <w:szCs w:val="28"/>
+          <w:lang w:val="pl-PL"/>
+        </w:rPr>
+        <w:t>Wysoka</w:t>
       </w:r>
     </w:p>
     <w:p>
@@ -8110,96 +8042,70 @@
     </w:p>
     <w:p>
       <w:pPr>
-        <w:rPr>
-          <w:lang w:val="pl-PL"/>
-        </w:rPr>
-      </w:pPr>
-    </w:p>
-    <w:p>
-      <w:pPr>
-        <w:rPr>
-          <w:lang w:val="pl-PL"/>
-        </w:rPr>
-      </w:pPr>
-    </w:p>
-    <w:p>
-      <w:pPr>
-        <w:rPr>
-          <w:lang w:val="pl-PL"/>
-        </w:rPr>
-      </w:pPr>
-    </w:p>
-    <w:p>
-      <w:pPr>
-        <w:rPr>
-          <w:lang w:val="pl-PL"/>
-        </w:rPr>
-      </w:pPr>
-    </w:p>
-    <w:p>
-      <w:pPr>
-        <w:rPr>
-          <w:lang w:val="pl-PL"/>
-        </w:rPr>
-      </w:pPr>
-    </w:p>
-    <w:p>
-      <w:pPr>
-        <w:rPr>
-          <w:lang w:val="pl-PL"/>
-        </w:rPr>
-      </w:pPr>
-      <w:r>
-        <w:rPr>
-          <w:lang w:val="pl-PL"/>
-        </w:rPr>
-        <w:t xml:space="preserve">dla 5-7 wybranych </w:t>
-      </w:r>
-      <w:proofErr w:type="spellStart"/>
-      <w:r>
-        <w:rPr>
-          <w:u w:val="single"/>
-          <w:lang w:val="pl-PL"/>
-        </w:rPr>
-        <w:t>najważiejszych</w:t>
-      </w:r>
-      <w:proofErr w:type="spellEnd"/>
-      <w:r>
-        <w:rPr>
-          <w:lang w:val="pl-PL"/>
-        </w:rPr>
-        <w:t xml:space="preserve"> przypadków użycia</w:t>
-      </w:r>
-    </w:p>
-    <w:p>
-      <w:pPr>
-        <w:rPr>
-          <w:lang w:val="pl-PL"/>
-        </w:rPr>
-      </w:pPr>
-      <w:r>
-        <w:rPr>
-          <w:lang w:val="pl-PL"/>
-        </w:rPr>
-        <w:t>każde na nowej stronie wg następujących punktów:</w:t>
-      </w:r>
+        <w:pStyle w:val="Akapitzlist"/>
+        <w:rPr>
+          <w:sz w:val="28"/>
+          <w:szCs w:val="28"/>
+          <w:lang w:val="pl-PL"/>
+        </w:rPr>
+      </w:pPr>
+    </w:p>
+    <w:p>
+      <w:pPr>
+        <w:pStyle w:val="Akapitzlist"/>
+        <w:rPr>
+          <w:sz w:val="28"/>
+          <w:szCs w:val="28"/>
+          <w:lang w:val="pl-PL"/>
+        </w:rPr>
+      </w:pPr>
+    </w:p>
+    <w:p>
+      <w:pPr>
+        <w:pStyle w:val="Akapitzlist"/>
+        <w:rPr>
+          <w:sz w:val="28"/>
+          <w:szCs w:val="28"/>
+          <w:lang w:val="pl-PL"/>
+        </w:rPr>
+      </w:pPr>
     </w:p>
     <w:p>
       <w:pPr>
         <w:pStyle w:val="Akapitzlist"/>
         <w:numPr>
           <w:ilvl w:val="0"/>
-          <w:numId w:val="20"/>
+          <w:numId w:val="35"/>
         </w:numPr>
         <w:rPr>
-          <w:lang w:val="pl-PL"/>
-        </w:rPr>
-      </w:pPr>
-      <w:r>
-        <w:rPr>
-          <w:lang w:val="pl-PL"/>
-        </w:rPr>
-        <w:t>Numer – jako ID</w:t>
+          <w:sz w:val="28"/>
+          <w:szCs w:val="28"/>
+          <w:lang w:val="pl-PL"/>
+        </w:rPr>
+      </w:pPr>
+      <w:r>
+        <w:rPr>
+          <w:sz w:val="28"/>
+          <w:szCs w:val="28"/>
+          <w:lang w:val="pl-PL"/>
+        </w:rPr>
+        <w:t xml:space="preserve">Id. </w:t>
+      </w:r>
+      <w:r>
+        <w:rPr>
+          <w:sz w:val="28"/>
+          <w:szCs w:val="28"/>
+          <w:lang w:val="pl-PL"/>
+        </w:rPr>
+        <w:t>5</w:t>
+      </w:r>
+      <w:r>
+        <w:rPr>
+          <w:sz w:val="28"/>
+          <w:szCs w:val="28"/>
+          <w:lang w:val="pl-PL"/>
+        </w:rPr>
+        <w:t>.</w:t>
       </w:r>
     </w:p>
     <w:p>
@@ -8207,17 +8113,37 @@
         <w:pStyle w:val="Akapitzlist"/>
         <w:numPr>
           <w:ilvl w:val="0"/>
-          <w:numId w:val="20"/>
+          <w:numId w:val="35"/>
         </w:numPr>
         <w:rPr>
-          <w:lang w:val="pl-PL"/>
-        </w:rPr>
-      </w:pPr>
-      <w:r>
-        <w:rPr>
-          <w:lang w:val="pl-PL"/>
-        </w:rPr>
-        <w:t>Nazwa</w:t>
+          <w:sz w:val="28"/>
+          <w:szCs w:val="28"/>
+          <w:lang w:val="pl-PL"/>
+        </w:rPr>
+      </w:pPr>
+      <w:r>
+        <w:rPr>
+          <w:sz w:val="28"/>
+          <w:szCs w:val="28"/>
+          <w:lang w:val="pl-PL"/>
+        </w:rPr>
+        <w:t xml:space="preserve">Nazwa: </w:t>
+      </w:r>
+      <w:r>
+        <w:rPr>
+          <w:sz w:val="28"/>
+          <w:szCs w:val="28"/>
+          <w:lang w:val="pl-PL"/>
+        </w:rPr>
+        <w:t>Stworzenie grafiku</w:t>
+      </w:r>
+      <w:r>
+        <w:rPr>
+          <w:sz w:val="28"/>
+          <w:szCs w:val="28"/>
+          <w:lang w:val="pl-PL"/>
+        </w:rPr>
+        <w:t>.</w:t>
       </w:r>
     </w:p>
     <w:p>
@@ -8225,64 +8151,29 @@
         <w:pStyle w:val="Akapitzlist"/>
         <w:numPr>
           <w:ilvl w:val="0"/>
-          <w:numId w:val="20"/>
+          <w:numId w:val="35"/>
         </w:numPr>
         <w:rPr>
-          <w:lang w:val="pl-PL"/>
-        </w:rPr>
-      </w:pPr>
-      <w:r>
-        <w:rPr>
-          <w:lang w:val="pl-PL"/>
-        </w:rPr>
-        <w:t>Uzasadnienie biznesowe – odwołanie (-a) do elementów wymienionych w</w:t>
-      </w:r>
-      <w:r>
-        <w:rPr>
-          <w:lang w:val="pl-PL"/>
-        </w:rPr>
-        <w:t xml:space="preserve"> </w:t>
-      </w:r>
-      <w:r>
-        <w:rPr>
-          <w:lang w:val="pl-PL"/>
-        </w:rPr>
-        <w:fldChar w:fldCharType="begin"/>
-      </w:r>
-      <w:r>
-        <w:rPr>
-          <w:lang w:val="pl-PL"/>
-        </w:rPr>
-        <w:instrText xml:space="preserve"> REF _Ref413828438 \r \h </w:instrText>
-      </w:r>
-      <w:r>
-        <w:rPr>
-          <w:lang w:val="pl-PL"/>
-        </w:rPr>
-      </w:r>
-      <w:r>
-        <w:rPr>
-          <w:lang w:val="pl-PL"/>
-        </w:rPr>
-        <w:fldChar w:fldCharType="separate"/>
-      </w:r>
-      <w:r>
-        <w:rPr>
-          <w:lang w:val="pl-PL"/>
-        </w:rPr>
-        <w:t>5.1.5</w:t>
-      </w:r>
-      <w:r>
-        <w:rPr>
-          <w:lang w:val="pl-PL"/>
-        </w:rPr>
-        <w:fldChar w:fldCharType="end"/>
-      </w:r>
-      <w:r>
-        <w:rPr>
-          <w:lang w:val="pl-PL"/>
-        </w:rPr>
-        <w:t>. (id i treść elementu, do którego się odwołujemy)</w:t>
+          <w:sz w:val="28"/>
+          <w:szCs w:val="28"/>
+          <w:lang w:val="pl-PL"/>
+        </w:rPr>
+      </w:pPr>
+      <w:r>
+        <w:rPr>
+          <w:sz w:val="28"/>
+          <w:szCs w:val="28"/>
+          <w:lang w:val="pl-PL"/>
+        </w:rPr>
+        <w:t xml:space="preserve">Ad. 2. Dostęp do bazy </w:t>
+      </w:r>
+      <w:r>
+        <w:rPr>
+          <w:sz w:val="28"/>
+          <w:szCs w:val="28"/>
+          <w:lang w:val="pl-PL"/>
+        </w:rPr>
+        <w:t>pracowników</w:t>
       </w:r>
     </w:p>
     <w:p>
@@ -8290,17 +8181,21 @@
         <w:pStyle w:val="Akapitzlist"/>
         <w:numPr>
           <w:ilvl w:val="0"/>
-          <w:numId w:val="20"/>
+          <w:numId w:val="35"/>
         </w:numPr>
         <w:rPr>
-          <w:lang w:val="pl-PL"/>
-        </w:rPr>
-      </w:pPr>
-      <w:r>
-        <w:rPr>
-          <w:lang w:val="pl-PL"/>
-        </w:rPr>
-        <w:t>Użytkownicy</w:t>
+          <w:sz w:val="28"/>
+          <w:szCs w:val="28"/>
+          <w:lang w:val="pl-PL"/>
+        </w:rPr>
+      </w:pPr>
+      <w:r>
+        <w:rPr>
+          <w:sz w:val="28"/>
+          <w:szCs w:val="28"/>
+          <w:lang w:val="pl-PL"/>
+        </w:rPr>
+        <w:t>Kierownik szpitala</w:t>
       </w:r>
     </w:p>
     <w:p>
@@ -8308,17 +8203,133 @@
         <w:pStyle w:val="Akapitzlist"/>
         <w:numPr>
           <w:ilvl w:val="0"/>
-          <w:numId w:val="20"/>
+          <w:numId w:val="35"/>
         </w:numPr>
         <w:rPr>
-          <w:lang w:val="pl-PL"/>
-        </w:rPr>
-      </w:pPr>
-      <w:r>
-        <w:rPr>
-          <w:lang w:val="pl-PL"/>
-        </w:rPr>
-        <w:t>Scenariusze, dla każdego z nich:</w:t>
+          <w:sz w:val="28"/>
+          <w:szCs w:val="28"/>
+          <w:lang w:val="pl-PL"/>
+        </w:rPr>
+      </w:pPr>
+      <w:r>
+        <w:rPr>
+          <w:sz w:val="28"/>
+          <w:szCs w:val="28"/>
+          <w:lang w:val="pl-PL"/>
+        </w:rPr>
+        <w:t>Scenariusz:</w:t>
+      </w:r>
+    </w:p>
+    <w:p>
+      <w:pPr>
+        <w:pStyle w:val="Akapitzlist"/>
+        <w:numPr>
+          <w:ilvl w:val="1"/>
+          <w:numId w:val="35"/>
+        </w:numPr>
+        <w:rPr>
+          <w:sz w:val="28"/>
+          <w:szCs w:val="28"/>
+          <w:lang w:val="pl-PL"/>
+        </w:rPr>
+      </w:pPr>
+      <w:r>
+        <w:rPr>
+          <w:b/>
+          <w:bCs/>
+          <w:sz w:val="28"/>
+          <w:szCs w:val="28"/>
+          <w:lang w:val="pl-PL"/>
+        </w:rPr>
+        <w:t>Nazwa</w:t>
+      </w:r>
+      <w:r>
+        <w:rPr>
+          <w:sz w:val="28"/>
+          <w:szCs w:val="28"/>
+          <w:lang w:val="pl-PL"/>
+        </w:rPr>
+        <w:t xml:space="preserve">: </w:t>
+      </w:r>
+      <w:r>
+        <w:rPr>
+          <w:sz w:val="28"/>
+          <w:szCs w:val="28"/>
+          <w:lang w:val="pl-PL"/>
+        </w:rPr>
+        <w:t>Stworzenie grafiku na kolejny miesiąc.</w:t>
+      </w:r>
+    </w:p>
+    <w:p>
+      <w:pPr>
+        <w:pStyle w:val="Akapitzlist"/>
+        <w:numPr>
+          <w:ilvl w:val="1"/>
+          <w:numId w:val="35"/>
+        </w:numPr>
+        <w:rPr>
+          <w:sz w:val="28"/>
+          <w:szCs w:val="28"/>
+          <w:lang w:val="pl-PL"/>
+        </w:rPr>
+      </w:pPr>
+      <w:r>
+        <w:rPr>
+          <w:b/>
+          <w:bCs/>
+          <w:sz w:val="28"/>
+          <w:szCs w:val="28"/>
+          <w:lang w:val="pl-PL"/>
+        </w:rPr>
+        <w:t>Warunki początkowe</w:t>
+      </w:r>
+      <w:r>
+        <w:rPr>
+          <w:sz w:val="28"/>
+          <w:szCs w:val="28"/>
+          <w:lang w:val="pl-PL"/>
+        </w:rPr>
+        <w:t xml:space="preserve">: </w:t>
+      </w:r>
+      <w:r>
+        <w:rPr>
+          <w:sz w:val="28"/>
+          <w:szCs w:val="28"/>
+          <w:lang w:val="pl-PL"/>
+        </w:rPr>
+        <w:t>Grafik na przyszły miesiąc nie jest wdrożony.</w:t>
+      </w:r>
+    </w:p>
+    <w:p>
+      <w:pPr>
+        <w:pStyle w:val="Akapitzlist"/>
+        <w:numPr>
+          <w:ilvl w:val="1"/>
+          <w:numId w:val="35"/>
+        </w:numPr>
+        <w:rPr>
+          <w:sz w:val="28"/>
+          <w:szCs w:val="28"/>
+          <w:lang w:val="pl-PL"/>
+        </w:rPr>
+      </w:pPr>
+      <w:r>
+        <w:rPr>
+          <w:b/>
+          <w:bCs/>
+          <w:sz w:val="28"/>
+          <w:szCs w:val="28"/>
+          <w:lang w:val="pl-PL"/>
+        </w:rPr>
+        <w:t>Przebieg</w:t>
+      </w:r>
+      <w:r>
+        <w:rPr>
+          <w:sz w:val="28"/>
+          <w:szCs w:val="28"/>
+          <w:lang w:val="pl-PL"/>
+        </w:rPr>
+        <w:t>:</w:t>
       </w:r>
     </w:p>
     <w:p>
@@ -8326,17 +8337,45 @@
         <w:pStyle w:val="Akapitzlist"/>
         <w:numPr>
           <w:ilvl w:val="0"/>
-          <w:numId w:val="24"/>
+          <w:numId w:val="43"/>
         </w:numPr>
         <w:rPr>
-          <w:lang w:val="pl-PL"/>
-        </w:rPr>
-      </w:pPr>
-      <w:r>
-        <w:rPr>
-          <w:lang w:val="pl-PL"/>
-        </w:rPr>
-        <w:t>Nazwa scenariusza</w:t>
+          <w:sz w:val="28"/>
+          <w:szCs w:val="28"/>
+          <w:lang w:val="pl-PL"/>
+        </w:rPr>
+      </w:pPr>
+      <w:r>
+        <w:rPr>
+          <w:sz w:val="28"/>
+          <w:szCs w:val="28"/>
+          <w:lang w:val="pl-PL"/>
+        </w:rPr>
+        <w:t>Kierownik o</w:t>
+      </w:r>
+      <w:r>
+        <w:rPr>
+          <w:sz w:val="28"/>
+          <w:szCs w:val="28"/>
+          <w:lang w:val="pl-PL"/>
+        </w:rPr>
+        <w:t>tw</w:t>
+      </w:r>
+      <w:r>
+        <w:rPr>
+          <w:sz w:val="28"/>
+          <w:szCs w:val="28"/>
+          <w:lang w:val="pl-PL"/>
+        </w:rPr>
+        <w:t>iera</w:t>
+      </w:r>
+      <w:r>
+        <w:rPr>
+          <w:sz w:val="28"/>
+          <w:szCs w:val="28"/>
+          <w:lang w:val="pl-PL"/>
+        </w:rPr>
+        <w:t xml:space="preserve"> kalendarza.</w:t>
       </w:r>
     </w:p>
     <w:p>
@@ -8344,17 +8383,61 @@
         <w:pStyle w:val="Akapitzlist"/>
         <w:numPr>
           <w:ilvl w:val="0"/>
-          <w:numId w:val="24"/>
+          <w:numId w:val="43"/>
         </w:numPr>
         <w:rPr>
-          <w:lang w:val="pl-PL"/>
-        </w:rPr>
-      </w:pPr>
-      <w:r>
-        <w:rPr>
-          <w:lang w:val="pl-PL"/>
-        </w:rPr>
-        <w:t>Warunki początkowe</w:t>
+          <w:sz w:val="28"/>
+          <w:szCs w:val="28"/>
+          <w:lang w:val="pl-PL"/>
+        </w:rPr>
+      </w:pPr>
+      <w:r>
+        <w:rPr>
+          <w:sz w:val="28"/>
+          <w:szCs w:val="28"/>
+          <w:lang w:val="pl-PL"/>
+        </w:rPr>
+        <w:t>System wczytuje</w:t>
+      </w:r>
+      <w:r>
+        <w:rPr>
+          <w:sz w:val="28"/>
+          <w:szCs w:val="28"/>
+          <w:lang w:val="pl-PL"/>
+        </w:rPr>
+        <w:t xml:space="preserve"> z bazy danych wszystki</w:t>
+      </w:r>
+      <w:r>
+        <w:rPr>
+          <w:sz w:val="28"/>
+          <w:szCs w:val="28"/>
+          <w:lang w:val="pl-PL"/>
+        </w:rPr>
+        <w:t>e</w:t>
+      </w:r>
+      <w:r>
+        <w:rPr>
+          <w:sz w:val="28"/>
+          <w:szCs w:val="28"/>
+          <w:lang w:val="pl-PL"/>
+        </w:rPr>
+        <w:t xml:space="preserve"> os</w:t>
+      </w:r>
+      <w:r>
+        <w:rPr>
+          <w:sz w:val="28"/>
+          <w:szCs w:val="28"/>
+          <w:lang w:val="pl-PL"/>
+        </w:rPr>
+        <w:t xml:space="preserve">oby, </w:t>
+      </w:r>
+      <w:r>
+        <w:rPr>
+          <w:sz w:val="28"/>
+          <w:szCs w:val="28"/>
+          <w:lang w:val="pl-PL"/>
+        </w:rPr>
+        <w:t>które mają jakieś dyspozycyjności w sprawie grafiku na kolejny miesiąc.</w:t>
       </w:r>
     </w:p>
     <w:p>
@@ -8362,46 +8445,45 @@
         <w:pStyle w:val="Akapitzlist"/>
         <w:numPr>
           <w:ilvl w:val="0"/>
-          <w:numId w:val="24"/>
+          <w:numId w:val="43"/>
         </w:numPr>
         <w:rPr>
-          <w:b/>
-          <w:lang w:val="pl-PL"/>
-        </w:rPr>
-      </w:pPr>
-      <w:r>
-        <w:rPr>
-          <w:b/>
-          <w:lang w:val="pl-PL"/>
-        </w:rPr>
-        <w:t>Przebieg działań</w:t>
-      </w:r>
-      <w:r>
-        <w:rPr>
-          <w:b/>
-          <w:lang w:val="pl-PL"/>
-        </w:rPr>
-        <w:t xml:space="preserve"> </w:t>
-      </w:r>
-      <w:r>
-        <w:rPr>
-          <w:b/>
-          <w:lang w:val="pl-PL"/>
-        </w:rPr>
-        <w:t>–</w:t>
-      </w:r>
-      <w:r>
-        <w:rPr>
-          <w:b/>
-          <w:lang w:val="pl-PL"/>
-        </w:rPr>
-        <w:t xml:space="preserve"> </w:t>
-      </w:r>
-      <w:r>
-        <w:rPr>
-          <w:lang w:val="pl-PL"/>
-        </w:rPr>
-        <w:t>numerowana lista kroków, ze wskazaniem, kto realizuje dany krok</w:t>
+          <w:sz w:val="28"/>
+          <w:szCs w:val="28"/>
+          <w:lang w:val="pl-PL"/>
+        </w:rPr>
+      </w:pPr>
+      <w:r>
+        <w:rPr>
+          <w:sz w:val="28"/>
+          <w:szCs w:val="28"/>
+          <w:lang w:val="pl-PL"/>
+        </w:rPr>
+        <w:t>Kierownik u</w:t>
+      </w:r>
+      <w:r>
+        <w:rPr>
+          <w:sz w:val="28"/>
+          <w:szCs w:val="28"/>
+          <w:lang w:val="pl-PL"/>
+        </w:rPr>
+        <w:t>stawi</w:t>
+      </w:r>
+      <w:r>
+        <w:rPr>
+          <w:sz w:val="28"/>
+          <w:szCs w:val="28"/>
+          <w:lang w:val="pl-PL"/>
+        </w:rPr>
+        <w:t>a</w:t>
+      </w:r>
+      <w:r>
+        <w:rPr>
+          <w:sz w:val="28"/>
+          <w:szCs w:val="28"/>
+          <w:lang w:val="pl-PL"/>
+        </w:rPr>
+        <w:t xml:space="preserve"> grafik pod każdy oddział osobno.</w:t>
       </w:r>
     </w:p>
     <w:p>
@@ -8409,23 +8491,37 @@
         <w:pStyle w:val="Akapitzlist"/>
         <w:numPr>
           <w:ilvl w:val="0"/>
-          <w:numId w:val="24"/>
+          <w:numId w:val="43"/>
         </w:numPr>
         <w:rPr>
-          <w:lang w:val="pl-PL"/>
-        </w:rPr>
-      </w:pPr>
-      <w:r>
-        <w:rPr>
-          <w:lang w:val="pl-PL"/>
-        </w:rPr>
-        <w:t>Efekty</w:t>
-      </w:r>
-      <w:r>
-        <w:rPr>
-          <w:lang w:val="pl-PL"/>
-        </w:rPr>
-        <w:t xml:space="preserve"> – warunki końcowe</w:t>
+          <w:sz w:val="28"/>
+          <w:szCs w:val="28"/>
+          <w:lang w:val="pl-PL"/>
+        </w:rPr>
+      </w:pPr>
+      <w:r>
+        <w:rPr>
+          <w:sz w:val="28"/>
+          <w:szCs w:val="28"/>
+          <w:lang w:val="pl-PL"/>
+        </w:rPr>
+        <w:t>Kierownik uwzględnia,</w:t>
+      </w:r>
+      <w:r>
+        <w:rPr>
+          <w:sz w:val="28"/>
+          <w:szCs w:val="28"/>
+          <w:lang w:val="pl-PL"/>
+        </w:rPr>
+        <w:t xml:space="preserve"> bądź nie </w:t>
+      </w:r>
+      <w:r>
+        <w:rPr>
+          <w:sz w:val="28"/>
+          <w:szCs w:val="28"/>
+          <w:lang w:val="pl-PL"/>
+        </w:rPr>
+        <w:t>osób z dyspozycyjnościami.</w:t>
       </w:r>
     </w:p>
     <w:p>
@@ -8433,29 +8529,21 @@
         <w:pStyle w:val="Akapitzlist"/>
         <w:numPr>
           <w:ilvl w:val="0"/>
-          <w:numId w:val="24"/>
+          <w:numId w:val="43"/>
         </w:numPr>
         <w:rPr>
-          <w:lang w:val="pl-PL"/>
-        </w:rPr>
-      </w:pPr>
-      <w:r>
-        <w:rPr>
-          <w:lang w:val="pl-PL"/>
-        </w:rPr>
-        <w:t>W</w:t>
-      </w:r>
-      <w:r>
-        <w:rPr>
-          <w:lang w:val="pl-PL"/>
-        </w:rPr>
-        <w:t>ymagania niefunkcjonalne</w:t>
-      </w:r>
-      <w:r>
-        <w:rPr>
-          <w:lang w:val="pl-PL"/>
-        </w:rPr>
-        <w:t xml:space="preserve"> – szczegółowe wobec poszczególnych wymagań funkcjonalnych</w:t>
+          <w:sz w:val="28"/>
+          <w:szCs w:val="28"/>
+          <w:lang w:val="pl-PL"/>
+        </w:rPr>
+      </w:pPr>
+      <w:r>
+        <w:rPr>
+          <w:sz w:val="28"/>
+          <w:szCs w:val="28"/>
+          <w:lang w:val="pl-PL"/>
+        </w:rPr>
+        <w:t>Kierownik publikuje grafik.</w:t>
       </w:r>
     </w:p>
     <w:p>
@@ -8463,173 +8551,119 @@
         <w:pStyle w:val="Akapitzlist"/>
         <w:numPr>
           <w:ilvl w:val="0"/>
-          <w:numId w:val="24"/>
+          <w:numId w:val="43"/>
         </w:numPr>
         <w:rPr>
-          <w:lang w:val="pl-PL"/>
-        </w:rPr>
-      </w:pPr>
-      <w:r>
-        <w:rPr>
-          <w:lang w:val="pl-PL"/>
-        </w:rPr>
-        <w:t>C</w:t>
-      </w:r>
-      <w:r>
-        <w:rPr>
-          <w:lang w:val="pl-PL"/>
-        </w:rPr>
-        <w:t>zęstotliwość</w:t>
-      </w:r>
-      <w:r>
-        <w:rPr>
-          <w:lang w:val="pl-PL"/>
-        </w:rPr>
-        <w:t xml:space="preserve"> - na skali 1-5 lub BN-BW</w:t>
+          <w:sz w:val="28"/>
+          <w:szCs w:val="28"/>
+          <w:lang w:val="pl-PL"/>
+        </w:rPr>
+      </w:pPr>
+      <w:r>
+        <w:rPr>
+          <w:sz w:val="28"/>
+          <w:szCs w:val="28"/>
+          <w:lang w:val="pl-PL"/>
+        </w:rPr>
+        <w:t>System uaktualnia grafik na kolejny miesiąc.</w:t>
       </w:r>
     </w:p>
     <w:p>
       <w:pPr>
         <w:pStyle w:val="Akapitzlist"/>
         <w:numPr>
-          <w:ilvl w:val="0"/>
-          <w:numId w:val="24"/>
+          <w:ilvl w:val="1"/>
+          <w:numId w:val="35"/>
         </w:numPr>
         <w:rPr>
-          <w:lang w:val="pl-PL"/>
-        </w:rPr>
-      </w:pPr>
-      <w:r>
-        <w:rPr>
-          <w:lang w:val="pl-PL"/>
-        </w:rPr>
-        <w:t>Istotność – inaczej: zależność krytyczna</w:t>
-      </w:r>
-      <w:r>
-        <w:rPr>
-          <w:lang w:val="pl-PL"/>
-        </w:rPr>
-        <w:t xml:space="preserve">, </w:t>
-      </w:r>
-      <w:r>
-        <w:rPr>
-          <w:lang w:val="pl-PL"/>
-        </w:rPr>
-        <w:t>z</w:t>
-      </w:r>
-      <w:r>
-        <w:rPr>
-          <w:lang w:val="pl-PL"/>
-        </w:rPr>
-        <w:t>naczenie</w:t>
-      </w:r>
-      <w:r>
-        <w:rPr>
-          <w:lang w:val="pl-PL"/>
-        </w:rPr>
-        <w:t xml:space="preserve"> - na skali 1-5 lub BN-BW</w:t>
-      </w:r>
-    </w:p>
-    <w:p>
-      <w:pPr>
-        <w:ind w:left="1080"/>
-        <w:rPr>
-          <w:lang w:val="pl-PL"/>
-        </w:rPr>
-      </w:pPr>
-    </w:p>
-    <w:p>
-      <w:pPr>
-        <w:ind w:left="1080"/>
-        <w:rPr>
-          <w:b/>
+          <w:sz w:val="28"/>
+          <w:szCs w:val="28"/>
+          <w:lang w:val="pl-PL"/>
+        </w:rPr>
+      </w:pPr>
+      <w:r>
+        <w:rPr>
+          <w:sz w:val="28"/>
+          <w:szCs w:val="28"/>
+          <w:lang w:val="pl-PL"/>
+        </w:rPr>
+        <w:t xml:space="preserve">Efektem </w:t>
+      </w:r>
+      <w:r>
+        <w:rPr>
+          <w:sz w:val="28"/>
+          <w:szCs w:val="28"/>
+          <w:lang w:val="pl-PL"/>
+        </w:rPr>
+        <w:t>jest stworzenie i publikacja nowego grafiku.</w:t>
+      </w:r>
+    </w:p>
+    <w:p>
+      <w:pPr>
+        <w:pStyle w:val="Akapitzlist"/>
+        <w:numPr>
+          <w:ilvl w:val="1"/>
+          <w:numId w:val="35"/>
+        </w:numPr>
+        <w:rPr>
+          <w:sz w:val="28"/>
+          <w:szCs w:val="28"/>
+          <w:lang w:val="pl-PL"/>
+        </w:rPr>
+      </w:pPr>
+      <w:r>
+        <w:rPr>
+          <w:sz w:val="28"/>
+          <w:szCs w:val="28"/>
+          <w:lang w:val="pl-PL"/>
+        </w:rPr>
+        <w:t xml:space="preserve">Częstotliwość: </w:t>
+      </w:r>
+      <w:r>
+        <w:rPr>
+          <w:sz w:val="28"/>
+          <w:szCs w:val="28"/>
+          <w:lang w:val="pl-PL"/>
+        </w:rPr>
+        <w:t>Średnia</w:t>
+      </w:r>
+    </w:p>
+    <w:p>
+      <w:pPr>
+        <w:pStyle w:val="Akapitzlist"/>
+        <w:numPr>
+          <w:ilvl w:val="1"/>
+          <w:numId w:val="35"/>
+        </w:numPr>
+        <w:rPr>
+          <w:sz w:val="28"/>
+          <w:szCs w:val="28"/>
+          <w:lang w:val="pl-PL"/>
+        </w:rPr>
+      </w:pPr>
+      <w:r>
+        <w:rPr>
+          <w:sz w:val="28"/>
+          <w:szCs w:val="28"/>
+          <w:lang w:val="pl-PL"/>
+        </w:rPr>
+        <w:t>Istotność: Bardzo wysoka</w:t>
+      </w:r>
+    </w:p>
+    <w:p>
+      <w:pPr>
+        <w:rPr>
+          <w:lang w:val="pl-PL"/>
+        </w:rPr>
+      </w:pPr>
+    </w:p>
+    <w:p>
+      <w:pPr>
+        <w:rPr>
           <w:i/>
           <w:lang w:val="pl-PL"/>
         </w:rPr>
       </w:pPr>
-      <w:r>
-        <w:rPr>
-          <w:b/>
-          <w:i/>
-          <w:lang w:val="pl-PL"/>
-        </w:rPr>
-        <w:t>Ważne!</w:t>
-      </w:r>
-    </w:p>
-    <w:p>
-      <w:pPr>
-        <w:ind w:left="1080"/>
-        <w:rPr>
-          <w:i/>
-          <w:lang w:val="pl-PL"/>
-        </w:rPr>
-      </w:pPr>
-      <w:r>
-        <w:rPr>
-          <w:i/>
-          <w:lang w:val="pl-PL"/>
-        </w:rPr>
-        <w:t>Elementy od warunków początkowych do końca mogą być grupowane, tj. specyfikacja pojedynczego przypadku użycia może zawierać:</w:t>
-      </w:r>
-    </w:p>
-    <w:p>
-      <w:pPr>
-        <w:ind w:left="1080"/>
-        <w:rPr>
-          <w:i/>
-          <w:lang w:val="pl-PL"/>
-        </w:rPr>
-      </w:pPr>
-      <w:r>
-        <w:rPr>
-          <w:i/>
-          <w:lang w:val="pl-PL"/>
-        </w:rPr>
-        <w:t>- pojedynczy przebieg działań (scenariusz główny) oraz ew. scenariusze alternatywne, albo</w:t>
-      </w:r>
-    </w:p>
-    <w:p>
-      <w:pPr>
-        <w:ind w:left="1080"/>
-        <w:rPr>
-          <w:i/>
-          <w:lang w:val="pl-PL"/>
-        </w:rPr>
-      </w:pPr>
-      <w:r>
-        <w:rPr>
-          <w:i/>
-          <w:lang w:val="pl-PL"/>
-        </w:rPr>
-        <w:t>- wiele przebiegów głównych wraz z ew. scenariuszami alternatywnymi – wtedy każdy z przebiegów głównych powinien być opisany wg tych punktów (od warunków początkowych do końca).</w:t>
-      </w:r>
-    </w:p>
-    <w:p>
-      <w:pPr>
-        <w:ind w:left="1080"/>
-        <w:rPr>
-          <w:i/>
-          <w:lang w:val="pl-PL"/>
-        </w:rPr>
-      </w:pPr>
-    </w:p>
-    <w:p>
-      <w:pPr>
-        <w:ind w:left="1080"/>
-        <w:rPr>
-          <w:i/>
-          <w:lang w:val="pl-PL"/>
-        </w:rPr>
-      </w:pPr>
-    </w:p>
-    <w:p>
-      <w:pPr>
-        <w:ind w:left="1080"/>
-        <w:rPr>
-          <w:i/>
-          <w:lang w:val="pl-PL"/>
-        </w:rPr>
-      </w:pPr>
     </w:p>
     <w:p>
       <w:pPr>
@@ -8643,6 +8677,7 @@
         <w:rPr>
           <w:lang w:val="pl-PL"/>
         </w:rPr>
+        <w:lastRenderedPageBreak/>
         <w:t>Wymagania niefunkcjonalne</w:t>
       </w:r>
       <w:bookmarkEnd w:id="12"/>
@@ -13190,6 +13225,92 @@
     </w:lvl>
   </w:abstractNum>
   <w:abstractNum w:abstractNumId="25" w15:restartNumberingAfterBreak="0">
+    <w:nsid w:val="5427143D"/>
+    <w:multiLevelType w:val="hybridMultilevel"/>
+    <w:tmpl w:val="3E82620E"/>
+    <w:lvl w:ilvl="0" w:tplc="0415000F">
+      <w:start w:val="1"/>
+      <w:numFmt w:val="decimal"/>
+      <w:lvlText w:val="%1."/>
+      <w:lvlJc w:val="left"/>
+      <w:pPr>
+        <w:ind w:left="2880" w:hanging="360"/>
+      </w:pPr>
+    </w:lvl>
+    <w:lvl w:ilvl="1" w:tplc="04150019" w:tentative="1">
+      <w:start w:val="1"/>
+      <w:numFmt w:val="lowerLetter"/>
+      <w:lvlText w:val="%2."/>
+      <w:lvlJc w:val="left"/>
+      <w:pPr>
+        <w:ind w:left="3600" w:hanging="360"/>
+      </w:pPr>
+    </w:lvl>
+    <w:lvl w:ilvl="2" w:tplc="0415001B" w:tentative="1">
+      <w:start w:val="1"/>
+      <w:numFmt w:val="lowerRoman"/>
+      <w:lvlText w:val="%3."/>
+      <w:lvlJc w:val="right"/>
+      <w:pPr>
+        <w:ind w:left="4320" w:hanging="180"/>
+      </w:pPr>
+    </w:lvl>
+    <w:lvl w:ilvl="3" w:tplc="0415000F" w:tentative="1">
+      <w:start w:val="1"/>
+      <w:numFmt w:val="decimal"/>
+      <w:lvlText w:val="%4."/>
+      <w:lvlJc w:val="left"/>
+      <w:pPr>
+        <w:ind w:left="5040" w:hanging="360"/>
+      </w:pPr>
+    </w:lvl>
+    <w:lvl w:ilvl="4" w:tplc="04150019" w:tentative="1">
+      <w:start w:val="1"/>
+      <w:numFmt w:val="lowerLetter"/>
+      <w:lvlText w:val="%5."/>
+      <w:lvlJc w:val="left"/>
+      <w:pPr>
+        <w:ind w:left="5760" w:hanging="360"/>
+      </w:pPr>
+    </w:lvl>
+    <w:lvl w:ilvl="5" w:tplc="0415001B" w:tentative="1">
+      <w:start w:val="1"/>
+      <w:numFmt w:val="lowerRoman"/>
+      <w:lvlText w:val="%6."/>
+      <w:lvlJc w:val="right"/>
+      <w:pPr>
+        <w:ind w:left="6480" w:hanging="180"/>
+      </w:pPr>
+    </w:lvl>
+    <w:lvl w:ilvl="6" w:tplc="0415000F" w:tentative="1">
+      <w:start w:val="1"/>
+      <w:numFmt w:val="decimal"/>
+      <w:lvlText w:val="%7."/>
+      <w:lvlJc w:val="left"/>
+      <w:pPr>
+        <w:ind w:left="7200" w:hanging="360"/>
+      </w:pPr>
+    </w:lvl>
+    <w:lvl w:ilvl="7" w:tplc="04150019" w:tentative="1">
+      <w:start w:val="1"/>
+      <w:numFmt w:val="lowerLetter"/>
+      <w:lvlText w:val="%8."/>
+      <w:lvlJc w:val="left"/>
+      <w:pPr>
+        <w:ind w:left="7920" w:hanging="360"/>
+      </w:pPr>
+    </w:lvl>
+    <w:lvl w:ilvl="8" w:tplc="0415001B" w:tentative="1">
+      <w:start w:val="1"/>
+      <w:numFmt w:val="lowerRoman"/>
+      <w:lvlText w:val="%9."/>
+      <w:lvlJc w:val="right"/>
+      <w:pPr>
+        <w:ind w:left="8640" w:hanging="180"/>
+      </w:pPr>
+    </w:lvl>
+  </w:abstractNum>
+  <w:abstractNum w:abstractNumId="26" w15:restartNumberingAfterBreak="0">
     <w:nsid w:val="5611254B"/>
     <w:multiLevelType w:val="hybridMultilevel"/>
     <w:tmpl w:val="E28482BE"/>
@@ -13302,7 +13423,7 @@
       </w:rPr>
     </w:lvl>
   </w:abstractNum>
-  <w:abstractNum w:abstractNumId="26" w15:restartNumberingAfterBreak="0">
+  <w:abstractNum w:abstractNumId="27" w15:restartNumberingAfterBreak="0">
     <w:nsid w:val="56802275"/>
     <w:multiLevelType w:val="hybridMultilevel"/>
     <w:tmpl w:val="556450E4"/>
@@ -13388,7 +13509,7 @@
       </w:pPr>
     </w:lvl>
   </w:abstractNum>
-  <w:abstractNum w:abstractNumId="27" w15:restartNumberingAfterBreak="0">
+  <w:abstractNum w:abstractNumId="28" w15:restartNumberingAfterBreak="0">
     <w:nsid w:val="5A5F2F4C"/>
     <w:multiLevelType w:val="multilevel"/>
     <w:tmpl w:val="8586EB7A"/>
@@ -13501,7 +13622,7 @@
       </w:rPr>
     </w:lvl>
   </w:abstractNum>
-  <w:abstractNum w:abstractNumId="28" w15:restartNumberingAfterBreak="0">
+  <w:abstractNum w:abstractNumId="29" w15:restartNumberingAfterBreak="0">
     <w:nsid w:val="5A6348D9"/>
     <w:multiLevelType w:val="multilevel"/>
     <w:tmpl w:val="04150025"/>
@@ -13596,7 +13717,7 @@
       </w:pPr>
     </w:lvl>
   </w:abstractNum>
-  <w:abstractNum w:abstractNumId="29" w15:restartNumberingAfterBreak="0">
+  <w:abstractNum w:abstractNumId="30" w15:restartNumberingAfterBreak="0">
     <w:nsid w:val="5B842786"/>
     <w:multiLevelType w:val="hybridMultilevel"/>
     <w:tmpl w:val="EC9CD03A"/>
@@ -13709,7 +13830,7 @@
       </w:rPr>
     </w:lvl>
   </w:abstractNum>
-  <w:abstractNum w:abstractNumId="30" w15:restartNumberingAfterBreak="0">
+  <w:abstractNum w:abstractNumId="31" w15:restartNumberingAfterBreak="0">
     <w:nsid w:val="5EC14FAE"/>
     <w:multiLevelType w:val="multilevel"/>
     <w:tmpl w:val="19C03C30"/>
@@ -13821,7 +13942,7 @@
       </w:rPr>
     </w:lvl>
   </w:abstractNum>
-  <w:abstractNum w:abstractNumId="31" w15:restartNumberingAfterBreak="0">
+  <w:abstractNum w:abstractNumId="32" w15:restartNumberingAfterBreak="0">
     <w:nsid w:val="6002675E"/>
     <w:multiLevelType w:val="hybridMultilevel"/>
     <w:tmpl w:val="7CF2C50C"/>
@@ -13907,7 +14028,7 @@
       </w:pPr>
     </w:lvl>
   </w:abstractNum>
-  <w:abstractNum w:abstractNumId="32" w15:restartNumberingAfterBreak="0">
+  <w:abstractNum w:abstractNumId="33" w15:restartNumberingAfterBreak="0">
     <w:nsid w:val="67683D5F"/>
     <w:multiLevelType w:val="hybridMultilevel"/>
     <w:tmpl w:val="F4F2B170"/>
@@ -14020,7 +14141,7 @@
       </w:rPr>
     </w:lvl>
   </w:abstractNum>
-  <w:abstractNum w:abstractNumId="33" w15:restartNumberingAfterBreak="0">
+  <w:abstractNum w:abstractNumId="34" w15:restartNumberingAfterBreak="0">
     <w:nsid w:val="67A32ACC"/>
     <w:multiLevelType w:val="hybridMultilevel"/>
     <w:tmpl w:val="FFA89EAC"/>
@@ -14106,7 +14227,7 @@
       </w:pPr>
     </w:lvl>
   </w:abstractNum>
-  <w:abstractNum w:abstractNumId="34" w15:restartNumberingAfterBreak="0">
+  <w:abstractNum w:abstractNumId="35" w15:restartNumberingAfterBreak="0">
     <w:nsid w:val="697153D1"/>
     <w:multiLevelType w:val="hybridMultilevel"/>
     <w:tmpl w:val="7B04B744"/>
@@ -14219,7 +14340,7 @@
       </w:rPr>
     </w:lvl>
   </w:abstractNum>
-  <w:abstractNum w:abstractNumId="35" w15:restartNumberingAfterBreak="0">
+  <w:abstractNum w:abstractNumId="36" w15:restartNumberingAfterBreak="0">
     <w:nsid w:val="71B611A4"/>
     <w:multiLevelType w:val="multilevel"/>
     <w:tmpl w:val="19C03C30"/>
@@ -14331,7 +14452,7 @@
       </w:rPr>
     </w:lvl>
   </w:abstractNum>
-  <w:abstractNum w:abstractNumId="36" w15:restartNumberingAfterBreak="0">
+  <w:abstractNum w:abstractNumId="37" w15:restartNumberingAfterBreak="0">
     <w:nsid w:val="770F4D26"/>
     <w:multiLevelType w:val="hybridMultilevel"/>
     <w:tmpl w:val="0054F98C"/>
@@ -14444,7 +14565,7 @@
       </w:rPr>
     </w:lvl>
   </w:abstractNum>
-  <w:abstractNum w:abstractNumId="37" w15:restartNumberingAfterBreak="0">
+  <w:abstractNum w:abstractNumId="38" w15:restartNumberingAfterBreak="0">
     <w:nsid w:val="779E2E18"/>
     <w:multiLevelType w:val="hybridMultilevel"/>
     <w:tmpl w:val="FEC68DA0"/>
@@ -14530,7 +14651,7 @@
       </w:pPr>
     </w:lvl>
   </w:abstractNum>
-  <w:abstractNum w:abstractNumId="38" w15:restartNumberingAfterBreak="0">
+  <w:abstractNum w:abstractNumId="39" w15:restartNumberingAfterBreak="0">
     <w:nsid w:val="77FE2F63"/>
     <w:multiLevelType w:val="multilevel"/>
     <w:tmpl w:val="19C03C30"/>
@@ -14642,7 +14763,7 @@
       </w:rPr>
     </w:lvl>
   </w:abstractNum>
-  <w:abstractNum w:abstractNumId="39" w15:restartNumberingAfterBreak="0">
+  <w:abstractNum w:abstractNumId="40" w15:restartNumberingAfterBreak="0">
     <w:nsid w:val="7AEA33D2"/>
     <w:multiLevelType w:val="hybridMultilevel"/>
     <w:tmpl w:val="5FE2D218"/>
@@ -14754,7 +14875,7 @@
       </w:rPr>
     </w:lvl>
   </w:abstractNum>
-  <w:abstractNum w:abstractNumId="40" w15:restartNumberingAfterBreak="0">
+  <w:abstractNum w:abstractNumId="41" w15:restartNumberingAfterBreak="0">
     <w:nsid w:val="7B722A02"/>
     <w:multiLevelType w:val="hybridMultilevel"/>
     <w:tmpl w:val="8B56E06C"/>
@@ -14867,7 +14988,7 @@
       </w:rPr>
     </w:lvl>
   </w:abstractNum>
-  <w:abstractNum w:abstractNumId="41" w15:restartNumberingAfterBreak="0">
+  <w:abstractNum w:abstractNumId="42" w15:restartNumberingAfterBreak="0">
     <w:nsid w:val="7BA23922"/>
     <w:multiLevelType w:val="hybridMultilevel"/>
     <w:tmpl w:val="20F2263C"/>
@@ -14990,25 +15111,25 @@
     <w:abstractNumId w:val="19"/>
   </w:num>
   <w:num w:numId="4">
-    <w:abstractNumId w:val="25"/>
+    <w:abstractNumId w:val="26"/>
   </w:num>
   <w:num w:numId="5">
     <w:abstractNumId w:val="24"/>
   </w:num>
   <w:num w:numId="6">
-    <w:abstractNumId w:val="39"/>
+    <w:abstractNumId w:val="40"/>
   </w:num>
   <w:num w:numId="7">
     <w:abstractNumId w:val="22"/>
   </w:num>
   <w:num w:numId="8">
-    <w:abstractNumId w:val="34"/>
+    <w:abstractNumId w:val="35"/>
   </w:num>
   <w:num w:numId="9">
     <w:abstractNumId w:val="8"/>
   </w:num>
   <w:num w:numId="10">
-    <w:abstractNumId w:val="32"/>
+    <w:abstractNumId w:val="33"/>
   </w:num>
   <w:num w:numId="11">
     <w:abstractNumId w:val="1"/>
@@ -15020,13 +15141,13 @@
     <w:abstractNumId w:val="9"/>
   </w:num>
   <w:num w:numId="14">
-    <w:abstractNumId w:val="30"/>
+    <w:abstractNumId w:val="31"/>
   </w:num>
   <w:num w:numId="15">
-    <w:abstractNumId w:val="38"/>
+    <w:abstractNumId w:val="39"/>
   </w:num>
   <w:num w:numId="16">
-    <w:abstractNumId w:val="35"/>
+    <w:abstractNumId w:val="36"/>
   </w:num>
   <w:num w:numId="17">
     <w:abstractNumId w:val="16"/>
@@ -15047,31 +15168,31 @@
     <w:abstractNumId w:val="11"/>
   </w:num>
   <w:num w:numId="23">
+    <w:abstractNumId w:val="29"/>
+  </w:num>
+  <w:num w:numId="24">
     <w:abstractNumId w:val="28"/>
   </w:num>
-  <w:num w:numId="24">
-    <w:abstractNumId w:val="27"/>
-  </w:num>
   <w:num w:numId="25">
-    <w:abstractNumId w:val="36"/>
+    <w:abstractNumId w:val="37"/>
   </w:num>
   <w:num w:numId="26">
     <w:abstractNumId w:val="12"/>
   </w:num>
   <w:num w:numId="27">
-    <w:abstractNumId w:val="29"/>
+    <w:abstractNumId w:val="30"/>
   </w:num>
   <w:num w:numId="28">
-    <w:abstractNumId w:val="40"/>
+    <w:abstractNumId w:val="41"/>
   </w:num>
   <w:num w:numId="29">
     <w:abstractNumId w:val="18"/>
   </w:num>
   <w:num w:numId="30">
-    <w:abstractNumId w:val="41"/>
+    <w:abstractNumId w:val="42"/>
   </w:num>
   <w:num w:numId="31">
-    <w:abstractNumId w:val="37"/>
+    <w:abstractNumId w:val="38"/>
   </w:num>
   <w:num w:numId="32">
     <w:abstractNumId w:val="2"/>
@@ -15098,13 +15219,16 @@
     <w:abstractNumId w:val="10"/>
   </w:num>
   <w:num w:numId="40">
-    <w:abstractNumId w:val="33"/>
+    <w:abstractNumId w:val="34"/>
   </w:num>
   <w:num w:numId="41">
-    <w:abstractNumId w:val="31"/>
+    <w:abstractNumId w:val="32"/>
   </w:num>
   <w:num w:numId="42">
-    <w:abstractNumId w:val="26"/>
+    <w:abstractNumId w:val="27"/>
+  </w:num>
+  <w:num w:numId="43">
+    <w:abstractNumId w:val="25"/>
   </w:num>
 </w:numbering>
 </file>

</xml_diff>

<commit_message>
done up to 3.04
</commit_message>
<xml_diff>
--- a/Praca zaliczeniowa.docx
+++ b/Praca zaliczeniowa.docx
@@ -9819,8 +9819,16 @@
         <w:rPr>
           <w:lang w:val="pl-PL"/>
         </w:rPr>
-        <w:t>1 lub więcej</w:t>
-      </w:r>
+        <w:t xml:space="preserve">1 lub </w:t>
+      </w:r>
+      <w:proofErr w:type="spellStart"/>
+      <w:r>
+        <w:rPr>
+          <w:lang w:val="pl-PL"/>
+        </w:rPr>
+        <w:t>wiecej</w:t>
+      </w:r>
+      <w:proofErr w:type="spellEnd"/>
     </w:p>
     <w:p>
       <w:pPr>
@@ -9848,12 +9856,74 @@
           <w:lang w:val="pl-PL"/>
         </w:rPr>
       </w:pPr>
-      <w:r>
-        <w:rPr>
-          <w:lang w:val="pl-PL"/>
-        </w:rPr>
-        <w:t>1 lub więcej</w:t>
-      </w:r>
+    </w:p>
+    <w:p>
+      <w:pPr>
+        <w:rPr>
+          <w:lang w:val="pl-PL"/>
+        </w:rPr>
+      </w:pPr>
+      <w:r>
+        <w:rPr>
+          <w:noProof/>
+          <w:lang w:val="pl-PL"/>
+        </w:rPr>
+        <w:drawing>
+          <wp:inline distT="0" distB="0" distL="0" distR="0" wp14:anchorId="241BFDCD" wp14:editId="0A9A27A2">
+            <wp:extent cx="5486400" cy="1969770"/>
+            <wp:effectExtent l="0" t="0" r="0" b="0"/>
+            <wp:docPr id="3" name="Obraz 3"/>
+            <wp:cNvGraphicFramePr>
+              <a:graphicFrameLocks xmlns:a="http://schemas.openxmlformats.org/drawingml/2006/main" noChangeAspect="1"/>
+            </wp:cNvGraphicFramePr>
+            <a:graphic xmlns:a="http://schemas.openxmlformats.org/drawingml/2006/main">
+              <a:graphicData uri="http://schemas.openxmlformats.org/drawingml/2006/picture">
+                <pic:pic xmlns:pic="http://schemas.openxmlformats.org/drawingml/2006/picture">
+                  <pic:nvPicPr>
+                    <pic:cNvPr id="0" name="Picture 1"/>
+                    <pic:cNvPicPr>
+                      <a:picLocks noChangeAspect="1" noChangeArrowheads="1"/>
+                    </pic:cNvPicPr>
+                  </pic:nvPicPr>
+                  <pic:blipFill>
+                    <a:blip r:embed="rId10">
+                      <a:extLst>
+                        <a:ext uri="{28A0092B-C50C-407E-A947-70E740481C1C}">
+                          <a14:useLocalDpi xmlns:a14="http://schemas.microsoft.com/office/drawing/2010/main" val="0"/>
+                        </a:ext>
+                      </a:extLst>
+                    </a:blip>
+                    <a:srcRect/>
+                    <a:stretch>
+                      <a:fillRect/>
+                    </a:stretch>
+                  </pic:blipFill>
+                  <pic:spPr bwMode="auto">
+                    <a:xfrm>
+                      <a:off x="0" y="0"/>
+                      <a:ext cx="5486400" cy="1969770"/>
+                    </a:xfrm>
+                    <a:prstGeom prst="rect">
+                      <a:avLst/>
+                    </a:prstGeom>
+                    <a:noFill/>
+                    <a:ln>
+                      <a:noFill/>
+                    </a:ln>
+                  </pic:spPr>
+                </pic:pic>
+              </a:graphicData>
+            </a:graphic>
+          </wp:inline>
+        </w:drawing>
+      </w:r>
+    </w:p>
+    <w:p>
+      <w:pPr>
+        <w:rPr>
+          <w:lang w:val="pl-PL"/>
+        </w:rPr>
+      </w:pPr>
     </w:p>
     <w:p>
       <w:pPr>
@@ -9974,6 +10044,7 @@
         <w:rPr>
           <w:lang w:val="pl-PL"/>
         </w:rPr>
+        <w:lastRenderedPageBreak/>
         <w:t>Projekt bazy danych</w:t>
       </w:r>
       <w:bookmarkEnd w:id="28"/>
@@ -10097,7 +10168,6 @@
         <w:rPr>
           <w:lang w:val="pl-PL"/>
         </w:rPr>
-        <w:lastRenderedPageBreak/>
         <w:t>Projekt interfejsu użytkownika</w:t>
       </w:r>
       <w:bookmarkEnd w:id="29"/>

</xml_diff>

<commit_message>
zmiany bez MACIEJA !!!!
</commit_message>
<xml_diff>
--- a/Praca zaliczeniowa.docx
+++ b/Praca zaliczeniowa.docx
@@ -6391,14 +6391,27 @@
       <w:r>
         <w:t xml:space="preserve"> </w:t>
       </w:r>
-      <w:fldSimple w:instr=" SEQ Rysunek \* ARABIC ">
-        <w:r>
-          <w:rPr>
-            <w:noProof/>
-          </w:rPr>
-          <w:t>1</w:t>
-        </w:r>
-      </w:fldSimple>
+      <w:r>
+        <w:fldChar w:fldCharType="begin"/>
+      </w:r>
+      <w:r>
+        <w:instrText xml:space="preserve"> SEQ Rysunek \* ARABIC </w:instrText>
+      </w:r>
+      <w:r>
+        <w:fldChar w:fldCharType="separate"/>
+      </w:r>
+      <w:r>
+        <w:rPr>
+          <w:noProof/>
+        </w:rPr>
+        <w:t>1</w:t>
+      </w:r>
+      <w:r>
+        <w:rPr>
+          <w:noProof/>
+        </w:rPr>
+        <w:fldChar w:fldCharType="end"/>
+      </w:r>
       <w:r>
         <w:t>. Diagram UML I</w:t>
       </w:r>
@@ -6494,14 +6507,27 @@
       <w:r>
         <w:t xml:space="preserve"> </w:t>
       </w:r>
-      <w:fldSimple w:instr=" SEQ Rysunek \* ARABIC ">
-        <w:r>
-          <w:rPr>
-            <w:noProof/>
-          </w:rPr>
-          <w:t>2</w:t>
-        </w:r>
-      </w:fldSimple>
+      <w:r>
+        <w:fldChar w:fldCharType="begin"/>
+      </w:r>
+      <w:r>
+        <w:instrText xml:space="preserve"> SEQ Rysunek \* ARABIC </w:instrText>
+      </w:r>
+      <w:r>
+        <w:fldChar w:fldCharType="separate"/>
+      </w:r>
+      <w:r>
+        <w:rPr>
+          <w:noProof/>
+        </w:rPr>
+        <w:t>2</w:t>
+      </w:r>
+      <w:r>
+        <w:rPr>
+          <w:noProof/>
+        </w:rPr>
+        <w:fldChar w:fldCharType="end"/>
+      </w:r>
       <w:r>
         <w:t>. Diagram UML II</w:t>
       </w:r>
@@ -11152,12 +11178,13 @@
           <w:lang w:val="pl-PL"/>
         </w:rPr>
       </w:pPr>
-      <w:r>
-        <w:rPr>
-          <w:lang w:val="pl-PL"/>
-        </w:rPr>
-        <w:t>w trzeciej formie normalnej; jeśli w innej to umieć uzasadnić wybór</w:t>
-      </w:r>
+    </w:p>
+    <w:p>
+      <w:pPr>
+        <w:rPr>
+          <w:lang w:val="pl-PL"/>
+        </w:rPr>
+      </w:pPr>
     </w:p>
     <w:p>
       <w:pPr>
@@ -11318,6 +11345,7 @@
         <w:rPr>
           <w:lang w:val="pl-PL"/>
         </w:rPr>
+        <w:lastRenderedPageBreak/>
         <w:t>Przejścia między głównymi elementami</w:t>
       </w:r>
     </w:p>
@@ -11365,7 +11393,6 @@
         <w:rPr>
           <w:lang w:val="pl-PL"/>
         </w:rPr>
-        <w:lastRenderedPageBreak/>
         <w:t>Projekty szczegó</w:t>
       </w:r>
       <w:r>

</xml_diff>